<commit_message>
EPRJ_3 | Document | An
Update Context Level Diagram
</commit_message>
<xml_diff>
--- a/Document/Clinic_Management_Doccument.docx
+++ b/Document/Clinic_Management_Doccument.docx
@@ -4517,7 +4517,7 @@
         <w:rPr>
           <w:rFonts w:ascii="Times New Roman" w:hAnsi="Times New Roman" w:cs="Times New Roman"/>
         </w:rPr>
-        <w:t>Algorithms - Data Flowchart</w:t>
+        <w:t xml:space="preserve"> Data Flowchart</w:t>
       </w:r>
       <w:r>
         <w:rPr>
@@ -4554,238 +4554,6 @@
         </w:rPr>
         <w:tab/>
         <w:t>16</w:t>
-      </w:r>
-    </w:p>
-    <w:p>
-      <w:pPr>
-        <w:pStyle w:val="ListParagraph"/>
-        <w:numPr>
-          <w:ilvl w:val="1"/>
-          <w:numId w:val="26"/>
-        </w:numPr>
-        <w:tabs>
-          <w:tab w:val="left" w:leader="dot" w:pos="9630"/>
-        </w:tabs>
-        <w:spacing w:line="240" w:lineRule="auto"/>
-        <w:rPr>
-          <w:rFonts w:ascii="Times New Roman" w:hAnsi="Times New Roman" w:cs="Times New Roman"/>
-        </w:rPr>
-      </w:pPr>
-      <w:r>
-        <w:rPr>
-          <w:rFonts w:ascii="Times New Roman" w:hAnsi="Times New Roman" w:cs="Times New Roman"/>
-        </w:rPr>
-        <w:t>Login Function (Admin only)</w:t>
-      </w:r>
-      <w:r>
-        <w:rPr>
-          <w:rFonts w:ascii="Times New Roman" w:hAnsi="Times New Roman" w:cs="Times New Roman"/>
-        </w:rPr>
-        <w:tab/>
-        <w:t>18</w:t>
-      </w:r>
-    </w:p>
-    <w:p>
-      <w:pPr>
-        <w:pStyle w:val="ListParagraph"/>
-        <w:numPr>
-          <w:ilvl w:val="1"/>
-          <w:numId w:val="26"/>
-        </w:numPr>
-        <w:tabs>
-          <w:tab w:val="left" w:leader="dot" w:pos="9630"/>
-        </w:tabs>
-        <w:spacing w:line="240" w:lineRule="auto"/>
-        <w:rPr>
-          <w:rFonts w:ascii="Times New Roman" w:hAnsi="Times New Roman" w:cs="Times New Roman"/>
-        </w:rPr>
-      </w:pPr>
-      <w:r>
-        <w:rPr>
-          <w:rFonts w:ascii="Times New Roman" w:hAnsi="Times New Roman" w:cs="Times New Roman"/>
-        </w:rPr>
-        <w:t>Logout Function (Admin only)</w:t>
-      </w:r>
-      <w:r>
-        <w:rPr>
-          <w:rFonts w:ascii="Times New Roman" w:hAnsi="Times New Roman" w:cs="Times New Roman"/>
-        </w:rPr>
-        <w:tab/>
-        <w:t>19</w:t>
-      </w:r>
-    </w:p>
-    <w:p>
-      <w:pPr>
-        <w:pStyle w:val="ListParagraph"/>
-        <w:numPr>
-          <w:ilvl w:val="1"/>
-          <w:numId w:val="26"/>
-        </w:numPr>
-        <w:tabs>
-          <w:tab w:val="left" w:leader="dot" w:pos="9630"/>
-        </w:tabs>
-        <w:spacing w:line="240" w:lineRule="auto"/>
-        <w:rPr>
-          <w:rFonts w:ascii="Times New Roman" w:hAnsi="Times New Roman" w:cs="Times New Roman"/>
-        </w:rPr>
-      </w:pPr>
-      <w:r>
-        <w:rPr>
-          <w:rFonts w:ascii="Times New Roman" w:hAnsi="Times New Roman" w:cs="Times New Roman"/>
-        </w:rPr>
-        <w:t>Insert Data Function (Admin only)</w:t>
-      </w:r>
-      <w:r>
-        <w:rPr>
-          <w:rFonts w:ascii="Times New Roman" w:hAnsi="Times New Roman" w:cs="Times New Roman"/>
-        </w:rPr>
-        <w:tab/>
-        <w:t>20</w:t>
-      </w:r>
-    </w:p>
-    <w:p>
-      <w:pPr>
-        <w:pStyle w:val="ListParagraph"/>
-        <w:numPr>
-          <w:ilvl w:val="1"/>
-          <w:numId w:val="26"/>
-        </w:numPr>
-        <w:tabs>
-          <w:tab w:val="left" w:leader="dot" w:pos="9630"/>
-        </w:tabs>
-        <w:spacing w:line="240" w:lineRule="auto"/>
-        <w:rPr>
-          <w:rFonts w:ascii="Times New Roman" w:hAnsi="Times New Roman" w:cs="Times New Roman"/>
-        </w:rPr>
-      </w:pPr>
-      <w:r>
-        <w:rPr>
-          <w:rFonts w:ascii="Times New Roman" w:hAnsi="Times New Roman" w:cs="Times New Roman"/>
-        </w:rPr>
-        <w:t>Update Data Function (Admin only)</w:t>
-      </w:r>
-      <w:r>
-        <w:rPr>
-          <w:rFonts w:ascii="Times New Roman" w:hAnsi="Times New Roman" w:cs="Times New Roman"/>
-        </w:rPr>
-        <w:tab/>
-        <w:t>21</w:t>
-      </w:r>
-    </w:p>
-    <w:p>
-      <w:pPr>
-        <w:pStyle w:val="ListParagraph"/>
-        <w:numPr>
-          <w:ilvl w:val="1"/>
-          <w:numId w:val="26"/>
-        </w:numPr>
-        <w:tabs>
-          <w:tab w:val="left" w:leader="dot" w:pos="9630"/>
-        </w:tabs>
-        <w:spacing w:line="240" w:lineRule="auto"/>
-        <w:rPr>
-          <w:rFonts w:ascii="Times New Roman" w:hAnsi="Times New Roman" w:cs="Times New Roman"/>
-        </w:rPr>
-      </w:pPr>
-      <w:r>
-        <w:rPr>
-          <w:rFonts w:ascii="Times New Roman" w:hAnsi="Times New Roman" w:cs="Times New Roman"/>
-        </w:rPr>
-        <w:t>Delete Data Function (Admin only)</w:t>
-      </w:r>
-      <w:r>
-        <w:rPr>
-          <w:rFonts w:ascii="Times New Roman" w:hAnsi="Times New Roman" w:cs="Times New Roman"/>
-        </w:rPr>
-        <w:tab/>
-        <w:t>22</w:t>
-      </w:r>
-    </w:p>
-    <w:p>
-      <w:pPr>
-        <w:pStyle w:val="ListParagraph"/>
-        <w:numPr>
-          <w:ilvl w:val="1"/>
-          <w:numId w:val="26"/>
-        </w:numPr>
-        <w:tabs>
-          <w:tab w:val="left" w:leader="dot" w:pos="9630"/>
-        </w:tabs>
-        <w:spacing w:line="240" w:lineRule="auto"/>
-        <w:rPr>
-          <w:rFonts w:ascii="Times New Roman" w:hAnsi="Times New Roman" w:cs="Times New Roman"/>
-        </w:rPr>
-      </w:pPr>
-      <w:r>
-        <w:rPr>
-          <w:rFonts w:ascii="Times New Roman" w:hAnsi="Times New Roman" w:cs="Times New Roman"/>
-        </w:rPr>
-        <w:t>Admission Function (Student only)</w:t>
-      </w:r>
-      <w:r>
-        <w:rPr>
-          <w:rFonts w:ascii="Times New Roman" w:hAnsi="Times New Roman" w:cs="Times New Roman"/>
-        </w:rPr>
-        <w:tab/>
-        <w:t>23</w:t>
-      </w:r>
-    </w:p>
-    <w:p>
-      <w:pPr>
-        <w:pStyle w:val="ListParagraph"/>
-        <w:numPr>
-          <w:ilvl w:val="1"/>
-          <w:numId w:val="26"/>
-        </w:numPr>
-        <w:tabs>
-          <w:tab w:val="left" w:leader="dot" w:pos="9630"/>
-        </w:tabs>
-        <w:spacing w:line="240" w:lineRule="auto"/>
-        <w:rPr>
-          <w:rFonts w:ascii="Times New Roman" w:hAnsi="Times New Roman" w:cs="Times New Roman"/>
-        </w:rPr>
-      </w:pPr>
-      <w:r>
-        <w:rPr>
-          <w:rFonts w:ascii="Times New Roman" w:hAnsi="Times New Roman" w:cs="Times New Roman"/>
-        </w:rPr>
-        <w:t>Confirmed Admission (Admin only)</w:t>
-      </w:r>
-      <w:r>
-        <w:rPr>
-          <w:rFonts w:ascii="Times New Roman" w:hAnsi="Times New Roman" w:cs="Times New Roman"/>
-        </w:rPr>
-        <w:tab/>
-        <w:t>24</w:t>
-      </w:r>
-    </w:p>
-    <w:p>
-      <w:pPr>
-        <w:pStyle w:val="ListParagraph"/>
-        <w:numPr>
-          <w:ilvl w:val="1"/>
-          <w:numId w:val="26"/>
-        </w:numPr>
-        <w:tabs>
-          <w:tab w:val="left" w:leader="dot" w:pos="9630"/>
-        </w:tabs>
-        <w:spacing w:line="240" w:lineRule="auto"/>
-        <w:rPr>
-          <w:rFonts w:ascii="Times New Roman" w:hAnsi="Times New Roman" w:cs="Times New Roman"/>
-        </w:rPr>
-      </w:pPr>
-      <w:r>
-        <w:rPr>
-          <w:rFonts w:ascii="Times New Roman" w:hAnsi="Times New Roman" w:cs="Times New Roman"/>
-        </w:rPr>
-        <w:t>Registration Function (Student only)</w:t>
-      </w:r>
-      <w:r>
-        <w:rPr>
-          <w:rFonts w:ascii="Times New Roman" w:hAnsi="Times New Roman" w:cs="Times New Roman"/>
-        </w:rPr>
-        <w:tab/>
-        <w:t>25</w:t>
       </w:r>
     </w:p>
     <w:p>
@@ -9759,7 +9527,7 @@
           <w:szCs w:val="24"/>
           <w:shd w:val="clear" w:color="auto" w:fill="FFFFFF"/>
         </w:rPr>
-        <w:t>: ASP.NET MVC5</w:t>
+        <w:t>: ASP.NET</w:t>
       </w:r>
       <w:r>
         <w:rPr>
@@ -9767,7 +9535,49 @@
           <w:szCs w:val="24"/>
           <w:shd w:val="clear" w:color="auto" w:fill="FFFFFF"/>
         </w:rPr>
-        <w:t>, Razor, HTML, CSS, JavaScript, Ajax, JQUERY, Twitter Bootstrap</w:t>
+        <w:t xml:space="preserve"> CORE</w:t>
+      </w:r>
+      <w:r>
+        <w:rPr>
+          <w:sz w:val="24"/>
+          <w:szCs w:val="24"/>
+          <w:shd w:val="clear" w:color="auto" w:fill="FFFFFF"/>
+        </w:rPr>
+        <w:t xml:space="preserve"> MVC5</w:t>
+      </w:r>
+      <w:r>
+        <w:rPr>
+          <w:sz w:val="24"/>
+          <w:szCs w:val="24"/>
+          <w:shd w:val="clear" w:color="auto" w:fill="FFFFFF"/>
+        </w:rPr>
+        <w:t xml:space="preserve">, Razor, HTML, CSS, JavaScript, Ajax, JQUERY, </w:t>
+      </w:r>
+      <w:proofErr w:type="gramStart"/>
+      <w:r>
+        <w:rPr>
+          <w:sz w:val="24"/>
+          <w:szCs w:val="24"/>
+          <w:shd w:val="clear" w:color="auto" w:fill="FFFFFF"/>
+        </w:rPr>
+        <w:t>Bootstrap</w:t>
+      </w:r>
+      <w:r>
+        <w:rPr>
+          <w:sz w:val="24"/>
+          <w:szCs w:val="24"/>
+          <w:shd w:val="clear" w:color="auto" w:fill="FFFFFF"/>
+        </w:rPr>
+        <w:t xml:space="preserve"> ,</w:t>
+      </w:r>
+      <w:proofErr w:type="gramEnd"/>
+      <w:r>
+        <w:rPr>
+          <w:sz w:val="24"/>
+          <w:szCs w:val="24"/>
+          <w:shd w:val="clear" w:color="auto" w:fill="FFFFFF"/>
+        </w:rPr>
+        <w:t xml:space="preserve"> ReactJS</w:t>
       </w:r>
     </w:p>
     <w:p>
@@ -9843,6 +9653,14 @@
           <w:shd w:val="clear" w:color="auto" w:fill="FFFFFF"/>
         </w:rPr>
         <w:t>: ASP.NET</w:t>
+      </w:r>
+      <w:r>
+        <w:rPr>
+          <w:sz w:val="24"/>
+          <w:szCs w:val="24"/>
+          <w:shd w:val="clear" w:color="auto" w:fill="FFFFFF"/>
+        </w:rPr>
+        <w:t xml:space="preserve"> CORE WEB API</w:t>
       </w:r>
     </w:p>
     <w:p>
@@ -10053,6 +9871,210 @@
         <w:jc w:val="left"/>
         <w:rPr>
           <w:b/>
+          <w:sz w:val="40"/>
+          <w:szCs w:val="40"/>
+        </w:rPr>
+      </w:pPr>
+    </w:p>
+    <w:p>
+      <w:pPr>
+        <w:spacing w:line="240" w:lineRule="auto"/>
+        <w:jc w:val="left"/>
+        <w:rPr>
+          <w:b/>
+          <w:sz w:val="40"/>
+          <w:szCs w:val="40"/>
+        </w:rPr>
+      </w:pPr>
+    </w:p>
+    <w:p>
+      <w:pPr>
+        <w:pStyle w:val="ListParagraph"/>
+        <w:numPr>
+          <w:ilvl w:val="0"/>
+          <w:numId w:val="13"/>
+        </w:numPr>
+        <w:spacing w:line="240" w:lineRule="auto"/>
+        <w:jc w:val="left"/>
+        <w:rPr>
+          <w:rFonts w:ascii="Times New Roman" w:hAnsi="Times New Roman" w:cs="Times New Roman"/>
+          <w:sz w:val="40"/>
+          <w:szCs w:val="40"/>
+        </w:rPr>
+      </w:pPr>
+      <w:r>
+        <w:rPr>
+          <w:rFonts w:ascii="Times New Roman" w:hAnsi="Times New Roman" w:cs="Times New Roman"/>
+          <w:sz w:val="40"/>
+          <w:szCs w:val="40"/>
+        </w:rPr>
+        <w:t>Data flow Diagram</w:t>
+      </w:r>
+    </w:p>
+    <w:p>
+      <w:pPr>
+        <w:pStyle w:val="ListParagraph"/>
+        <w:spacing w:line="240" w:lineRule="auto"/>
+        <w:jc w:val="left"/>
+        <w:rPr>
+          <w:rFonts w:ascii="Times New Roman" w:hAnsi="Times New Roman" w:cs="Times New Roman"/>
+          <w:sz w:val="26"/>
+          <w:szCs w:val="26"/>
+        </w:rPr>
+      </w:pPr>
+    </w:p>
+    <w:p>
+      <w:pPr>
+        <w:pStyle w:val="ListParagraph"/>
+        <w:numPr>
+          <w:ilvl w:val="0"/>
+          <w:numId w:val="33"/>
+        </w:numPr>
+        <w:spacing w:line="240" w:lineRule="auto"/>
+        <w:jc w:val="left"/>
+        <w:rPr>
+          <w:rFonts w:ascii="Times New Roman" w:hAnsi="Times New Roman" w:cs="Times New Roman"/>
+          <w:sz w:val="26"/>
+          <w:szCs w:val="26"/>
+        </w:rPr>
+      </w:pPr>
+      <w:r>
+        <w:rPr>
+          <w:rFonts w:ascii="Times New Roman" w:hAnsi="Times New Roman" w:cs="Times New Roman"/>
+          <w:sz w:val="26"/>
+          <w:szCs w:val="26"/>
+          <w:u w:val="single"/>
+        </w:rPr>
+        <w:t xml:space="preserve">Context </w:t>
+      </w:r>
+      <w:proofErr w:type="gramStart"/>
+      <w:r>
+        <w:rPr>
+          <w:rFonts w:ascii="Times New Roman" w:hAnsi="Times New Roman" w:cs="Times New Roman"/>
+          <w:sz w:val="26"/>
+          <w:szCs w:val="26"/>
+          <w:u w:val="single"/>
+        </w:rPr>
+        <w:t>Level :</w:t>
+      </w:r>
+      <w:proofErr w:type="gramEnd"/>
+    </w:p>
+    <w:p>
+      <w:pPr>
+        <w:pStyle w:val="ListParagraph"/>
+        <w:spacing w:line="240" w:lineRule="auto"/>
+        <w:jc w:val="left"/>
+        <w:rPr>
+          <w:sz w:val="40"/>
+          <w:szCs w:val="40"/>
+        </w:rPr>
+      </w:pPr>
+      <w:r>
+        <w:rPr>
+          <w:rFonts w:ascii="Times New Roman" w:hAnsi="Times New Roman" w:cs="Times New Roman"/>
+          <w:noProof/>
+          <w:sz w:val="26"/>
+          <w:szCs w:val="26"/>
+        </w:rPr>
+        <w:drawing>
+          <wp:anchor distT="0" distB="0" distL="114300" distR="114300" simplePos="0" relativeHeight="251659264" behindDoc="1" locked="0" layoutInCell="1" allowOverlap="1" wp14:anchorId="066393D0" wp14:editId="73E43727">
+            <wp:simplePos x="0" y="0"/>
+            <wp:positionH relativeFrom="margin">
+              <wp:align>right</wp:align>
+            </wp:positionH>
+            <wp:positionV relativeFrom="paragraph">
+              <wp:posOffset>331829</wp:posOffset>
+            </wp:positionV>
+            <wp:extent cx="6400800" cy="1433830"/>
+            <wp:effectExtent l="0" t="0" r="0" b="0"/>
+            <wp:wrapTight wrapText="bothSides">
+              <wp:wrapPolygon edited="0">
+                <wp:start x="0" y="0"/>
+                <wp:lineTo x="0" y="21236"/>
+                <wp:lineTo x="21536" y="21236"/>
+                <wp:lineTo x="21536" y="0"/>
+                <wp:lineTo x="0" y="0"/>
+              </wp:wrapPolygon>
+            </wp:wrapTight>
+            <wp:docPr id="3" name="Picture 3"/>
+            <wp:cNvGraphicFramePr>
+              <a:graphicFrameLocks xmlns:a="http://schemas.openxmlformats.org/drawingml/2006/main" noChangeAspect="1"/>
+            </wp:cNvGraphicFramePr>
+            <a:graphic xmlns:a="http://schemas.openxmlformats.org/drawingml/2006/main">
+              <a:graphicData uri="http://schemas.openxmlformats.org/drawingml/2006/picture">
+                <pic:pic xmlns:pic="http://schemas.openxmlformats.org/drawingml/2006/picture">
+                  <pic:nvPicPr>
+                    <pic:cNvPr id="3" name="Picture 3"/>
+                    <pic:cNvPicPr/>
+                  </pic:nvPicPr>
+                  <pic:blipFill>
+                    <a:blip r:embed="rId22">
+                      <a:extLst>
+                        <a:ext uri="{28A0092B-C50C-407E-A947-70E740481C1C}">
+                          <a14:useLocalDpi xmlns:a14="http://schemas.microsoft.com/office/drawing/2010/main" val="0"/>
+                        </a:ext>
+                      </a:extLst>
+                    </a:blip>
+                    <a:stretch>
+                      <a:fillRect/>
+                    </a:stretch>
+                  </pic:blipFill>
+                  <pic:spPr>
+                    <a:xfrm>
+                      <a:off x="0" y="0"/>
+                      <a:ext cx="6400800" cy="1433830"/>
+                    </a:xfrm>
+                    <a:prstGeom prst="rect">
+                      <a:avLst/>
+                    </a:prstGeom>
+                  </pic:spPr>
+                </pic:pic>
+              </a:graphicData>
+            </a:graphic>
+          </wp:anchor>
+        </w:drawing>
+      </w:r>
+    </w:p>
+    <w:p>
+      <w:pPr>
+        <w:pStyle w:val="ListParagraph"/>
+        <w:spacing w:line="240" w:lineRule="auto"/>
+        <w:jc w:val="left"/>
+        <w:rPr>
+          <w:sz w:val="40"/>
+          <w:szCs w:val="40"/>
+        </w:rPr>
+      </w:pPr>
+    </w:p>
+    <w:p>
+      <w:pPr>
+        <w:pStyle w:val="ListParagraph"/>
+        <w:numPr>
+          <w:ilvl w:val="0"/>
+          <w:numId w:val="33"/>
+        </w:numPr>
+        <w:spacing w:line="240" w:lineRule="auto"/>
+        <w:jc w:val="left"/>
+        <w:rPr>
+          <w:sz w:val="26"/>
+          <w:szCs w:val="26"/>
+        </w:rPr>
+      </w:pPr>
+      <w:r>
+        <w:rPr>
+          <w:sz w:val="26"/>
+          <w:szCs w:val="26"/>
+          <w:u w:val="single"/>
+        </w:rPr>
+        <w:t>The first level of DFD:</w:t>
+      </w:r>
+    </w:p>
+    <w:p>
+      <w:pPr>
+        <w:spacing w:line="240" w:lineRule="auto"/>
+        <w:jc w:val="left"/>
+        <w:rPr>
+          <w:b/>
           <w:bCs/>
           <w:color w:val="0D0D0D"/>
           <w:sz w:val="24"/>
@@ -10062,7 +10084,6 @@
       </w:pPr>
       <w:r>
         <w:rPr>
-          <w:b/>
           <w:sz w:val="40"/>
           <w:szCs w:val="40"/>
         </w:rPr>
@@ -10070,9 +10091,9 @@
       </w:r>
     </w:p>
     <w:sectPr>
-      <w:headerReference w:type="even" r:id="rId22"/>
-      <w:headerReference w:type="default" r:id="rId23"/>
-      <w:footerReference w:type="default" r:id="rId24"/>
+      <w:headerReference w:type="even" r:id="rId23"/>
+      <w:headerReference w:type="default" r:id="rId24"/>
+      <w:footerReference w:type="default" r:id="rId25"/>
       <w:pgSz w:w="11907" w:h="16840" w:code="9"/>
       <w:pgMar w:top="1411" w:right="747" w:bottom="1411" w:left="1080" w:header="288" w:footer="288" w:gutter="0"/>
       <w:pgBorders w:display="firstPage" w:offsetFrom="page">
@@ -10869,6 +10890,95 @@
     </w:lvl>
   </w:abstractNum>
   <w:abstractNum w:abstractNumId="4" w15:restartNumberingAfterBreak="0">
+    <w:nsid w:val="17D62067"/>
+    <w:multiLevelType w:val="hybridMultilevel"/>
+    <w:tmpl w:val="9670AC5C"/>
+    <w:lvl w:ilvl="0" w:tplc="71D096CC">
+      <w:start w:val="1"/>
+      <w:numFmt w:val="upperLetter"/>
+      <w:lvlText w:val="%1."/>
+      <w:lvlJc w:val="left"/>
+      <w:pPr>
+        <w:ind w:left="1080" w:hanging="360"/>
+      </w:pPr>
+      <w:rPr>
+        <w:rFonts w:hint="default"/>
+      </w:rPr>
+    </w:lvl>
+    <w:lvl w:ilvl="1" w:tplc="04090019" w:tentative="1">
+      <w:start w:val="1"/>
+      <w:numFmt w:val="lowerLetter"/>
+      <w:lvlText w:val="%2."/>
+      <w:lvlJc w:val="left"/>
+      <w:pPr>
+        <w:ind w:left="1800" w:hanging="360"/>
+      </w:pPr>
+    </w:lvl>
+    <w:lvl w:ilvl="2" w:tplc="0409001B" w:tentative="1">
+      <w:start w:val="1"/>
+      <w:numFmt w:val="lowerRoman"/>
+      <w:lvlText w:val="%3."/>
+      <w:lvlJc w:val="right"/>
+      <w:pPr>
+        <w:ind w:left="2520" w:hanging="180"/>
+      </w:pPr>
+    </w:lvl>
+    <w:lvl w:ilvl="3" w:tplc="0409000F" w:tentative="1">
+      <w:start w:val="1"/>
+      <w:numFmt w:val="decimal"/>
+      <w:lvlText w:val="%4."/>
+      <w:lvlJc w:val="left"/>
+      <w:pPr>
+        <w:ind w:left="3240" w:hanging="360"/>
+      </w:pPr>
+    </w:lvl>
+    <w:lvl w:ilvl="4" w:tplc="04090019" w:tentative="1">
+      <w:start w:val="1"/>
+      <w:numFmt w:val="lowerLetter"/>
+      <w:lvlText w:val="%5."/>
+      <w:lvlJc w:val="left"/>
+      <w:pPr>
+        <w:ind w:left="3960" w:hanging="360"/>
+      </w:pPr>
+    </w:lvl>
+    <w:lvl w:ilvl="5" w:tplc="0409001B" w:tentative="1">
+      <w:start w:val="1"/>
+      <w:numFmt w:val="lowerRoman"/>
+      <w:lvlText w:val="%6."/>
+      <w:lvlJc w:val="right"/>
+      <w:pPr>
+        <w:ind w:left="4680" w:hanging="180"/>
+      </w:pPr>
+    </w:lvl>
+    <w:lvl w:ilvl="6" w:tplc="0409000F" w:tentative="1">
+      <w:start w:val="1"/>
+      <w:numFmt w:val="decimal"/>
+      <w:lvlText w:val="%7."/>
+      <w:lvlJc w:val="left"/>
+      <w:pPr>
+        <w:ind w:left="5400" w:hanging="360"/>
+      </w:pPr>
+    </w:lvl>
+    <w:lvl w:ilvl="7" w:tplc="04090019" w:tentative="1">
+      <w:start w:val="1"/>
+      <w:numFmt w:val="lowerLetter"/>
+      <w:lvlText w:val="%8."/>
+      <w:lvlJc w:val="left"/>
+      <w:pPr>
+        <w:ind w:left="6120" w:hanging="360"/>
+      </w:pPr>
+    </w:lvl>
+    <w:lvl w:ilvl="8" w:tplc="0409001B" w:tentative="1">
+      <w:start w:val="1"/>
+      <w:numFmt w:val="lowerRoman"/>
+      <w:lvlText w:val="%9."/>
+      <w:lvlJc w:val="right"/>
+      <w:pPr>
+        <w:ind w:left="6840" w:hanging="180"/>
+      </w:pPr>
+    </w:lvl>
+  </w:abstractNum>
+  <w:abstractNum w:abstractNumId="5" w15:restartNumberingAfterBreak="0">
     <w:nsid w:val="19EC3B51"/>
     <w:multiLevelType w:val="hybridMultilevel"/>
     <w:tmpl w:val="8C26FDD6"/>
@@ -10954,7 +11064,7 @@
       </w:pPr>
     </w:lvl>
   </w:abstractNum>
-  <w:abstractNum w:abstractNumId="5" w15:restartNumberingAfterBreak="0">
+  <w:abstractNum w:abstractNumId="6" w15:restartNumberingAfterBreak="0">
     <w:nsid w:val="1A434207"/>
     <w:multiLevelType w:val="multilevel"/>
     <w:tmpl w:val="B3042E3A"/>
@@ -11096,7 +11206,7 @@
       </w:rPr>
     </w:lvl>
   </w:abstractNum>
-  <w:abstractNum w:abstractNumId="6" w15:restartNumberingAfterBreak="0">
+  <w:abstractNum w:abstractNumId="7" w15:restartNumberingAfterBreak="0">
     <w:nsid w:val="1D8A7F83"/>
     <w:multiLevelType w:val="hybridMultilevel"/>
     <w:tmpl w:val="A224DAEE"/>
@@ -11185,7 +11295,7 @@
       </w:pPr>
     </w:lvl>
   </w:abstractNum>
-  <w:abstractNum w:abstractNumId="7" w15:restartNumberingAfterBreak="0">
+  <w:abstractNum w:abstractNumId="8" w15:restartNumberingAfterBreak="0">
     <w:nsid w:val="1DF86BD0"/>
     <w:multiLevelType w:val="hybridMultilevel"/>
     <w:tmpl w:val="8A4AAA86"/>
@@ -11275,7 +11385,7 @@
       </w:pPr>
     </w:lvl>
   </w:abstractNum>
-  <w:abstractNum w:abstractNumId="8" w15:restartNumberingAfterBreak="0">
+  <w:abstractNum w:abstractNumId="9" w15:restartNumberingAfterBreak="0">
     <w:nsid w:val="22EB5241"/>
     <w:multiLevelType w:val="hybridMultilevel"/>
     <w:tmpl w:val="BB7898CA"/>
@@ -11388,7 +11498,7 @@
       </w:rPr>
     </w:lvl>
   </w:abstractNum>
-  <w:abstractNum w:abstractNumId="9" w15:restartNumberingAfterBreak="0">
+  <w:abstractNum w:abstractNumId="10" w15:restartNumberingAfterBreak="0">
     <w:nsid w:val="256B3BCA"/>
     <w:multiLevelType w:val="hybridMultilevel"/>
     <w:tmpl w:val="3D0441BE"/>
@@ -11474,7 +11584,7 @@
       </w:pPr>
     </w:lvl>
   </w:abstractNum>
-  <w:abstractNum w:abstractNumId="10" w15:restartNumberingAfterBreak="0">
+  <w:abstractNum w:abstractNumId="11" w15:restartNumberingAfterBreak="0">
     <w:nsid w:val="293F1BC4"/>
     <w:multiLevelType w:val="hybridMultilevel"/>
     <w:tmpl w:val="F1D06FEE"/>
@@ -11616,7 +11726,7 @@
       </w:rPr>
     </w:lvl>
   </w:abstractNum>
-  <w:abstractNum w:abstractNumId="11" w15:restartNumberingAfterBreak="0">
+  <w:abstractNum w:abstractNumId="12" w15:restartNumberingAfterBreak="0">
     <w:nsid w:val="2C696A37"/>
     <w:multiLevelType w:val="hybridMultilevel"/>
     <w:tmpl w:val="FE8E197A"/>
@@ -11729,7 +11839,7 @@
       </w:rPr>
     </w:lvl>
   </w:abstractNum>
-  <w:abstractNum w:abstractNumId="12" w15:restartNumberingAfterBreak="0">
+  <w:abstractNum w:abstractNumId="13" w15:restartNumberingAfterBreak="0">
     <w:nsid w:val="2C987E55"/>
     <w:multiLevelType w:val="hybridMultilevel"/>
     <w:tmpl w:val="E0E436D2"/>
@@ -11815,7 +11925,7 @@
       </w:pPr>
     </w:lvl>
   </w:abstractNum>
-  <w:abstractNum w:abstractNumId="13" w15:restartNumberingAfterBreak="0">
+  <w:abstractNum w:abstractNumId="14" w15:restartNumberingAfterBreak="0">
     <w:nsid w:val="2DF36FB3"/>
     <w:multiLevelType w:val="multilevel"/>
     <w:tmpl w:val="51CA4C62"/>
@@ -11962,7 +12072,7 @@
       </w:rPr>
     </w:lvl>
   </w:abstractNum>
-  <w:abstractNum w:abstractNumId="14" w15:restartNumberingAfterBreak="0">
+  <w:abstractNum w:abstractNumId="15" w15:restartNumberingAfterBreak="0">
     <w:nsid w:val="38B71015"/>
     <w:multiLevelType w:val="hybridMultilevel"/>
     <w:tmpl w:val="4F527A78"/>
@@ -12075,7 +12185,7 @@
       </w:rPr>
     </w:lvl>
   </w:abstractNum>
-  <w:abstractNum w:abstractNumId="15" w15:restartNumberingAfterBreak="0">
+  <w:abstractNum w:abstractNumId="16" w15:restartNumberingAfterBreak="0">
     <w:nsid w:val="390C487C"/>
     <w:multiLevelType w:val="hybridMultilevel"/>
     <w:tmpl w:val="A8F2CBFE"/>
@@ -12161,7 +12271,7 @@
       </w:pPr>
     </w:lvl>
   </w:abstractNum>
-  <w:abstractNum w:abstractNumId="16" w15:restartNumberingAfterBreak="0">
+  <w:abstractNum w:abstractNumId="17" w15:restartNumberingAfterBreak="0">
     <w:nsid w:val="394E15C7"/>
     <w:multiLevelType w:val="hybridMultilevel"/>
     <w:tmpl w:val="E2D6E7C2"/>
@@ -12251,7 +12361,7 @@
       </w:pPr>
     </w:lvl>
   </w:abstractNum>
-  <w:abstractNum w:abstractNumId="17" w15:restartNumberingAfterBreak="0">
+  <w:abstractNum w:abstractNumId="18" w15:restartNumberingAfterBreak="0">
     <w:nsid w:val="3A877D64"/>
     <w:multiLevelType w:val="singleLevel"/>
     <w:tmpl w:val="8C3A27E6"/>
@@ -12273,7 +12383,7 @@
       </w:rPr>
     </w:lvl>
   </w:abstractNum>
-  <w:abstractNum w:abstractNumId="18" w15:restartNumberingAfterBreak="0">
+  <w:abstractNum w:abstractNumId="19" w15:restartNumberingAfterBreak="0">
     <w:nsid w:val="3DCF6314"/>
     <w:multiLevelType w:val="hybridMultilevel"/>
     <w:tmpl w:val="EE7CCD14"/>
@@ -12363,7 +12473,7 @@
       </w:pPr>
     </w:lvl>
   </w:abstractNum>
-  <w:abstractNum w:abstractNumId="19" w15:restartNumberingAfterBreak="0">
+  <w:abstractNum w:abstractNumId="20" w15:restartNumberingAfterBreak="0">
     <w:nsid w:val="474A2339"/>
     <w:multiLevelType w:val="multilevel"/>
     <w:tmpl w:val="474A5F50"/>
@@ -12497,7 +12607,7 @@
       </w:rPr>
     </w:lvl>
   </w:abstractNum>
-  <w:abstractNum w:abstractNumId="20" w15:restartNumberingAfterBreak="0">
+  <w:abstractNum w:abstractNumId="21" w15:restartNumberingAfterBreak="0">
     <w:nsid w:val="4DB02506"/>
     <w:multiLevelType w:val="hybridMultilevel"/>
     <w:tmpl w:val="077A4554"/>
@@ -12610,7 +12720,7 @@
       </w:rPr>
     </w:lvl>
   </w:abstractNum>
-  <w:abstractNum w:abstractNumId="21" w15:restartNumberingAfterBreak="0">
+  <w:abstractNum w:abstractNumId="22" w15:restartNumberingAfterBreak="0">
     <w:nsid w:val="5BA637FA"/>
     <w:multiLevelType w:val="hybridMultilevel"/>
     <w:tmpl w:val="8286D010"/>
@@ -12723,7 +12833,7 @@
       </w:rPr>
     </w:lvl>
   </w:abstractNum>
-  <w:abstractNum w:abstractNumId="22" w15:restartNumberingAfterBreak="0">
+  <w:abstractNum w:abstractNumId="23" w15:restartNumberingAfterBreak="0">
     <w:nsid w:val="60AC7958"/>
     <w:multiLevelType w:val="hybridMultilevel"/>
     <w:tmpl w:val="EC7874A8"/>
@@ -12814,7 +12924,7 @@
       </w:pPr>
     </w:lvl>
   </w:abstractNum>
-  <w:abstractNum w:abstractNumId="23" w15:restartNumberingAfterBreak="0">
+  <w:abstractNum w:abstractNumId="24" w15:restartNumberingAfterBreak="0">
     <w:nsid w:val="618859FF"/>
     <w:multiLevelType w:val="hybridMultilevel"/>
     <w:tmpl w:val="B1D826B0"/>
@@ -12900,7 +13010,7 @@
       </w:pPr>
     </w:lvl>
   </w:abstractNum>
-  <w:abstractNum w:abstractNumId="24" w15:restartNumberingAfterBreak="0">
+  <w:abstractNum w:abstractNumId="25" w15:restartNumberingAfterBreak="0">
     <w:nsid w:val="650D7BB7"/>
     <w:multiLevelType w:val="hybridMultilevel"/>
     <w:tmpl w:val="C6A88DE8"/>
@@ -12990,7 +13100,7 @@
       </w:pPr>
     </w:lvl>
   </w:abstractNum>
-  <w:abstractNum w:abstractNumId="25" w15:restartNumberingAfterBreak="0">
+  <w:abstractNum w:abstractNumId="26" w15:restartNumberingAfterBreak="0">
     <w:nsid w:val="650F3A1F"/>
     <w:multiLevelType w:val="hybridMultilevel"/>
     <w:tmpl w:val="790C4AF0"/>
@@ -13076,7 +13186,7 @@
       </w:pPr>
     </w:lvl>
   </w:abstractNum>
-  <w:abstractNum w:abstractNumId="26" w15:restartNumberingAfterBreak="0">
+  <w:abstractNum w:abstractNumId="27" w15:restartNumberingAfterBreak="0">
     <w:nsid w:val="691920B2"/>
     <w:multiLevelType w:val="hybridMultilevel"/>
     <w:tmpl w:val="1484599A"/>
@@ -13163,7 +13273,7 @@
       </w:pPr>
     </w:lvl>
   </w:abstractNum>
-  <w:abstractNum w:abstractNumId="27" w15:restartNumberingAfterBreak="0">
+  <w:abstractNum w:abstractNumId="28" w15:restartNumberingAfterBreak="0">
     <w:nsid w:val="70205E2F"/>
     <w:multiLevelType w:val="hybridMultilevel"/>
     <w:tmpl w:val="D82C87AA"/>
@@ -13276,7 +13386,7 @@
       </w:rPr>
     </w:lvl>
   </w:abstractNum>
-  <w:abstractNum w:abstractNumId="28" w15:restartNumberingAfterBreak="0">
+  <w:abstractNum w:abstractNumId="29" w15:restartNumberingAfterBreak="0">
     <w:nsid w:val="7C2A33AA"/>
     <w:multiLevelType w:val="multilevel"/>
     <w:tmpl w:val="90DE2F04"/>
@@ -13395,49 +13505,49 @@
     </w:lvl>
   </w:abstractNum>
   <w:num w:numId="1">
-    <w:abstractNumId w:val="5"/>
+    <w:abstractNumId w:val="6"/>
   </w:num>
   <w:num w:numId="2">
+    <w:abstractNumId w:val="14"/>
+  </w:num>
+  <w:num w:numId="3">
+    <w:abstractNumId w:val="27"/>
+  </w:num>
+  <w:num w:numId="4">
+    <w:abstractNumId w:val="18"/>
+  </w:num>
+  <w:num w:numId="5">
+    <w:abstractNumId w:val="8"/>
+  </w:num>
+  <w:num w:numId="6">
+    <w:abstractNumId w:val="11"/>
+  </w:num>
+  <w:num w:numId="7">
+    <w:abstractNumId w:val="24"/>
+  </w:num>
+  <w:num w:numId="8">
+    <w:abstractNumId w:val="23"/>
+  </w:num>
+  <w:num w:numId="9">
+    <w:abstractNumId w:val="28"/>
+  </w:num>
+  <w:num w:numId="10">
+    <w:abstractNumId w:val="15"/>
+  </w:num>
+  <w:num w:numId="11">
+    <w:abstractNumId w:val="21"/>
+  </w:num>
+  <w:num w:numId="12">
+    <w:abstractNumId w:val="12"/>
+  </w:num>
+  <w:num w:numId="13">
     <w:abstractNumId w:val="13"/>
   </w:num>
-  <w:num w:numId="3">
-    <w:abstractNumId w:val="26"/>
-  </w:num>
-  <w:num w:numId="4">
-    <w:abstractNumId w:val="17"/>
-  </w:num>
-  <w:num w:numId="5">
-    <w:abstractNumId w:val="7"/>
-  </w:num>
-  <w:num w:numId="6">
-    <w:abstractNumId w:val="10"/>
-  </w:num>
-  <w:num w:numId="7">
-    <w:abstractNumId w:val="23"/>
-  </w:num>
-  <w:num w:numId="8">
-    <w:abstractNumId w:val="22"/>
-  </w:num>
-  <w:num w:numId="9">
-    <w:abstractNumId w:val="27"/>
-  </w:num>
-  <w:num w:numId="10">
-    <w:abstractNumId w:val="14"/>
-  </w:num>
-  <w:num w:numId="11">
+  <w:num w:numId="14">
     <w:abstractNumId w:val="20"/>
   </w:num>
-  <w:num w:numId="12">
-    <w:abstractNumId w:val="11"/>
-  </w:num>
-  <w:num w:numId="13">
-    <w:abstractNumId w:val="12"/>
-  </w:num>
-  <w:num w:numId="14">
-    <w:abstractNumId w:val="19"/>
-  </w:num>
   <w:num w:numId="15">
-    <w:abstractNumId w:val="19"/>
+    <w:abstractNumId w:val="20"/>
     <w:lvlOverride w:ilvl="0">
       <w:startOverride w:val="1"/>
     </w:lvlOverride>
@@ -13467,7 +13577,7 @@
     </w:lvlOverride>
   </w:num>
   <w:num w:numId="16">
-    <w:abstractNumId w:val="19"/>
+    <w:abstractNumId w:val="20"/>
     <w:lvlOverride w:ilvl="0">
       <w:startOverride w:val="1"/>
     </w:lvlOverride>
@@ -13500,7 +13610,7 @@
     <w:abstractNumId w:val="2"/>
   </w:num>
   <w:num w:numId="18">
-    <w:abstractNumId w:val="19"/>
+    <w:abstractNumId w:val="20"/>
     <w:lvlOverride w:ilvl="0">
       <w:startOverride w:val="1"/>
     </w:lvlOverride>
@@ -13530,34 +13640,34 @@
     </w:lvlOverride>
   </w:num>
   <w:num w:numId="19">
-    <w:abstractNumId w:val="24"/>
+    <w:abstractNumId w:val="25"/>
   </w:num>
   <w:num w:numId="20">
-    <w:abstractNumId w:val="28"/>
+    <w:abstractNumId w:val="29"/>
   </w:num>
   <w:num w:numId="21">
+    <w:abstractNumId w:val="17"/>
+  </w:num>
+  <w:num w:numId="22">
+    <w:abstractNumId w:val="26"/>
+  </w:num>
+  <w:num w:numId="23">
+    <w:abstractNumId w:val="19"/>
+  </w:num>
+  <w:num w:numId="24">
+    <w:abstractNumId w:val="10"/>
+  </w:num>
+  <w:num w:numId="25">
+    <w:abstractNumId w:val="7"/>
+  </w:num>
+  <w:num w:numId="26">
+    <w:abstractNumId w:val="5"/>
+  </w:num>
+  <w:num w:numId="27">
     <w:abstractNumId w:val="16"/>
   </w:num>
-  <w:num w:numId="22">
-    <w:abstractNumId w:val="25"/>
-  </w:num>
-  <w:num w:numId="23">
-    <w:abstractNumId w:val="18"/>
-  </w:num>
-  <w:num w:numId="24">
+  <w:num w:numId="28">
     <w:abstractNumId w:val="9"/>
-  </w:num>
-  <w:num w:numId="25">
-    <w:abstractNumId w:val="6"/>
-  </w:num>
-  <w:num w:numId="26">
-    <w:abstractNumId w:val="4"/>
-  </w:num>
-  <w:num w:numId="27">
-    <w:abstractNumId w:val="15"/>
-  </w:num>
-  <w:num w:numId="28">
-    <w:abstractNumId w:val="8"/>
   </w:num>
   <w:num w:numId="29">
     <w:abstractNumId w:val="0"/>
@@ -13566,10 +13676,13 @@
     <w:abstractNumId w:val="1"/>
   </w:num>
   <w:num w:numId="31">
-    <w:abstractNumId w:val="21"/>
+    <w:abstractNumId w:val="22"/>
   </w:num>
   <w:num w:numId="32">
     <w:abstractNumId w:val="3"/>
+  </w:num>
+  <w:num w:numId="33">
+    <w:abstractNumId w:val="4"/>
   </w:num>
   <w:numIdMacAtCleanup w:val="27"/>
 </w:numbering>

</xml_diff>

<commit_message>
update medical app dfd
</commit_message>
<xml_diff>
--- a/Document/Clinic_Management_Doccument.docx
+++ b/Document/Clinic_Management_Doccument.docx
@@ -225,7 +225,6 @@
         </w:rPr>
         <w:t xml:space="preserve">590 </w:t>
       </w:r>
-      <w:proofErr w:type="spellStart"/>
       <w:r>
         <w:rPr>
           <w:rFonts w:eastAsia="Tahoma"/>
@@ -236,7 +235,6 @@
         </w:rPr>
         <w:t>Cach</w:t>
       </w:r>
-      <w:proofErr w:type="spellEnd"/>
       <w:r>
         <w:rPr>
           <w:rFonts w:eastAsia="Tahoma"/>
@@ -10476,7 +10474,6 @@
         </w:rPr>
         <w:t xml:space="preserve"> </w:t>
       </w:r>
-      <w:proofErr w:type="spellStart"/>
       <w:proofErr w:type="gramStart"/>
       <w:r>
         <w:rPr>
@@ -10485,9 +10482,8 @@
           <w:szCs w:val="26"/>
           <w:u w:val="single"/>
         </w:rPr>
-        <w:t>Aplication</w:t>
-      </w:r>
-      <w:proofErr w:type="spellEnd"/>
+        <w:t>Ap</w:t>
+      </w:r>
       <w:r>
         <w:rPr>
           <w:rFonts w:ascii="Times New Roman" w:hAnsi="Times New Roman" w:cs="Times New Roman"/>
@@ -10495,7 +10491,16 @@
           <w:szCs w:val="26"/>
           <w:u w:val="single"/>
         </w:rPr>
-        <w:t xml:space="preserve"> :</w:t>
+        <w:t>p</w:t>
+      </w:r>
+      <w:r>
+        <w:rPr>
+          <w:rFonts w:ascii="Times New Roman" w:hAnsi="Times New Roman" w:cs="Times New Roman"/>
+          <w:sz w:val="26"/>
+          <w:szCs w:val="26"/>
+          <w:u w:val="single"/>
+        </w:rPr>
+        <w:t>lication :</w:t>
       </w:r>
       <w:proofErr w:type="gramEnd"/>
     </w:p>
@@ -10516,8 +10521,11 @@
     <w:p>
       <w:pPr>
         <w:pStyle w:val="ListParagraph"/>
+        <w:numPr>
+          <w:ilvl w:val="0"/>
+          <w:numId w:val="38"/>
+        </w:numPr>
         <w:spacing w:line="240" w:lineRule="auto"/>
-        <w:ind w:left="1800"/>
         <w:jc w:val="left"/>
         <w:rPr>
           <w:rFonts w:ascii="Times New Roman" w:hAnsi="Times New Roman" w:cs="Times New Roman"/>
@@ -10526,6 +10534,116 @@
           <w:u w:val="single"/>
         </w:rPr>
       </w:pPr>
+      <w:r>
+        <w:rPr>
+          <w:rFonts w:ascii="Times New Roman" w:hAnsi="Times New Roman" w:cs="Times New Roman"/>
+          <w:sz w:val="26"/>
+          <w:szCs w:val="26"/>
+          <w:u w:val="single"/>
+        </w:rPr>
+        <w:t>Medical Application:</w:t>
+      </w:r>
+    </w:p>
+    <w:p>
+      <w:pPr>
+        <w:pStyle w:val="ListParagraph"/>
+        <w:rPr>
+          <w:rFonts w:ascii="Times New Roman" w:hAnsi="Times New Roman" w:cs="Times New Roman"/>
+          <w:sz w:val="26"/>
+          <w:szCs w:val="26"/>
+          <w:u w:val="single"/>
+        </w:rPr>
+      </w:pPr>
+    </w:p>
+    <w:p>
+      <w:pPr>
+        <w:spacing w:line="240" w:lineRule="auto"/>
+        <w:jc w:val="left"/>
+        <w:rPr>
+          <w:sz w:val="26"/>
+          <w:szCs w:val="26"/>
+          <w:u w:val="single"/>
+        </w:rPr>
+      </w:pPr>
+    </w:p>
+    <w:p>
+      <w:pPr>
+        <w:pStyle w:val="ListParagraph"/>
+        <w:rPr>
+          <w:rFonts w:ascii="Times New Roman" w:hAnsi="Times New Roman" w:cs="Times New Roman"/>
+          <w:sz w:val="26"/>
+          <w:szCs w:val="26"/>
+          <w:u w:val="single"/>
+        </w:rPr>
+      </w:pPr>
+      <w:r>
+        <w:rPr>
+          <w:rFonts w:ascii="Times New Roman" w:hAnsi="Times New Roman" w:cs="Times New Roman"/>
+          <w:noProof/>
+          <w:sz w:val="26"/>
+          <w:szCs w:val="26"/>
+          <w:u w:val="single"/>
+        </w:rPr>
+        <w:drawing>
+          <wp:inline distT="0" distB="0" distL="0" distR="0" wp14:anchorId="5AD93566" wp14:editId="0995F940">
+            <wp:extent cx="6391275" cy="2305050"/>
+            <wp:effectExtent l="0" t="0" r="0" b="0"/>
+            <wp:docPr id="8" name="Picture 8"/>
+            <wp:cNvGraphicFramePr>
+              <a:graphicFrameLocks xmlns:a="http://schemas.openxmlformats.org/drawingml/2006/main" noChangeAspect="1"/>
+            </wp:cNvGraphicFramePr>
+            <a:graphic xmlns:a="http://schemas.openxmlformats.org/drawingml/2006/main">
+              <a:graphicData uri="http://schemas.openxmlformats.org/drawingml/2006/picture">
+                <pic:pic xmlns:pic="http://schemas.openxmlformats.org/drawingml/2006/picture">
+                  <pic:nvPicPr>
+                    <pic:cNvPr id="0" name="Picture 1"/>
+                    <pic:cNvPicPr>
+                      <a:picLocks noChangeAspect="1" noChangeArrowheads="1"/>
+                    </pic:cNvPicPr>
+                  </pic:nvPicPr>
+                  <pic:blipFill>
+                    <a:blip r:embed="rId26">
+                      <a:extLst>
+                        <a:ext uri="{28A0092B-C50C-407E-A947-70E740481C1C}">
+                          <a14:useLocalDpi xmlns:a14="http://schemas.microsoft.com/office/drawing/2010/main" val="0"/>
+                        </a:ext>
+                      </a:extLst>
+                    </a:blip>
+                    <a:srcRect/>
+                    <a:stretch>
+                      <a:fillRect/>
+                    </a:stretch>
+                  </pic:blipFill>
+                  <pic:spPr bwMode="auto">
+                    <a:xfrm>
+                      <a:off x="0" y="0"/>
+                      <a:ext cx="6391275" cy="2305050"/>
+                    </a:xfrm>
+                    <a:prstGeom prst="rect">
+                      <a:avLst/>
+                    </a:prstGeom>
+                    <a:noFill/>
+                    <a:ln>
+                      <a:noFill/>
+                    </a:ln>
+                  </pic:spPr>
+                </pic:pic>
+              </a:graphicData>
+            </a:graphic>
+          </wp:inline>
+        </w:drawing>
+      </w:r>
+    </w:p>
+    <w:p>
+      <w:pPr>
+        <w:spacing w:line="240" w:lineRule="auto"/>
+        <w:jc w:val="left"/>
+        <w:rPr>
+          <w:sz w:val="26"/>
+          <w:szCs w:val="26"/>
+          <w:u w:val="single"/>
+        </w:rPr>
+      </w:pPr>
     </w:p>
     <w:p>
       <w:pPr>
@@ -10569,9 +10687,9 @@
       </w:pPr>
     </w:p>
     <w:sectPr>
-      <w:headerReference w:type="even" r:id="rId26"/>
-      <w:headerReference w:type="default" r:id="rId27"/>
-      <w:footerReference w:type="default" r:id="rId28"/>
+      <w:headerReference w:type="even" r:id="rId27"/>
+      <w:headerReference w:type="default" r:id="rId28"/>
+      <w:footerReference w:type="default" r:id="rId29"/>
       <w:pgSz w:w="11907" w:h="16840" w:code="9"/>
       <w:pgMar w:top="1411" w:right="747" w:bottom="1411" w:left="1080" w:header="288" w:footer="288" w:gutter="0"/>
       <w:pgBorders w:display="firstPage" w:offsetFrom="page">

</xml_diff>

<commit_message>
EPRJ_3 | Document | Thien
</commit_message>
<xml_diff>
--- a/Document/Clinic_Management_Doccument.docx
+++ b/Document/Clinic_Management_Doccument.docx
@@ -1,6 +1,6 @@
 
 <file path=word/document.xml><?xml version="1.0" encoding="utf-8"?>
-<w:document xmlns:wpc="http://schemas.microsoft.com/office/word/2010/wordprocessingCanvas" xmlns:cx="http://schemas.microsoft.com/office/drawing/2014/chartex" xmlns:cx1="http://schemas.microsoft.com/office/drawing/2015/9/8/chartex" xmlns:cx2="http://schemas.microsoft.com/office/drawing/2015/10/21/chartex" xmlns:cx3="http://schemas.microsoft.com/office/drawing/2016/5/9/chartex" xmlns:cx4="http://schemas.microsoft.com/office/drawing/2016/5/10/chartex" xmlns:cx5="http://schemas.microsoft.com/office/drawing/2016/5/11/chartex" xmlns:cx6="http://schemas.microsoft.com/office/drawing/2016/5/12/chartex" xmlns:cx7="http://schemas.microsoft.com/office/drawing/2016/5/13/chartex" xmlns:cx8="http://schemas.microsoft.com/office/drawing/2016/5/14/chartex" xmlns:mc="http://schemas.openxmlformats.org/markup-compatibility/2006" xmlns:aink="http://schemas.microsoft.com/office/drawing/2016/ink" xmlns:am3d="http://schemas.microsoft.com/office/drawing/2017/model3d" xmlns:o="urn:schemas-microsoft-com:office:office" xmlns:r="http://schemas.openxmlformats.org/officeDocument/2006/relationships" xmlns:m="http://schemas.openxmlformats.org/officeDocument/2006/math" xmlns:v="urn:schemas-microsoft-com:vml" xmlns:wp14="http://schemas.microsoft.com/office/word/2010/wordprocessingDrawing" xmlns:wp="http://schemas.openxmlformats.org/drawingml/2006/wordprocessingDrawing" xmlns:w10="urn:schemas-microsoft-com:office:word" xmlns:w="http://schemas.openxmlformats.org/wordprocessingml/2006/main" xmlns:w14="http://schemas.microsoft.com/office/word/2010/wordml" xmlns:w15="http://schemas.microsoft.com/office/word/2012/wordml" xmlns:w16cex="http://schemas.microsoft.com/office/word/2018/wordml/cex" xmlns:w16cid="http://schemas.microsoft.com/office/word/2016/wordml/cid" xmlns:w16="http://schemas.microsoft.com/office/word/2018/wordml" xmlns:w16sdtdh="http://schemas.microsoft.com/office/word/2020/wordml/sdtdatahash" xmlns:w16se="http://schemas.microsoft.com/office/word/2015/wordml/symex" xmlns:wpg="http://schemas.microsoft.com/office/word/2010/wordprocessingGroup" xmlns:wpi="http://schemas.microsoft.com/office/word/2010/wordprocessingInk" xmlns:wne="http://schemas.microsoft.com/office/word/2006/wordml" xmlns:wps="http://schemas.microsoft.com/office/word/2010/wordprocessingShape" mc:Ignorable="w14 w15 w16se w16cid w16 w16cex w16sdtdh wp14">
+<w:document xmlns:wpc="http://schemas.microsoft.com/office/word/2010/wordprocessingCanvas" xmlns:cx="http://schemas.microsoft.com/office/drawing/2014/chartex" xmlns:cx1="http://schemas.microsoft.com/office/drawing/2015/9/8/chartex" xmlns:cx2="http://schemas.microsoft.com/office/drawing/2015/10/21/chartex" xmlns:cx3="http://schemas.microsoft.com/office/drawing/2016/5/9/chartex" xmlns:cx4="http://schemas.microsoft.com/office/drawing/2016/5/10/chartex" xmlns:cx5="http://schemas.microsoft.com/office/drawing/2016/5/11/chartex" xmlns:cx6="http://schemas.microsoft.com/office/drawing/2016/5/12/chartex" xmlns:cx7="http://schemas.microsoft.com/office/drawing/2016/5/13/chartex" xmlns:cx8="http://schemas.microsoft.com/office/drawing/2016/5/14/chartex" xmlns:mc="http://schemas.openxmlformats.org/markup-compatibility/2006" xmlns:aink="http://schemas.microsoft.com/office/drawing/2016/ink" xmlns:am3d="http://schemas.microsoft.com/office/drawing/2017/model3d" xmlns:o="urn:schemas-microsoft-com:office:office" xmlns:r="http://schemas.openxmlformats.org/officeDocument/2006/relationships" xmlns:m="http://schemas.openxmlformats.org/officeDocument/2006/math" xmlns:v="urn:schemas-microsoft-com:vml" xmlns:wp14="http://schemas.microsoft.com/office/word/2010/wordprocessingDrawing" xmlns:wp="http://schemas.openxmlformats.org/drawingml/2006/wordprocessingDrawing" xmlns:w10="urn:schemas-microsoft-com:office:word" xmlns:w="http://schemas.openxmlformats.org/wordprocessingml/2006/main" xmlns:w14="http://schemas.microsoft.com/office/word/2010/wordml" xmlns:w15="http://schemas.microsoft.com/office/word/2012/wordml" xmlns:w16cid="http://schemas.microsoft.com/office/word/2016/wordml/cid" xmlns:w16se="http://schemas.microsoft.com/office/word/2015/wordml/symex" xmlns:wpg="http://schemas.microsoft.com/office/word/2010/wordprocessingGroup" xmlns:wpi="http://schemas.microsoft.com/office/word/2010/wordprocessingInk" xmlns:wne="http://schemas.microsoft.com/office/word/2006/wordml" xmlns:wps="http://schemas.microsoft.com/office/word/2010/wordprocessingShape" mc:Ignorable="w14 w15 w16se w16cid wp14">
   <w:body>
     <w:tbl>
       <w:tblPr>
@@ -695,21 +695,7 @@
               <w:rPr>
                 <w:sz w:val="26"/>
               </w:rPr>
-              <w:t xml:space="preserve">Nguyen Hoang </w:t>
-            </w:r>
-            <w:proofErr w:type="spellStart"/>
-            <w:r>
-              <w:rPr>
-                <w:sz w:val="26"/>
-              </w:rPr>
-              <w:t>Thien</w:t>
-            </w:r>
-            <w:proofErr w:type="spellEnd"/>
-            <w:r>
-              <w:rPr>
-                <w:sz w:val="26"/>
-              </w:rPr>
-              <w:t xml:space="preserve"> An</w:t>
+              <w:t>Nguyen Hoang Thien An</w:t>
             </w:r>
           </w:p>
         </w:tc>
@@ -945,16 +931,8 @@
               <w:rPr>
                 <w:sz w:val="26"/>
               </w:rPr>
-              <w:t xml:space="preserve">Pham Ngoc </w:t>
+              <w:t>Pham Ngoc Thien</w:t>
             </w:r>
-            <w:proofErr w:type="spellStart"/>
-            <w:r>
-              <w:rPr>
-                <w:sz w:val="26"/>
-              </w:rPr>
-              <w:t>Thien</w:t>
-            </w:r>
-            <w:proofErr w:type="spellEnd"/>
           </w:p>
         </w:tc>
         <w:tc>
@@ -1822,21 +1800,7 @@
                                 <w:rPr>
                                   <w:lang w:val="en-US"/>
                                 </w:rPr>
-                                <w:t xml:space="preserve"> Hoang </w:t>
-                              </w:r>
-                              <w:proofErr w:type="spellStart"/>
-                              <w:r>
-                                <w:rPr>
-                                  <w:lang w:val="en-US"/>
-                                </w:rPr>
-                                <w:t>Thien</w:t>
-                              </w:r>
-                              <w:proofErr w:type="spellEnd"/>
-                              <w:r>
-                                <w:rPr>
-                                  <w:lang w:val="en-US"/>
-                                </w:rPr>
-                                <w:t xml:space="preserve"> An</w:t>
+                                <w:t xml:space="preserve"> Hoang Thien An</w:t>
                               </w:r>
                             </w:p>
                             <w:p>
@@ -1935,16 +1899,8 @@
                                 <w:rPr>
                                   <w:lang w:val="en-US"/>
                                 </w:rPr>
-                                <w:t xml:space="preserve"> Ngoc </w:t>
+                                <w:t xml:space="preserve"> Ngoc Thien</w:t>
                               </w:r>
-                              <w:proofErr w:type="spellStart"/>
-                              <w:r>
-                                <w:rPr>
-                                  <w:lang w:val="en-US"/>
-                                </w:rPr>
-                                <w:t>Thien</w:t>
-                              </w:r>
-                              <w:proofErr w:type="spellEnd"/>
                             </w:p>
                           </w:txbxContent>
                         </wps:txbx>
@@ -3067,7 +3023,7 @@
           </mc:Choice>
           <mc:Fallback>
             <w:pict>
-              <v:group w14:anchorId="06F335CA" id="Group 797" o:spid="_x0000_s1026" style="position:absolute;left:0;text-align:left;margin-left:0;margin-top:1.5pt;width:498.4pt;height:537.05pt;z-index:251657728" coordorigin="2112,1959" coordsize="9269,10439" o:gfxdata="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">
+              <v:group w14:anchorId="06F335CA" id="Group 797" o:spid="_x0000_s1026" style="position:absolute;left:0;text-align:left;margin-left:0;margin-top:1.5pt;width:498.4pt;height:537.05pt;z-index:251657728" coordorigin="2112,1959" coordsize="9269,10439" o:gfxdata="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">
                 <v:rect id="Rectangle 799" o:spid="_x0000_s1027" style="position:absolute;left:2112;top:1959;width:9120;height:10439;visibility:visible;mso-wrap-style:square;v-text-anchor:top" o:gfxdata="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" strokeweight="2.65pt">
                   <v:textbox>
                     <w:txbxContent>
@@ -3704,21 +3660,7 @@
                           <w:rPr>
                             <w:lang w:val="en-US"/>
                           </w:rPr>
-                          <w:t xml:space="preserve"> Hoang </w:t>
-                        </w:r>
-                        <w:proofErr w:type="spellStart"/>
-                        <w:r>
-                          <w:rPr>
-                            <w:lang w:val="en-US"/>
-                          </w:rPr>
-                          <w:t>Thien</w:t>
-                        </w:r>
-                        <w:proofErr w:type="spellEnd"/>
-                        <w:r>
-                          <w:rPr>
-                            <w:lang w:val="en-US"/>
-                          </w:rPr>
-                          <w:t xml:space="preserve"> An</w:t>
+                          <w:t xml:space="preserve"> Hoang Thien An</w:t>
                         </w:r>
                       </w:p>
                       <w:p>
@@ -3817,16 +3759,8 @@
                           <w:rPr>
                             <w:lang w:val="en-US"/>
                           </w:rPr>
-                          <w:t xml:space="preserve"> Ngoc </w:t>
+                          <w:t xml:space="preserve"> Ngoc Thien</w:t>
                         </w:r>
-                        <w:proofErr w:type="spellStart"/>
-                        <w:r>
-                          <w:rPr>
-                            <w:lang w:val="en-US"/>
-                          </w:rPr>
-                          <w:t>Thien</w:t>
-                        </w:r>
-                        <w:proofErr w:type="spellEnd"/>
                       </w:p>
                     </w:txbxContent>
                   </v:textbox>
@@ -9034,25 +8968,7 @@
                 <w:sz w:val="26"/>
                 <w:szCs w:val="26"/>
               </w:rPr>
-              <w:t xml:space="preserve">Nguyen Hoang </w:t>
-            </w:r>
-            <w:proofErr w:type="spellStart"/>
-            <w:r>
-              <w:rPr>
-                <w:rFonts w:eastAsia="Arial"/>
-                <w:sz w:val="26"/>
-                <w:szCs w:val="26"/>
-              </w:rPr>
-              <w:t>Thien</w:t>
-            </w:r>
-            <w:proofErr w:type="spellEnd"/>
-            <w:r>
-              <w:rPr>
-                <w:rFonts w:eastAsia="Arial"/>
-                <w:sz w:val="26"/>
-                <w:szCs w:val="26"/>
-              </w:rPr>
-              <w:t xml:space="preserve"> An</w:t>
+              <w:t>Nguyen Hoang Thien An</w:t>
             </w:r>
           </w:p>
         </w:tc>
@@ -10731,9 +10647,8 @@
           <w:u w:val="single"/>
         </w:rPr>
         <w:lastRenderedPageBreak/>
-        <w:t xml:space="preserve">Education </w:t>
-      </w:r>
-      <w:proofErr w:type="gramStart"/>
+        <w:t>Education Application</w:t>
+      </w:r>
       <w:r>
         <w:rPr>
           <w:rFonts w:ascii="Times New Roman" w:hAnsi="Times New Roman" w:cs="Times New Roman"/>
@@ -10741,18 +10656,8 @@
           <w:szCs w:val="26"/>
           <w:u w:val="single"/>
         </w:rPr>
-        <w:t>Application</w:t>
-      </w:r>
-      <w:r>
-        <w:rPr>
-          <w:rFonts w:ascii="Times New Roman" w:hAnsi="Times New Roman" w:cs="Times New Roman"/>
-          <w:sz w:val="26"/>
-          <w:szCs w:val="26"/>
-          <w:u w:val="single"/>
-        </w:rPr>
-        <w:t xml:space="preserve"> :</w:t>
-      </w:r>
-      <w:proofErr w:type="gramEnd"/>
+        <w:t>:</w:t>
+      </w:r>
     </w:p>
     <w:p>
       <w:pPr>
@@ -10764,7 +10669,6 @@
           <w:rFonts w:ascii="Times New Roman" w:hAnsi="Times New Roman" w:cs="Times New Roman"/>
           <w:sz w:val="26"/>
           <w:szCs w:val="26"/>
-          <w:u w:val="single"/>
         </w:rPr>
       </w:pPr>
       <w:r>
@@ -10775,13 +10679,13 @@
           <w:szCs w:val="26"/>
         </w:rPr>
         <w:drawing>
-          <wp:anchor distT="0" distB="0" distL="114300" distR="114300" simplePos="0" relativeHeight="251668480" behindDoc="0" locked="0" layoutInCell="1" allowOverlap="1" wp14:anchorId="2A399F1C" wp14:editId="20731509">
+          <wp:anchor distT="0" distB="0" distL="114300" distR="114300" simplePos="0" relativeHeight="251669504" behindDoc="0" locked="0" layoutInCell="1" allowOverlap="1" wp14:anchorId="338EBB74" wp14:editId="05BA266A">
             <wp:simplePos x="0" y="0"/>
             <wp:positionH relativeFrom="column">
-              <wp:posOffset>-347186</wp:posOffset>
+              <wp:posOffset>0</wp:posOffset>
             </wp:positionH>
             <wp:positionV relativeFrom="paragraph">
-              <wp:posOffset>213836</wp:posOffset>
+              <wp:posOffset>189865</wp:posOffset>
             </wp:positionV>
             <wp:extent cx="6400800" cy="3296285"/>
             <wp:effectExtent l="0" t="0" r="0" b="0"/>
@@ -10828,15 +10732,28 @@
     <w:p>
       <w:pPr>
         <w:pStyle w:val="ListParagraph"/>
+        <w:numPr>
+          <w:ilvl w:val="0"/>
+          <w:numId w:val="38"/>
+        </w:numPr>
         <w:spacing w:line="240" w:lineRule="auto"/>
-        <w:ind w:left="1800"/>
         <w:jc w:val="left"/>
         <w:rPr>
           <w:rFonts w:ascii="Times New Roman" w:hAnsi="Times New Roman" w:cs="Times New Roman"/>
           <w:sz w:val="26"/>
           <w:szCs w:val="26"/>
-        </w:rPr>
-      </w:pPr>
+          <w:u w:val="single"/>
+        </w:rPr>
+      </w:pPr>
+      <w:r>
+        <w:rPr>
+          <w:rFonts w:ascii="Times New Roman" w:hAnsi="Times New Roman" w:cs="Times New Roman"/>
+          <w:sz w:val="26"/>
+          <w:szCs w:val="26"/>
+          <w:u w:val="single"/>
+        </w:rPr>
+        <w:t>Business Application:</w:t>
+      </w:r>
     </w:p>
     <w:p>
       <w:pPr>
@@ -10848,54 +10765,67 @@
           <w:rFonts w:ascii="Times New Roman" w:hAnsi="Times New Roman" w:cs="Times New Roman"/>
           <w:sz w:val="26"/>
           <w:szCs w:val="26"/>
+          <w:u w:val="single"/>
         </w:rPr>
       </w:pPr>
     </w:p>
     <w:p>
       <w:pPr>
-        <w:pStyle w:val="ListParagraph"/>
         <w:spacing w:line="240" w:lineRule="auto"/>
-        <w:ind w:left="1440"/>
         <w:jc w:val="left"/>
         <w:rPr>
-          <w:rFonts w:ascii="Times New Roman" w:hAnsi="Times New Roman" w:cs="Times New Roman"/>
           <w:sz w:val="26"/>
           <w:szCs w:val="26"/>
-          <w:u w:val="single"/>
-        </w:rPr>
-      </w:pPr>
-    </w:p>
-    <w:p>
-      <w:pPr>
-        <w:pStyle w:val="ListParagraph"/>
-        <w:spacing w:line="240" w:lineRule="auto"/>
-        <w:ind w:left="1440"/>
-        <w:jc w:val="left"/>
-        <w:rPr>
-          <w:rFonts w:ascii="Times New Roman" w:hAnsi="Times New Roman" w:cs="Times New Roman"/>
+        </w:rPr>
+      </w:pPr>
+      <w:r>
+        <w:rPr>
           <w:sz w:val="26"/>
           <w:szCs w:val="26"/>
-          <w:u w:val="single"/>
-        </w:rPr>
-      </w:pPr>
-    </w:p>
-    <w:p>
-      <w:pPr>
-        <w:pStyle w:val="ListParagraph"/>
-        <w:spacing w:line="240" w:lineRule="auto"/>
-        <w:ind w:left="1080"/>
-        <w:jc w:val="left"/>
-        <w:rPr>
-          <w:rFonts w:ascii="Times New Roman" w:hAnsi="Times New Roman" w:cs="Times New Roman"/>
-          <w:sz w:val="26"/>
-          <w:szCs w:val="26"/>
-        </w:rPr>
-      </w:pPr>
+        </w:rPr>
+        <w:drawing>
+          <wp:inline distT="0" distB="0" distL="0" distR="0" wp14:anchorId="528D9D02" wp14:editId="1920BF39">
+            <wp:extent cx="6400800" cy="4699000"/>
+            <wp:effectExtent l="0" t="0" r="0" b="6350"/>
+            <wp:docPr id="10" name="Picture 10"/>
+            <wp:cNvGraphicFramePr>
+              <a:graphicFrameLocks xmlns:a="http://schemas.openxmlformats.org/drawingml/2006/main" noChangeAspect="1"/>
+            </wp:cNvGraphicFramePr>
+            <a:graphic xmlns:a="http://schemas.openxmlformats.org/drawingml/2006/main">
+              <a:graphicData uri="http://schemas.openxmlformats.org/drawingml/2006/picture">
+                <pic:pic xmlns:pic="http://schemas.openxmlformats.org/drawingml/2006/picture">
+                  <pic:nvPicPr>
+                    <pic:cNvPr id="1" name=""/>
+                    <pic:cNvPicPr/>
+                  </pic:nvPicPr>
+                  <pic:blipFill>
+                    <a:blip r:embed="rId28"/>
+                    <a:stretch>
+                      <a:fillRect/>
+                    </a:stretch>
+                  </pic:blipFill>
+                  <pic:spPr>
+                    <a:xfrm>
+                      <a:off x="0" y="0"/>
+                      <a:ext cx="6400800" cy="4699000"/>
+                    </a:xfrm>
+                    <a:prstGeom prst="rect">
+                      <a:avLst/>
+                    </a:prstGeom>
+                  </pic:spPr>
+                </pic:pic>
+              </a:graphicData>
+            </a:graphic>
+          </wp:inline>
+        </w:drawing>
+      </w:r>
+      <w:bookmarkStart w:id="6" w:name="_GoBack"/>
+      <w:bookmarkEnd w:id="6"/>
     </w:p>
     <w:sectPr>
-      <w:headerReference w:type="even" r:id="rId28"/>
-      <w:headerReference w:type="default" r:id="rId29"/>
-      <w:footerReference w:type="default" r:id="rId30"/>
+      <w:headerReference w:type="even" r:id="rId29"/>
+      <w:headerReference w:type="default" r:id="rId30"/>
+      <w:footerReference w:type="default" r:id="rId31"/>
       <w:pgSz w:w="11907" w:h="16840" w:code="9"/>
       <w:pgMar w:top="1411" w:right="747" w:bottom="1411" w:left="1080" w:header="288" w:footer="288" w:gutter="0"/>
       <w:pgBorders w:display="firstPage" w:offsetFrom="page">
@@ -10915,7 +10845,7 @@
 </file>
 
 <file path=word/endnotes.xml><?xml version="1.0" encoding="utf-8"?>
-<w:endnotes xmlns:wpc="http://schemas.microsoft.com/office/word/2010/wordprocessingCanvas" xmlns:cx="http://schemas.microsoft.com/office/drawing/2014/chartex" xmlns:cx1="http://schemas.microsoft.com/office/drawing/2015/9/8/chartex" xmlns:cx2="http://schemas.microsoft.com/office/drawing/2015/10/21/chartex" xmlns:cx3="http://schemas.microsoft.com/office/drawing/2016/5/9/chartex" xmlns:cx4="http://schemas.microsoft.com/office/drawing/2016/5/10/chartex" xmlns:cx5="http://schemas.microsoft.com/office/drawing/2016/5/11/chartex" xmlns:cx6="http://schemas.microsoft.com/office/drawing/2016/5/12/chartex" xmlns:cx7="http://schemas.microsoft.com/office/drawing/2016/5/13/chartex" xmlns:cx8="http://schemas.microsoft.com/office/drawing/2016/5/14/chartex" xmlns:mc="http://schemas.openxmlformats.org/markup-compatibility/2006" xmlns:aink="http://schemas.microsoft.com/office/drawing/2016/ink" xmlns:am3d="http://schemas.microsoft.com/office/drawing/2017/model3d" xmlns:o="urn:schemas-microsoft-com:office:office" xmlns:r="http://schemas.openxmlformats.org/officeDocument/2006/relationships" xmlns:m="http://schemas.openxmlformats.org/officeDocument/2006/math" xmlns:v="urn:schemas-microsoft-com:vml" xmlns:wp14="http://schemas.microsoft.com/office/word/2010/wordprocessingDrawing" xmlns:wp="http://schemas.openxmlformats.org/drawingml/2006/wordprocessingDrawing" xmlns:w10="urn:schemas-microsoft-com:office:word" xmlns:w="http://schemas.openxmlformats.org/wordprocessingml/2006/main" xmlns:w14="http://schemas.microsoft.com/office/word/2010/wordml" xmlns:w15="http://schemas.microsoft.com/office/word/2012/wordml" xmlns:w16cex="http://schemas.microsoft.com/office/word/2018/wordml/cex" xmlns:w16cid="http://schemas.microsoft.com/office/word/2016/wordml/cid" xmlns:w16="http://schemas.microsoft.com/office/word/2018/wordml" xmlns:w16sdtdh="http://schemas.microsoft.com/office/word/2020/wordml/sdtdatahash" xmlns:w16se="http://schemas.microsoft.com/office/word/2015/wordml/symex" xmlns:wpg="http://schemas.microsoft.com/office/word/2010/wordprocessingGroup" xmlns:wpi="http://schemas.microsoft.com/office/word/2010/wordprocessingInk" xmlns:wne="http://schemas.microsoft.com/office/word/2006/wordml" xmlns:wps="http://schemas.microsoft.com/office/word/2010/wordprocessingShape" mc:Ignorable="w14 w15 w16se w16cid w16 w16cex w16sdtdh wp14">
+<w:endnotes xmlns:wpc="http://schemas.microsoft.com/office/word/2010/wordprocessingCanvas" xmlns:cx="http://schemas.microsoft.com/office/drawing/2014/chartex" xmlns:cx1="http://schemas.microsoft.com/office/drawing/2015/9/8/chartex" xmlns:cx2="http://schemas.microsoft.com/office/drawing/2015/10/21/chartex" xmlns:cx3="http://schemas.microsoft.com/office/drawing/2016/5/9/chartex" xmlns:cx4="http://schemas.microsoft.com/office/drawing/2016/5/10/chartex" xmlns:cx5="http://schemas.microsoft.com/office/drawing/2016/5/11/chartex" xmlns:cx6="http://schemas.microsoft.com/office/drawing/2016/5/12/chartex" xmlns:cx7="http://schemas.microsoft.com/office/drawing/2016/5/13/chartex" xmlns:cx8="http://schemas.microsoft.com/office/drawing/2016/5/14/chartex" xmlns:mc="http://schemas.openxmlformats.org/markup-compatibility/2006" xmlns:aink="http://schemas.microsoft.com/office/drawing/2016/ink" xmlns:am3d="http://schemas.microsoft.com/office/drawing/2017/model3d" xmlns:o="urn:schemas-microsoft-com:office:office" xmlns:r="http://schemas.openxmlformats.org/officeDocument/2006/relationships" xmlns:m="http://schemas.openxmlformats.org/officeDocument/2006/math" xmlns:v="urn:schemas-microsoft-com:vml" xmlns:wp14="http://schemas.microsoft.com/office/word/2010/wordprocessingDrawing" xmlns:wp="http://schemas.openxmlformats.org/drawingml/2006/wordprocessingDrawing" xmlns:w10="urn:schemas-microsoft-com:office:word" xmlns:w="http://schemas.openxmlformats.org/wordprocessingml/2006/main" xmlns:w14="http://schemas.microsoft.com/office/word/2010/wordml" xmlns:w15="http://schemas.microsoft.com/office/word/2012/wordml" xmlns:w16cid="http://schemas.microsoft.com/office/word/2016/wordml/cid" xmlns:w16se="http://schemas.microsoft.com/office/word/2015/wordml/symex" xmlns:wpg="http://schemas.microsoft.com/office/word/2010/wordprocessingGroup" xmlns:wpi="http://schemas.microsoft.com/office/word/2010/wordprocessingInk" xmlns:wne="http://schemas.microsoft.com/office/word/2006/wordml" xmlns:wps="http://schemas.microsoft.com/office/word/2010/wordprocessingShape" mc:Ignorable="w14 w15 w16se w16cid wp14">
   <w:endnote w:type="separator" w:id="-1">
     <w:p>
       <w:r>
@@ -10938,7 +10868,7 @@
 </file>
 
 <file path=word/footer1.xml><?xml version="1.0" encoding="utf-8"?>
-<w:ftr xmlns:wpc="http://schemas.microsoft.com/office/word/2010/wordprocessingCanvas" xmlns:cx="http://schemas.microsoft.com/office/drawing/2014/chartex" xmlns:cx1="http://schemas.microsoft.com/office/drawing/2015/9/8/chartex" xmlns:cx2="http://schemas.microsoft.com/office/drawing/2015/10/21/chartex" xmlns:cx3="http://schemas.microsoft.com/office/drawing/2016/5/9/chartex" xmlns:cx4="http://schemas.microsoft.com/office/drawing/2016/5/10/chartex" xmlns:cx5="http://schemas.microsoft.com/office/drawing/2016/5/11/chartex" xmlns:cx6="http://schemas.microsoft.com/office/drawing/2016/5/12/chartex" xmlns:cx7="http://schemas.microsoft.com/office/drawing/2016/5/13/chartex" xmlns:cx8="http://schemas.microsoft.com/office/drawing/2016/5/14/chartex" xmlns:mc="http://schemas.openxmlformats.org/markup-compatibility/2006" xmlns:aink="http://schemas.microsoft.com/office/drawing/2016/ink" xmlns:am3d="http://schemas.microsoft.com/office/drawing/2017/model3d" xmlns:o="urn:schemas-microsoft-com:office:office" xmlns:r="http://schemas.openxmlformats.org/officeDocument/2006/relationships" xmlns:m="http://schemas.openxmlformats.org/officeDocument/2006/math" xmlns:v="urn:schemas-microsoft-com:vml" xmlns:wp14="http://schemas.microsoft.com/office/word/2010/wordprocessingDrawing" xmlns:wp="http://schemas.openxmlformats.org/drawingml/2006/wordprocessingDrawing" xmlns:w10="urn:schemas-microsoft-com:office:word" xmlns:w="http://schemas.openxmlformats.org/wordprocessingml/2006/main" xmlns:w14="http://schemas.microsoft.com/office/word/2010/wordml" xmlns:w15="http://schemas.microsoft.com/office/word/2012/wordml" xmlns:w16cex="http://schemas.microsoft.com/office/word/2018/wordml/cex" xmlns:w16cid="http://schemas.microsoft.com/office/word/2016/wordml/cid" xmlns:w16="http://schemas.microsoft.com/office/word/2018/wordml" xmlns:w16sdtdh="http://schemas.microsoft.com/office/word/2020/wordml/sdtdatahash" xmlns:w16se="http://schemas.microsoft.com/office/word/2015/wordml/symex" xmlns:wpg="http://schemas.microsoft.com/office/word/2010/wordprocessingGroup" xmlns:wpi="http://schemas.microsoft.com/office/word/2010/wordprocessingInk" xmlns:wne="http://schemas.microsoft.com/office/word/2006/wordml" xmlns:wps="http://schemas.microsoft.com/office/word/2010/wordprocessingShape" mc:Ignorable="w14 w15 w16se w16cid w16 w16cex w16sdtdh wp14">
+<w:ftr xmlns:wpc="http://schemas.microsoft.com/office/word/2010/wordprocessingCanvas" xmlns:cx="http://schemas.microsoft.com/office/drawing/2014/chartex" xmlns:cx1="http://schemas.microsoft.com/office/drawing/2015/9/8/chartex" xmlns:cx2="http://schemas.microsoft.com/office/drawing/2015/10/21/chartex" xmlns:cx3="http://schemas.microsoft.com/office/drawing/2016/5/9/chartex" xmlns:cx4="http://schemas.microsoft.com/office/drawing/2016/5/10/chartex" xmlns:cx5="http://schemas.microsoft.com/office/drawing/2016/5/11/chartex" xmlns:cx6="http://schemas.microsoft.com/office/drawing/2016/5/12/chartex" xmlns:cx7="http://schemas.microsoft.com/office/drawing/2016/5/13/chartex" xmlns:cx8="http://schemas.microsoft.com/office/drawing/2016/5/14/chartex" xmlns:mc="http://schemas.openxmlformats.org/markup-compatibility/2006" xmlns:aink="http://schemas.microsoft.com/office/drawing/2016/ink" xmlns:am3d="http://schemas.microsoft.com/office/drawing/2017/model3d" xmlns:o="urn:schemas-microsoft-com:office:office" xmlns:r="http://schemas.openxmlformats.org/officeDocument/2006/relationships" xmlns:m="http://schemas.openxmlformats.org/officeDocument/2006/math" xmlns:v="urn:schemas-microsoft-com:vml" xmlns:wp14="http://schemas.microsoft.com/office/word/2010/wordprocessingDrawing" xmlns:wp="http://schemas.openxmlformats.org/drawingml/2006/wordprocessingDrawing" xmlns:w10="urn:schemas-microsoft-com:office:word" xmlns:w="http://schemas.openxmlformats.org/wordprocessingml/2006/main" xmlns:w14="http://schemas.microsoft.com/office/word/2010/wordml" xmlns:w15="http://schemas.microsoft.com/office/word/2012/wordml" xmlns:w16cid="http://schemas.microsoft.com/office/word/2016/wordml/cid" xmlns:w16se="http://schemas.microsoft.com/office/word/2015/wordml/symex" xmlns:wpg="http://schemas.microsoft.com/office/word/2010/wordprocessingGroup" xmlns:wpi="http://schemas.microsoft.com/office/word/2010/wordprocessingInk" xmlns:wne="http://schemas.microsoft.com/office/word/2006/wordml" xmlns:wps="http://schemas.microsoft.com/office/word/2010/wordprocessingShape" mc:Ignorable="w14 w15 w16se w16cid wp14">
   <w:p>
     <w:pPr>
       <w:tabs>
@@ -11008,7 +10938,7 @@
             </wp:anchor>
           </w:drawing>
         </mc:Choice>
-        <mc:Fallback>
+        <mc:Fallback xmlns:w16sdtdh="http://schemas.microsoft.com/office/word/2020/wordml/sdtdatahash" xmlns:w16="http://schemas.microsoft.com/office/word/2018/wordml" xmlns:w16cex="http://schemas.microsoft.com/office/word/2018/wordml/cex">
           <w:pict>
             <v:line w14:anchorId="1C443612" id="Straight Connector 141" o:spid="_x0000_s1026" style="position:absolute;z-index:251657216;visibility:visible;mso-wrap-style:square;mso-width-percent:0;mso-wrap-distance-left:9pt;mso-wrap-distance-top:0;mso-wrap-distance-right:9pt;mso-wrap-distance-bottom:0;mso-position-horizontal:absolute;mso-position-horizontal-relative:text;mso-position-vertical:absolute;mso-position-vertical-relative:text;mso-width-percent:0;mso-width-relative:margin" from="-54pt,-17.85pt" to="542.9pt,-17.85pt" o:gfxdata="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" strokecolor="black [3200]" strokeweight=".25pt">
               <v:stroke joinstyle="miter"/>
@@ -11139,7 +11069,7 @@
 </file>
 
 <file path=word/footnotes.xml><?xml version="1.0" encoding="utf-8"?>
-<w:footnotes xmlns:wpc="http://schemas.microsoft.com/office/word/2010/wordprocessingCanvas" xmlns:cx="http://schemas.microsoft.com/office/drawing/2014/chartex" xmlns:cx1="http://schemas.microsoft.com/office/drawing/2015/9/8/chartex" xmlns:cx2="http://schemas.microsoft.com/office/drawing/2015/10/21/chartex" xmlns:cx3="http://schemas.microsoft.com/office/drawing/2016/5/9/chartex" xmlns:cx4="http://schemas.microsoft.com/office/drawing/2016/5/10/chartex" xmlns:cx5="http://schemas.microsoft.com/office/drawing/2016/5/11/chartex" xmlns:cx6="http://schemas.microsoft.com/office/drawing/2016/5/12/chartex" xmlns:cx7="http://schemas.microsoft.com/office/drawing/2016/5/13/chartex" xmlns:cx8="http://schemas.microsoft.com/office/drawing/2016/5/14/chartex" xmlns:mc="http://schemas.openxmlformats.org/markup-compatibility/2006" xmlns:aink="http://schemas.microsoft.com/office/drawing/2016/ink" xmlns:am3d="http://schemas.microsoft.com/office/drawing/2017/model3d" xmlns:o="urn:schemas-microsoft-com:office:office" xmlns:r="http://schemas.openxmlformats.org/officeDocument/2006/relationships" xmlns:m="http://schemas.openxmlformats.org/officeDocument/2006/math" xmlns:v="urn:schemas-microsoft-com:vml" xmlns:wp14="http://schemas.microsoft.com/office/word/2010/wordprocessingDrawing" xmlns:wp="http://schemas.openxmlformats.org/drawingml/2006/wordprocessingDrawing" xmlns:w10="urn:schemas-microsoft-com:office:word" xmlns:w="http://schemas.openxmlformats.org/wordprocessingml/2006/main" xmlns:w14="http://schemas.microsoft.com/office/word/2010/wordml" xmlns:w15="http://schemas.microsoft.com/office/word/2012/wordml" xmlns:w16cex="http://schemas.microsoft.com/office/word/2018/wordml/cex" xmlns:w16cid="http://schemas.microsoft.com/office/word/2016/wordml/cid" xmlns:w16="http://schemas.microsoft.com/office/word/2018/wordml" xmlns:w16sdtdh="http://schemas.microsoft.com/office/word/2020/wordml/sdtdatahash" xmlns:w16se="http://schemas.microsoft.com/office/word/2015/wordml/symex" xmlns:wpg="http://schemas.microsoft.com/office/word/2010/wordprocessingGroup" xmlns:wpi="http://schemas.microsoft.com/office/word/2010/wordprocessingInk" xmlns:wne="http://schemas.microsoft.com/office/word/2006/wordml" xmlns:wps="http://schemas.microsoft.com/office/word/2010/wordprocessingShape" mc:Ignorable="w14 w15 w16se w16cid w16 w16cex w16sdtdh wp14">
+<w:footnotes xmlns:wpc="http://schemas.microsoft.com/office/word/2010/wordprocessingCanvas" xmlns:cx="http://schemas.microsoft.com/office/drawing/2014/chartex" xmlns:cx1="http://schemas.microsoft.com/office/drawing/2015/9/8/chartex" xmlns:cx2="http://schemas.microsoft.com/office/drawing/2015/10/21/chartex" xmlns:cx3="http://schemas.microsoft.com/office/drawing/2016/5/9/chartex" xmlns:cx4="http://schemas.microsoft.com/office/drawing/2016/5/10/chartex" xmlns:cx5="http://schemas.microsoft.com/office/drawing/2016/5/11/chartex" xmlns:cx6="http://schemas.microsoft.com/office/drawing/2016/5/12/chartex" xmlns:cx7="http://schemas.microsoft.com/office/drawing/2016/5/13/chartex" xmlns:cx8="http://schemas.microsoft.com/office/drawing/2016/5/14/chartex" xmlns:mc="http://schemas.openxmlformats.org/markup-compatibility/2006" xmlns:aink="http://schemas.microsoft.com/office/drawing/2016/ink" xmlns:am3d="http://schemas.microsoft.com/office/drawing/2017/model3d" xmlns:o="urn:schemas-microsoft-com:office:office" xmlns:r="http://schemas.openxmlformats.org/officeDocument/2006/relationships" xmlns:m="http://schemas.openxmlformats.org/officeDocument/2006/math" xmlns:v="urn:schemas-microsoft-com:vml" xmlns:wp14="http://schemas.microsoft.com/office/word/2010/wordprocessingDrawing" xmlns:wp="http://schemas.openxmlformats.org/drawingml/2006/wordprocessingDrawing" xmlns:w10="urn:schemas-microsoft-com:office:word" xmlns:w="http://schemas.openxmlformats.org/wordprocessingml/2006/main" xmlns:w14="http://schemas.microsoft.com/office/word/2010/wordml" xmlns:w15="http://schemas.microsoft.com/office/word/2012/wordml" xmlns:w16cid="http://schemas.microsoft.com/office/word/2016/wordml/cid" xmlns:w16se="http://schemas.microsoft.com/office/word/2015/wordml/symex" xmlns:wpg="http://schemas.microsoft.com/office/word/2010/wordprocessingGroup" xmlns:wpi="http://schemas.microsoft.com/office/word/2010/wordprocessingInk" xmlns:wne="http://schemas.microsoft.com/office/word/2006/wordml" xmlns:wps="http://schemas.microsoft.com/office/word/2010/wordprocessingShape" mc:Ignorable="w14 w15 w16se w16cid wp14">
   <w:footnote w:type="separator" w:id="-1">
     <w:p>
       <w:r>
@@ -11162,14 +11092,14 @@
 </file>
 
 <file path=word/header1.xml><?xml version="1.0" encoding="utf-8"?>
-<w:hdr xmlns:wpc="http://schemas.microsoft.com/office/word/2010/wordprocessingCanvas" xmlns:cx="http://schemas.microsoft.com/office/drawing/2014/chartex" xmlns:cx1="http://schemas.microsoft.com/office/drawing/2015/9/8/chartex" xmlns:cx2="http://schemas.microsoft.com/office/drawing/2015/10/21/chartex" xmlns:cx3="http://schemas.microsoft.com/office/drawing/2016/5/9/chartex" xmlns:cx4="http://schemas.microsoft.com/office/drawing/2016/5/10/chartex" xmlns:cx5="http://schemas.microsoft.com/office/drawing/2016/5/11/chartex" xmlns:cx6="http://schemas.microsoft.com/office/drawing/2016/5/12/chartex" xmlns:cx7="http://schemas.microsoft.com/office/drawing/2016/5/13/chartex" xmlns:cx8="http://schemas.microsoft.com/office/drawing/2016/5/14/chartex" xmlns:mc="http://schemas.openxmlformats.org/markup-compatibility/2006" xmlns:aink="http://schemas.microsoft.com/office/drawing/2016/ink" xmlns:am3d="http://schemas.microsoft.com/office/drawing/2017/model3d" xmlns:o="urn:schemas-microsoft-com:office:office" xmlns:r="http://schemas.openxmlformats.org/officeDocument/2006/relationships" xmlns:m="http://schemas.openxmlformats.org/officeDocument/2006/math" xmlns:v="urn:schemas-microsoft-com:vml" xmlns:wp14="http://schemas.microsoft.com/office/word/2010/wordprocessingDrawing" xmlns:wp="http://schemas.openxmlformats.org/drawingml/2006/wordprocessingDrawing" xmlns:w10="urn:schemas-microsoft-com:office:word" xmlns:w="http://schemas.openxmlformats.org/wordprocessingml/2006/main" xmlns:w14="http://schemas.microsoft.com/office/word/2010/wordml" xmlns:w15="http://schemas.microsoft.com/office/word/2012/wordml" xmlns:w16cex="http://schemas.microsoft.com/office/word/2018/wordml/cex" xmlns:w16cid="http://schemas.microsoft.com/office/word/2016/wordml/cid" xmlns:w16="http://schemas.microsoft.com/office/word/2018/wordml" xmlns:w16sdtdh="http://schemas.microsoft.com/office/word/2020/wordml/sdtdatahash" xmlns:w16se="http://schemas.microsoft.com/office/word/2015/wordml/symex" xmlns:wpg="http://schemas.microsoft.com/office/word/2010/wordprocessingGroup" xmlns:wpi="http://schemas.microsoft.com/office/word/2010/wordprocessingInk" xmlns:wne="http://schemas.microsoft.com/office/word/2006/wordml" xmlns:wps="http://schemas.microsoft.com/office/word/2010/wordprocessingShape" mc:Ignorable="w14 w15 w16se w16cid w16 w16cex w16sdtdh wp14">
+<w:hdr xmlns:wpc="http://schemas.microsoft.com/office/word/2010/wordprocessingCanvas" xmlns:cx="http://schemas.microsoft.com/office/drawing/2014/chartex" xmlns:cx1="http://schemas.microsoft.com/office/drawing/2015/9/8/chartex" xmlns:cx2="http://schemas.microsoft.com/office/drawing/2015/10/21/chartex" xmlns:cx3="http://schemas.microsoft.com/office/drawing/2016/5/9/chartex" xmlns:cx4="http://schemas.microsoft.com/office/drawing/2016/5/10/chartex" xmlns:cx5="http://schemas.microsoft.com/office/drawing/2016/5/11/chartex" xmlns:cx6="http://schemas.microsoft.com/office/drawing/2016/5/12/chartex" xmlns:cx7="http://schemas.microsoft.com/office/drawing/2016/5/13/chartex" xmlns:cx8="http://schemas.microsoft.com/office/drawing/2016/5/14/chartex" xmlns:mc="http://schemas.openxmlformats.org/markup-compatibility/2006" xmlns:aink="http://schemas.microsoft.com/office/drawing/2016/ink" xmlns:am3d="http://schemas.microsoft.com/office/drawing/2017/model3d" xmlns:o="urn:schemas-microsoft-com:office:office" xmlns:r="http://schemas.openxmlformats.org/officeDocument/2006/relationships" xmlns:m="http://schemas.openxmlformats.org/officeDocument/2006/math" xmlns:v="urn:schemas-microsoft-com:vml" xmlns:wp14="http://schemas.microsoft.com/office/word/2010/wordprocessingDrawing" xmlns:wp="http://schemas.openxmlformats.org/drawingml/2006/wordprocessingDrawing" xmlns:w10="urn:schemas-microsoft-com:office:word" xmlns:w="http://schemas.openxmlformats.org/wordprocessingml/2006/main" xmlns:w14="http://schemas.microsoft.com/office/word/2010/wordml" xmlns:w15="http://schemas.microsoft.com/office/word/2012/wordml" xmlns:w16cid="http://schemas.microsoft.com/office/word/2016/wordml/cid" xmlns:w16se="http://schemas.microsoft.com/office/word/2015/wordml/symex" xmlns:wpg="http://schemas.microsoft.com/office/word/2010/wordprocessingGroup" xmlns:wpi="http://schemas.microsoft.com/office/word/2010/wordprocessingInk" xmlns:wne="http://schemas.microsoft.com/office/word/2006/wordml" xmlns:wps="http://schemas.microsoft.com/office/word/2010/wordprocessingShape" mc:Ignorable="w14 w15 w16se w16cid wp14">
   <w:p/>
   <w:p/>
 </w:hdr>
 </file>
 
 <file path=word/header2.xml><?xml version="1.0" encoding="utf-8"?>
-<w:hdr xmlns:wpc="http://schemas.microsoft.com/office/word/2010/wordprocessingCanvas" xmlns:cx="http://schemas.microsoft.com/office/drawing/2014/chartex" xmlns:cx1="http://schemas.microsoft.com/office/drawing/2015/9/8/chartex" xmlns:cx2="http://schemas.microsoft.com/office/drawing/2015/10/21/chartex" xmlns:cx3="http://schemas.microsoft.com/office/drawing/2016/5/9/chartex" xmlns:cx4="http://schemas.microsoft.com/office/drawing/2016/5/10/chartex" xmlns:cx5="http://schemas.microsoft.com/office/drawing/2016/5/11/chartex" xmlns:cx6="http://schemas.microsoft.com/office/drawing/2016/5/12/chartex" xmlns:cx7="http://schemas.microsoft.com/office/drawing/2016/5/13/chartex" xmlns:cx8="http://schemas.microsoft.com/office/drawing/2016/5/14/chartex" xmlns:mc="http://schemas.openxmlformats.org/markup-compatibility/2006" xmlns:aink="http://schemas.microsoft.com/office/drawing/2016/ink" xmlns:am3d="http://schemas.microsoft.com/office/drawing/2017/model3d" xmlns:o="urn:schemas-microsoft-com:office:office" xmlns:r="http://schemas.openxmlformats.org/officeDocument/2006/relationships" xmlns:m="http://schemas.openxmlformats.org/officeDocument/2006/math" xmlns:v="urn:schemas-microsoft-com:vml" xmlns:wp14="http://schemas.microsoft.com/office/word/2010/wordprocessingDrawing" xmlns:wp="http://schemas.openxmlformats.org/drawingml/2006/wordprocessingDrawing" xmlns:w10="urn:schemas-microsoft-com:office:word" xmlns:w="http://schemas.openxmlformats.org/wordprocessingml/2006/main" xmlns:w14="http://schemas.microsoft.com/office/word/2010/wordml" xmlns:w15="http://schemas.microsoft.com/office/word/2012/wordml" xmlns:w16cex="http://schemas.microsoft.com/office/word/2018/wordml/cex" xmlns:w16cid="http://schemas.microsoft.com/office/word/2016/wordml/cid" xmlns:w16="http://schemas.microsoft.com/office/word/2018/wordml" xmlns:w16sdtdh="http://schemas.microsoft.com/office/word/2020/wordml/sdtdatahash" xmlns:w16se="http://schemas.microsoft.com/office/word/2015/wordml/symex" xmlns:wpg="http://schemas.microsoft.com/office/word/2010/wordprocessingGroup" xmlns:wpi="http://schemas.microsoft.com/office/word/2010/wordprocessingInk" xmlns:wne="http://schemas.microsoft.com/office/word/2006/wordml" xmlns:wps="http://schemas.microsoft.com/office/word/2010/wordprocessingShape" mc:Ignorable="w14 w15 w16se w16cid w16 w16cex w16sdtdh wp14">
+<w:hdr xmlns:wpc="http://schemas.microsoft.com/office/word/2010/wordprocessingCanvas" xmlns:cx="http://schemas.microsoft.com/office/drawing/2014/chartex" xmlns:cx1="http://schemas.microsoft.com/office/drawing/2015/9/8/chartex" xmlns:cx2="http://schemas.microsoft.com/office/drawing/2015/10/21/chartex" xmlns:cx3="http://schemas.microsoft.com/office/drawing/2016/5/9/chartex" xmlns:cx4="http://schemas.microsoft.com/office/drawing/2016/5/10/chartex" xmlns:cx5="http://schemas.microsoft.com/office/drawing/2016/5/11/chartex" xmlns:cx6="http://schemas.microsoft.com/office/drawing/2016/5/12/chartex" xmlns:cx7="http://schemas.microsoft.com/office/drawing/2016/5/13/chartex" xmlns:cx8="http://schemas.microsoft.com/office/drawing/2016/5/14/chartex" xmlns:mc="http://schemas.openxmlformats.org/markup-compatibility/2006" xmlns:aink="http://schemas.microsoft.com/office/drawing/2016/ink" xmlns:am3d="http://schemas.microsoft.com/office/drawing/2017/model3d" xmlns:o="urn:schemas-microsoft-com:office:office" xmlns:r="http://schemas.openxmlformats.org/officeDocument/2006/relationships" xmlns:m="http://schemas.openxmlformats.org/officeDocument/2006/math" xmlns:v="urn:schemas-microsoft-com:vml" xmlns:wp14="http://schemas.microsoft.com/office/word/2010/wordprocessingDrawing" xmlns:wp="http://schemas.openxmlformats.org/drawingml/2006/wordprocessingDrawing" xmlns:w10="urn:schemas-microsoft-com:office:word" xmlns:w="http://schemas.openxmlformats.org/wordprocessingml/2006/main" xmlns:w14="http://schemas.microsoft.com/office/word/2010/wordml" xmlns:w15="http://schemas.microsoft.com/office/word/2012/wordml" xmlns:w16cid="http://schemas.microsoft.com/office/word/2016/wordml/cid" xmlns:w16se="http://schemas.microsoft.com/office/word/2015/wordml/symex" xmlns:wpg="http://schemas.microsoft.com/office/word/2010/wordprocessingGroup" xmlns:wpi="http://schemas.microsoft.com/office/word/2010/wordprocessingInk" xmlns:wne="http://schemas.microsoft.com/office/word/2006/wordml" xmlns:wps="http://schemas.microsoft.com/office/word/2010/wordprocessingShape" mc:Ignorable="w14 w15 w16se w16cid wp14">
   <w:p>
     <w:pPr>
       <w:pStyle w:val="Header"/>
@@ -11243,7 +11173,7 @@
             </wp:anchor>
           </w:drawing>
         </mc:Choice>
-        <mc:Fallback>
+        <mc:Fallback xmlns:w16sdtdh="http://schemas.microsoft.com/office/word/2020/wordml/sdtdatahash" xmlns:w16="http://schemas.microsoft.com/office/word/2018/wordml" xmlns:w16cex="http://schemas.microsoft.com/office/word/2018/wordml/cex">
           <w:pict>
             <v:line w14:anchorId="53F5C142" id="Straight Connector 142" o:spid="_x0000_s1026" style="position:absolute;z-index:251660288;visibility:visible;mso-wrap-style:square;mso-width-percent:0;mso-wrap-distance-left:9pt;mso-wrap-distance-top:0;mso-wrap-distance-right:9pt;mso-wrap-distance-bottom:0;mso-position-horizontal:absolute;mso-position-horizontal-relative:margin;mso-position-vertical:absolute;mso-position-vertical-relative:text;mso-width-percent:0;mso-width-relative:margin" from="-54pt,28.2pt" to="542.9pt,28.2pt" o:gfxdata="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" strokecolor="black [3200]" strokeweight=".25pt">
               <v:stroke joinstyle="miter"/>
@@ -11292,7 +11222,7 @@
 </file>
 
 <file path=word/numbering.xml><?xml version="1.0" encoding="utf-8"?>
-<w:numbering xmlns:wpc="http://schemas.microsoft.com/office/word/2010/wordprocessingCanvas" xmlns:cx="http://schemas.microsoft.com/office/drawing/2014/chartex" xmlns:cx1="http://schemas.microsoft.com/office/drawing/2015/9/8/chartex" xmlns:cx2="http://schemas.microsoft.com/office/drawing/2015/10/21/chartex" xmlns:cx3="http://schemas.microsoft.com/office/drawing/2016/5/9/chartex" xmlns:cx4="http://schemas.microsoft.com/office/drawing/2016/5/10/chartex" xmlns:cx5="http://schemas.microsoft.com/office/drawing/2016/5/11/chartex" xmlns:cx6="http://schemas.microsoft.com/office/drawing/2016/5/12/chartex" xmlns:cx7="http://schemas.microsoft.com/office/drawing/2016/5/13/chartex" xmlns:cx8="http://schemas.microsoft.com/office/drawing/2016/5/14/chartex" xmlns:mc="http://schemas.openxmlformats.org/markup-compatibility/2006" xmlns:aink="http://schemas.microsoft.com/office/drawing/2016/ink" xmlns:am3d="http://schemas.microsoft.com/office/drawing/2017/model3d" xmlns:o="urn:schemas-microsoft-com:office:office" xmlns:r="http://schemas.openxmlformats.org/officeDocument/2006/relationships" xmlns:m="http://schemas.openxmlformats.org/officeDocument/2006/math" xmlns:v="urn:schemas-microsoft-com:vml" xmlns:wp14="http://schemas.microsoft.com/office/word/2010/wordprocessingDrawing" xmlns:wp="http://schemas.openxmlformats.org/drawingml/2006/wordprocessingDrawing" xmlns:w10="urn:schemas-microsoft-com:office:word" xmlns:w="http://schemas.openxmlformats.org/wordprocessingml/2006/main" xmlns:w14="http://schemas.microsoft.com/office/word/2010/wordml" xmlns:w15="http://schemas.microsoft.com/office/word/2012/wordml" xmlns:w16cex="http://schemas.microsoft.com/office/word/2018/wordml/cex" xmlns:w16cid="http://schemas.microsoft.com/office/word/2016/wordml/cid" xmlns:w16="http://schemas.microsoft.com/office/word/2018/wordml" xmlns:w16sdtdh="http://schemas.microsoft.com/office/word/2020/wordml/sdtdatahash" xmlns:w16se="http://schemas.microsoft.com/office/word/2015/wordml/symex" xmlns:wpg="http://schemas.microsoft.com/office/word/2010/wordprocessingGroup" xmlns:wpi="http://schemas.microsoft.com/office/word/2010/wordprocessingInk" xmlns:wne="http://schemas.microsoft.com/office/word/2006/wordml" xmlns:wps="http://schemas.microsoft.com/office/word/2010/wordprocessingShape" mc:Ignorable="w14 w15 w16se w16cid w16 w16cex w16sdtdh wp14">
+<w:numbering xmlns:wpc="http://schemas.microsoft.com/office/word/2010/wordprocessingCanvas" xmlns:cx="http://schemas.microsoft.com/office/drawing/2014/chartex" xmlns:cx1="http://schemas.microsoft.com/office/drawing/2015/9/8/chartex" xmlns:cx2="http://schemas.microsoft.com/office/drawing/2015/10/21/chartex" xmlns:cx3="http://schemas.microsoft.com/office/drawing/2016/5/9/chartex" xmlns:cx4="http://schemas.microsoft.com/office/drawing/2016/5/10/chartex" xmlns:cx5="http://schemas.microsoft.com/office/drawing/2016/5/11/chartex" xmlns:cx6="http://schemas.microsoft.com/office/drawing/2016/5/12/chartex" xmlns:cx7="http://schemas.microsoft.com/office/drawing/2016/5/13/chartex" xmlns:cx8="http://schemas.microsoft.com/office/drawing/2016/5/14/chartex" xmlns:mc="http://schemas.openxmlformats.org/markup-compatibility/2006" xmlns:aink="http://schemas.microsoft.com/office/drawing/2016/ink" xmlns:am3d="http://schemas.microsoft.com/office/drawing/2017/model3d" xmlns:o="urn:schemas-microsoft-com:office:office" xmlns:r="http://schemas.openxmlformats.org/officeDocument/2006/relationships" xmlns:m="http://schemas.openxmlformats.org/officeDocument/2006/math" xmlns:v="urn:schemas-microsoft-com:vml" xmlns:wp14="http://schemas.microsoft.com/office/word/2010/wordprocessingDrawing" xmlns:wp="http://schemas.openxmlformats.org/drawingml/2006/wordprocessingDrawing" xmlns:w10="urn:schemas-microsoft-com:office:word" xmlns:w="http://schemas.openxmlformats.org/wordprocessingml/2006/main" xmlns:w14="http://schemas.microsoft.com/office/word/2010/wordml" xmlns:w15="http://schemas.microsoft.com/office/word/2012/wordml" xmlns:w16cid="http://schemas.microsoft.com/office/word/2016/wordml/cid" xmlns:w16se="http://schemas.microsoft.com/office/word/2015/wordml/symex" xmlns:wpg="http://schemas.microsoft.com/office/word/2010/wordprocessingGroup" xmlns:wpi="http://schemas.microsoft.com/office/word/2010/wordprocessingInk" xmlns:wne="http://schemas.microsoft.com/office/word/2006/wordml" xmlns:wps="http://schemas.microsoft.com/office/word/2010/wordprocessingShape" mc:Ignorable="w14 w15 w16se w16cid wp14">
   <w:abstractNum w:abstractNumId="0" w15:restartNumberingAfterBreak="0">
     <w:nsid w:val="00236349"/>
     <w:multiLevelType w:val="hybridMultilevel"/>
@@ -14954,7 +14884,7 @@
 </file>
 
 <file path=word/styles.xml><?xml version="1.0" encoding="utf-8"?>
-<w:styles xmlns:mc="http://schemas.openxmlformats.org/markup-compatibility/2006" xmlns:r="http://schemas.openxmlformats.org/officeDocument/2006/relationships" xmlns:w="http://schemas.openxmlformats.org/wordprocessingml/2006/main" xmlns:w14="http://schemas.microsoft.com/office/word/2010/wordml" xmlns:w15="http://schemas.microsoft.com/office/word/2012/wordml" xmlns:w16cex="http://schemas.microsoft.com/office/word/2018/wordml/cex" xmlns:w16cid="http://schemas.microsoft.com/office/word/2016/wordml/cid" xmlns:w16="http://schemas.microsoft.com/office/word/2018/wordml" xmlns:w16sdtdh="http://schemas.microsoft.com/office/word/2020/wordml/sdtdatahash" xmlns:w16se="http://schemas.microsoft.com/office/word/2015/wordml/symex" mc:Ignorable="w14 w15 w16se w16cid w16 w16cex w16sdtdh">
+<w:styles xmlns:mc="http://schemas.openxmlformats.org/markup-compatibility/2006" xmlns:r="http://schemas.openxmlformats.org/officeDocument/2006/relationships" xmlns:w="http://schemas.openxmlformats.org/wordprocessingml/2006/main" xmlns:w14="http://schemas.microsoft.com/office/word/2010/wordml" xmlns:w15="http://schemas.microsoft.com/office/word/2012/wordml" xmlns:w16cid="http://schemas.microsoft.com/office/word/2016/wordml/cid" xmlns:w16se="http://schemas.microsoft.com/office/word/2015/wordml/symex" mc:Ignorable="w14 w15 w16se w16cid">
   <w:docDefaults>
     <w:rPrDefault>
       <w:rPr>
@@ -14964,7 +14894,7 @@
     </w:rPrDefault>
     <w:pPrDefault/>
   </w:docDefaults>
-  <w:latentStyles w:defLockedState="0" w:defUIPriority="0" w:defSemiHidden="0" w:defUnhideWhenUsed="0" w:defQFormat="0" w:count="376">
+  <w:latentStyles w:defLockedState="0" w:defUIPriority="0" w:defSemiHidden="0" w:defUnhideWhenUsed="0" w:defQFormat="0" w:count="375">
     <w:lsdException w:name="Normal" w:qFormat="1"/>
     <w:lsdException w:name="heading 1" w:qFormat="1"/>
     <w:lsdException w:name="heading 2" w:uiPriority="9" w:qFormat="1"/>
@@ -15331,7 +15261,6 @@
     <w:lsdException w:name="Smart Hyperlink" w:semiHidden="1" w:uiPriority="99" w:unhideWhenUsed="1"/>
     <w:lsdException w:name="Hashtag" w:semiHidden="1" w:uiPriority="99" w:unhideWhenUsed="1"/>
     <w:lsdException w:name="Unresolved Mention" w:semiHidden="1" w:uiPriority="99" w:unhideWhenUsed="1"/>
-    <w:lsdException w:name="Smart Link" w:semiHidden="1" w:uiPriority="99" w:unhideWhenUsed="1"/>
   </w:latentStyles>
   <w:style w:type="paragraph" w:default="1" w:styleId="Normal">
     <w:name w:val="Normal"/>
@@ -16516,7 +16445,7 @@
 </file>
 
 <file path=customXml/itemProps1.xml><?xml version="1.0" encoding="utf-8"?>
-<ds:datastoreItem xmlns:ds="http://schemas.openxmlformats.org/officeDocument/2006/customXml" ds:itemID="{E9B619D8-8AB5-4EC7-AC3E-1A3740BAA6A7}">
+<ds:datastoreItem xmlns:ds="http://schemas.openxmlformats.org/officeDocument/2006/customXml" ds:itemID="{B07A2C19-8239-45B9-A717-9573B4ABB6F3}">
   <ds:schemaRefs>
     <ds:schemaRef ds:uri="http://schemas.openxmlformats.org/officeDocument/2006/bibliography"/>
   </ds:schemaRefs>

</xml_diff>

<commit_message>
EPJ_3 | Document | An
</commit_message>
<xml_diff>
--- a/Document/Clinic_Management_Doccument.docx
+++ b/Document/Clinic_Management_Doccument.docx
@@ -1,6 +1,6 @@
 
 <file path=word/document.xml><?xml version="1.0" encoding="utf-8"?>
-<w:document xmlns:wpc="http://schemas.microsoft.com/office/word/2010/wordprocessingCanvas" xmlns:cx="http://schemas.microsoft.com/office/drawing/2014/chartex" xmlns:cx1="http://schemas.microsoft.com/office/drawing/2015/9/8/chartex" xmlns:cx2="http://schemas.microsoft.com/office/drawing/2015/10/21/chartex" xmlns:cx3="http://schemas.microsoft.com/office/drawing/2016/5/9/chartex" xmlns:cx4="http://schemas.microsoft.com/office/drawing/2016/5/10/chartex" xmlns:cx5="http://schemas.microsoft.com/office/drawing/2016/5/11/chartex" xmlns:cx6="http://schemas.microsoft.com/office/drawing/2016/5/12/chartex" xmlns:cx7="http://schemas.microsoft.com/office/drawing/2016/5/13/chartex" xmlns:cx8="http://schemas.microsoft.com/office/drawing/2016/5/14/chartex" xmlns:mc="http://schemas.openxmlformats.org/markup-compatibility/2006" xmlns:aink="http://schemas.microsoft.com/office/drawing/2016/ink" xmlns:am3d="http://schemas.microsoft.com/office/drawing/2017/model3d" xmlns:o="urn:schemas-microsoft-com:office:office" xmlns:r="http://schemas.openxmlformats.org/officeDocument/2006/relationships" xmlns:m="http://schemas.openxmlformats.org/officeDocument/2006/math" xmlns:v="urn:schemas-microsoft-com:vml" xmlns:wp14="http://schemas.microsoft.com/office/word/2010/wordprocessingDrawing" xmlns:wp="http://schemas.openxmlformats.org/drawingml/2006/wordprocessingDrawing" xmlns:w10="urn:schemas-microsoft-com:office:word" xmlns:w="http://schemas.openxmlformats.org/wordprocessingml/2006/main" xmlns:w14="http://schemas.microsoft.com/office/word/2010/wordml" xmlns:w15="http://schemas.microsoft.com/office/word/2012/wordml" xmlns:w16cid="http://schemas.microsoft.com/office/word/2016/wordml/cid" xmlns:w16se="http://schemas.microsoft.com/office/word/2015/wordml/symex" xmlns:wpg="http://schemas.microsoft.com/office/word/2010/wordprocessingGroup" xmlns:wpi="http://schemas.microsoft.com/office/word/2010/wordprocessingInk" xmlns:wne="http://schemas.microsoft.com/office/word/2006/wordml" xmlns:wps="http://schemas.microsoft.com/office/word/2010/wordprocessingShape" mc:Ignorable="w14 w15 w16se w16cid wp14">
+<w:document xmlns:wpc="http://schemas.microsoft.com/office/word/2010/wordprocessingCanvas" xmlns:cx="http://schemas.microsoft.com/office/drawing/2014/chartex" xmlns:cx1="http://schemas.microsoft.com/office/drawing/2015/9/8/chartex" xmlns:cx2="http://schemas.microsoft.com/office/drawing/2015/10/21/chartex" xmlns:cx3="http://schemas.microsoft.com/office/drawing/2016/5/9/chartex" xmlns:cx4="http://schemas.microsoft.com/office/drawing/2016/5/10/chartex" xmlns:cx5="http://schemas.microsoft.com/office/drawing/2016/5/11/chartex" xmlns:cx6="http://schemas.microsoft.com/office/drawing/2016/5/12/chartex" xmlns:cx7="http://schemas.microsoft.com/office/drawing/2016/5/13/chartex" xmlns:cx8="http://schemas.microsoft.com/office/drawing/2016/5/14/chartex" xmlns:mc="http://schemas.openxmlformats.org/markup-compatibility/2006" xmlns:aink="http://schemas.microsoft.com/office/drawing/2016/ink" xmlns:am3d="http://schemas.microsoft.com/office/drawing/2017/model3d" xmlns:o="urn:schemas-microsoft-com:office:office" xmlns:r="http://schemas.openxmlformats.org/officeDocument/2006/relationships" xmlns:m="http://schemas.openxmlformats.org/officeDocument/2006/math" xmlns:v="urn:schemas-microsoft-com:vml" xmlns:wp14="http://schemas.microsoft.com/office/word/2010/wordprocessingDrawing" xmlns:wp="http://schemas.openxmlformats.org/drawingml/2006/wordprocessingDrawing" xmlns:w10="urn:schemas-microsoft-com:office:word" xmlns:w="http://schemas.openxmlformats.org/wordprocessingml/2006/main" xmlns:w14="http://schemas.microsoft.com/office/word/2010/wordml" xmlns:w15="http://schemas.microsoft.com/office/word/2012/wordml" xmlns:w16cex="http://schemas.microsoft.com/office/word/2018/wordml/cex" xmlns:w16cid="http://schemas.microsoft.com/office/word/2016/wordml/cid" xmlns:w16="http://schemas.microsoft.com/office/word/2018/wordml" xmlns:w16sdtdh="http://schemas.microsoft.com/office/word/2020/wordml/sdtdatahash" xmlns:w16se="http://schemas.microsoft.com/office/word/2015/wordml/symex" xmlns:wpg="http://schemas.microsoft.com/office/word/2010/wordprocessingGroup" xmlns:wpi="http://schemas.microsoft.com/office/word/2010/wordprocessingInk" xmlns:wne="http://schemas.microsoft.com/office/word/2006/wordml" xmlns:wps="http://schemas.microsoft.com/office/word/2010/wordprocessingShape" mc:Ignorable="w14 w15 w16se w16cid w16 w16cex w16sdtdh wp14">
   <w:body>
     <w:tbl>
       <w:tblPr>
@@ -2975,7 +2975,7 @@
           </mc:Choice>
           <mc:Fallback>
             <w:pict>
-              <v:group w14:anchorId="06F335CA" id="Group 797" o:spid="_x0000_s1026" style="position:absolute;left:0;text-align:left;margin-left:0;margin-top:1.5pt;width:498.4pt;height:537.05pt;z-index:251657728" coordorigin="2112,1959" coordsize="9269,10439" o:gfxdata="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">
+              <v:group w14:anchorId="06F335CA" id="Group 797" o:spid="_x0000_s1026" style="position:absolute;left:0;text-align:left;margin-left:0;margin-top:1.5pt;width:498.4pt;height:537.05pt;z-index:251657728" coordorigin="2112,1959" coordsize="9269,10439" o:gfxdata="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">
                 <v:rect id="Rectangle 799" o:spid="_x0000_s1027" style="position:absolute;left:2112;top:1959;width:9120;height:10439;visibility:visible;mso-wrap-style:square;v-text-anchor:top" o:gfxdata="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" strokeweight="2.65pt">
                   <v:textbox>
                     <w:txbxContent>
@@ -3592,8 +3592,6 @@
                           </w:rPr>
                           <w:tab/>
                         </w:r>
-                        <w:proofErr w:type="spellStart"/>
-                        <w:proofErr w:type="gramStart"/>
                         <w:r>
                           <w:rPr>
                             <w:lang w:val="en-US"/>
@@ -3604,15 +3602,7 @@
                           <w:rPr>
                             <w:lang w:val="en-US"/>
                           </w:rPr>
-                          <w:t>Nguyen</w:t>
-                        </w:r>
-                        <w:proofErr w:type="spellEnd"/>
-                        <w:proofErr w:type="gramEnd"/>
-                        <w:r>
-                          <w:rPr>
-                            <w:lang w:val="en-US"/>
-                          </w:rPr>
-                          <w:t xml:space="preserve"> Hoang Thien An</w:t>
+                          <w:t>Nguyen Hoang Thien An</w:t>
                         </w:r>
                       </w:p>
                       <w:p>
@@ -3622,8 +3612,6 @@
                             <w:lang w:val="en-US"/>
                           </w:rPr>
                         </w:pPr>
-                        <w:proofErr w:type="spellStart"/>
-                        <w:proofErr w:type="gramStart"/>
                         <w:r>
                           <w:rPr>
                             <w:lang w:val="en-US"/>
@@ -3634,24 +3622,8 @@
                           <w:rPr>
                             <w:lang w:val="en-US"/>
                           </w:rPr>
-                          <w:t>Nguyen</w:t>
+                          <w:t>Nguyen Ly Minh Hieu</w:t>
                         </w:r>
-                        <w:proofErr w:type="spellEnd"/>
-                        <w:proofErr w:type="gramEnd"/>
-                        <w:r>
-                          <w:rPr>
-                            <w:lang w:val="en-US"/>
-                          </w:rPr>
-                          <w:t xml:space="preserve"> Ly Minh </w:t>
-                        </w:r>
-                        <w:proofErr w:type="spellStart"/>
-                        <w:r>
-                          <w:rPr>
-                            <w:lang w:val="en-US"/>
-                          </w:rPr>
-                          <w:t>Hieu</w:t>
-                        </w:r>
-                        <w:proofErr w:type="spellEnd"/>
                       </w:p>
                       <w:p>
                         <w:pPr>
@@ -3660,8 +3632,6 @@
                             <w:lang w:val="en-US"/>
                           </w:rPr>
                         </w:pPr>
-                        <w:proofErr w:type="spellStart"/>
-                        <w:proofErr w:type="gramStart"/>
                         <w:r>
                           <w:rPr>
                             <w:lang w:val="en-US"/>
@@ -3672,15 +3642,7 @@
                           <w:rPr>
                             <w:lang w:val="en-US"/>
                           </w:rPr>
-                          <w:t>Vo</w:t>
-                        </w:r>
-                        <w:proofErr w:type="spellEnd"/>
-                        <w:proofErr w:type="gramEnd"/>
-                        <w:r>
-                          <w:rPr>
-                            <w:lang w:val="en-US"/>
-                          </w:rPr>
-                          <w:t xml:space="preserve"> Phan Hien</w:t>
+                          <w:t>Vo Phan Hien</w:t>
                         </w:r>
                       </w:p>
                       <w:p>
@@ -3691,8 +3653,6 @@
                             <w:lang w:val="en-US"/>
                           </w:rPr>
                         </w:pPr>
-                        <w:proofErr w:type="spellStart"/>
-                        <w:proofErr w:type="gramStart"/>
                         <w:r>
                           <w:rPr>
                             <w:lang w:val="en-US"/>
@@ -3703,15 +3663,7 @@
                           <w:rPr>
                             <w:lang w:val="en-US"/>
                           </w:rPr>
-                          <w:t>Pham</w:t>
-                        </w:r>
-                        <w:proofErr w:type="spellEnd"/>
-                        <w:proofErr w:type="gramEnd"/>
-                        <w:r>
-                          <w:rPr>
-                            <w:lang w:val="en-US"/>
-                          </w:rPr>
-                          <w:t xml:space="preserve"> Ngoc Thien</w:t>
+                          <w:t>Pham Ngoc Thien</w:t>
                         </w:r>
                       </w:p>
                     </w:txbxContent>
@@ -3886,7 +3838,7 @@
                                       </pic:cNvPicPr>
                                     </pic:nvPicPr>
                                     <pic:blipFill>
-                                      <a:blip r:embed="rId19">
+                                      <a:blip r:embed="rId13">
                                         <a:extLst>
                                           <a:ext uri="{28A0092B-C50C-407E-A947-70E740481C1C}">
                                             <a14:useLocalDpi xmlns:a14="http://schemas.microsoft.com/office/drawing/2010/main" val="0"/>
@@ -4018,7 +3970,7 @@
                                       </pic:cNvPicPr>
                                     </pic:nvPicPr>
                                     <pic:blipFill>
-                                      <a:blip r:embed="rId20">
+                                      <a:blip r:embed="rId14">
                                         <a:extLst>
                                           <a:ext uri="{28A0092B-C50C-407E-A947-70E740481C1C}">
                                             <a14:useLocalDpi xmlns:a14="http://schemas.microsoft.com/office/drawing/2010/main" val="0"/>
@@ -9173,7 +9125,7 @@
                     <pic:cNvPicPr/>
                   </pic:nvPicPr>
                   <pic:blipFill>
-                    <a:blip r:embed="rId21">
+                    <a:blip r:embed="rId19">
                       <a:extLst>
                         <a:ext uri="{28A0092B-C50C-407E-A947-70E740481C1C}">
                           <a14:useLocalDpi xmlns:a14="http://schemas.microsoft.com/office/drawing/2010/main" val="0"/>
@@ -9247,7 +9199,7 @@
                     <pic:cNvPicPr/>
                   </pic:nvPicPr>
                   <pic:blipFill>
-                    <a:blip r:embed="rId22" cstate="print">
+                    <a:blip r:embed="rId20" cstate="print">
                       <a:extLst>
                         <a:ext uri="{28A0092B-C50C-407E-A947-70E740481C1C}">
                           <a14:useLocalDpi xmlns:a14="http://schemas.microsoft.com/office/drawing/2010/main" val="0"/>
@@ -9704,7 +9656,7 @@
                     <pic:cNvPicPr/>
                   </pic:nvPicPr>
                   <pic:blipFill>
-                    <a:blip r:embed="rId23">
+                    <a:blip r:embed="rId21">
                       <a:extLst>
                         <a:ext uri="{28A0092B-C50C-407E-A947-70E740481C1C}">
                           <a14:useLocalDpi xmlns:a14="http://schemas.microsoft.com/office/drawing/2010/main" val="0"/>
@@ -9863,7 +9815,7 @@
                     <pic:cNvPicPr/>
                   </pic:nvPicPr>
                   <pic:blipFill>
-                    <a:blip r:embed="rId24">
+                    <a:blip r:embed="rId22">
                       <a:extLst>
                         <a:ext uri="{28A0092B-C50C-407E-A947-70E740481C1C}">
                           <a14:useLocalDpi xmlns:a14="http://schemas.microsoft.com/office/drawing/2010/main" val="0"/>
@@ -10034,7 +9986,7 @@
                     <pic:cNvPicPr/>
                   </pic:nvPicPr>
                   <pic:blipFill rotWithShape="1">
-                    <a:blip r:embed="rId25" cstate="print">
+                    <a:blip r:embed="rId23" cstate="print">
                       <a:extLst>
                         <a:ext uri="{28A0092B-C50C-407E-A947-70E740481C1C}">
                           <a14:useLocalDpi xmlns:a14="http://schemas.microsoft.com/office/drawing/2010/main" val="0"/>
@@ -10144,7 +10096,7 @@
                     <pic:cNvPicPr/>
                   </pic:nvPicPr>
                   <pic:blipFill>
-                    <a:blip r:embed="rId26" cstate="print">
+                    <a:blip r:embed="rId24" cstate="print">
                       <a:extLst>
                         <a:ext uri="{28A0092B-C50C-407E-A947-70E740481C1C}">
                           <a14:useLocalDpi xmlns:a14="http://schemas.microsoft.com/office/drawing/2010/main" val="0"/>
@@ -10292,7 +10244,7 @@
                     <pic:cNvPicPr/>
                   </pic:nvPicPr>
                   <pic:blipFill>
-                    <a:blip r:embed="rId27">
+                    <a:blip r:embed="rId25">
                       <a:extLst>
                         <a:ext uri="{28A0092B-C50C-407E-A947-70E740481C1C}">
                           <a14:useLocalDpi xmlns:a14="http://schemas.microsoft.com/office/drawing/2010/main" val="0"/>
@@ -10456,7 +10408,7 @@
                     </pic:cNvPicPr>
                   </pic:nvPicPr>
                   <pic:blipFill>
-                    <a:blip r:embed="rId28">
+                    <a:blip r:embed="rId26">
                       <a:extLst>
                         <a:ext uri="{28A0092B-C50C-407E-A947-70E740481C1C}">
                           <a14:useLocalDpi xmlns:a14="http://schemas.microsoft.com/office/drawing/2010/main" val="0"/>
@@ -10654,7 +10606,7 @@
                     <pic:cNvPicPr/>
                   </pic:nvPicPr>
                   <pic:blipFill>
-                    <a:blip r:embed="rId29">
+                    <a:blip r:embed="rId27">
                       <a:extLst>
                         <a:ext uri="{28A0092B-C50C-407E-A947-70E740481C1C}">
                           <a14:useLocalDpi xmlns:a14="http://schemas.microsoft.com/office/drawing/2010/main" val="0"/>
@@ -10699,46 +10651,22 @@
       </w:pPr>
       <w:r>
         <w:rPr>
-          <w:rFonts w:ascii="Times New Roman" w:hAnsi="Times New Roman" w:cs="Times New Roman"/>
+          <w:noProof/>
           <w:sz w:val="26"/>
           <w:szCs w:val="26"/>
-          <w:u w:val="single"/>
-        </w:rPr>
-        <w:t>Business Application:</w:t>
-      </w:r>
-    </w:p>
-    <w:p>
-      <w:pPr>
-        <w:pStyle w:val="ListParagraph"/>
-        <w:spacing w:line="240" w:lineRule="auto"/>
-        <w:ind w:left="1800"/>
-        <w:jc w:val="left"/>
-        <w:rPr>
-          <w:rFonts w:ascii="Times New Roman" w:hAnsi="Times New Roman" w:cs="Times New Roman"/>
-          <w:sz w:val="26"/>
-          <w:szCs w:val="26"/>
-          <w:u w:val="single"/>
-        </w:rPr>
-      </w:pPr>
-    </w:p>
-    <w:p>
-      <w:pPr>
-        <w:spacing w:line="240" w:lineRule="auto"/>
-        <w:jc w:val="left"/>
-        <w:rPr>
-          <w:sz w:val="26"/>
-          <w:szCs w:val="26"/>
-        </w:rPr>
-      </w:pPr>
-      <w:r>
-        <w:rPr>
-          <w:sz w:val="26"/>
-          <w:szCs w:val="26"/>
         </w:rPr>
         <w:drawing>
-          <wp:inline distT="0" distB="0" distL="0" distR="0" wp14:anchorId="382B00D7" wp14:editId="0EB1AFE4">
+          <wp:anchor distT="0" distB="0" distL="114300" distR="114300" simplePos="0" relativeHeight="251670528" behindDoc="0" locked="0" layoutInCell="1" allowOverlap="1" wp14:anchorId="382B00D7" wp14:editId="79C59DC7">
+            <wp:simplePos x="0" y="0"/>
+            <wp:positionH relativeFrom="column">
+              <wp:posOffset>-114300</wp:posOffset>
+            </wp:positionH>
+            <wp:positionV relativeFrom="paragraph">
+              <wp:posOffset>3595846</wp:posOffset>
+            </wp:positionV>
             <wp:extent cx="6400800" cy="4451985"/>
             <wp:effectExtent l="0" t="0" r="0" b="5715"/>
+            <wp:wrapSquare wrapText="bothSides"/>
             <wp:docPr id="11" name="Picture 11"/>
             <wp:cNvGraphicFramePr>
               <a:graphicFrameLocks xmlns:a="http://schemas.openxmlformats.org/drawingml/2006/main" noChangeAspect="1"/>
@@ -10751,7 +10679,13 @@
                     <pic:cNvPicPr/>
                   </pic:nvPicPr>
                   <pic:blipFill>
-                    <a:blip r:embed="rId30"/>
+                    <a:blip r:embed="rId28">
+                      <a:extLst>
+                        <a:ext uri="{28A0092B-C50C-407E-A947-70E740481C1C}">
+                          <a14:useLocalDpi xmlns:a14="http://schemas.microsoft.com/office/drawing/2010/main" val="0"/>
+                        </a:ext>
+                      </a:extLst>
+                    </a:blip>
                     <a:stretch>
                       <a:fillRect/>
                     </a:stretch>
@@ -10768,16 +10702,162 @@
                 </pic:pic>
               </a:graphicData>
             </a:graphic>
-          </wp:inline>
+          </wp:anchor>
         </w:drawing>
       </w:r>
-      <w:bookmarkStart w:id="6" w:name="_GoBack"/>
-      <w:bookmarkEnd w:id="6"/>
+      <w:r>
+        <w:rPr>
+          <w:rFonts w:ascii="Times New Roman" w:hAnsi="Times New Roman" w:cs="Times New Roman"/>
+          <w:sz w:val="26"/>
+          <w:szCs w:val="26"/>
+          <w:u w:val="single"/>
+        </w:rPr>
+        <w:t>Business Application:</w:t>
+      </w:r>
+    </w:p>
+    <w:p>
+      <w:pPr>
+        <w:pStyle w:val="ListParagraph"/>
+        <w:spacing w:line="240" w:lineRule="auto"/>
+        <w:ind w:left="1800"/>
+        <w:jc w:val="left"/>
+        <w:rPr>
+          <w:rFonts w:ascii="Times New Roman" w:hAnsi="Times New Roman" w:cs="Times New Roman"/>
+          <w:sz w:val="26"/>
+          <w:szCs w:val="26"/>
+          <w:u w:val="single"/>
+        </w:rPr>
+      </w:pPr>
+    </w:p>
+    <w:p>
+      <w:pPr>
+        <w:pStyle w:val="ListParagraph"/>
+        <w:spacing w:line="240" w:lineRule="auto"/>
+        <w:ind w:left="1800"/>
+        <w:jc w:val="left"/>
+        <w:rPr>
+          <w:rFonts w:ascii="Times New Roman" w:hAnsi="Times New Roman" w:cs="Times New Roman"/>
+          <w:sz w:val="26"/>
+          <w:szCs w:val="26"/>
+          <w:u w:val="single"/>
+        </w:rPr>
+      </w:pPr>
+    </w:p>
+    <w:p>
+      <w:pPr>
+        <w:pStyle w:val="ListParagraph"/>
+        <w:numPr>
+          <w:ilvl w:val="0"/>
+          <w:numId w:val="38"/>
+        </w:numPr>
+        <w:spacing w:line="240" w:lineRule="auto"/>
+        <w:jc w:val="left"/>
+        <w:rPr>
+          <w:rFonts w:ascii="Times New Roman" w:hAnsi="Times New Roman" w:cs="Times New Roman"/>
+          <w:sz w:val="26"/>
+          <w:szCs w:val="26"/>
+        </w:rPr>
+      </w:pPr>
+      <w:r>
+        <w:rPr>
+          <w:rFonts w:ascii="Times New Roman" w:hAnsi="Times New Roman" w:cs="Times New Roman"/>
+          <w:sz w:val="26"/>
+          <w:szCs w:val="26"/>
+          <w:u w:val="single"/>
+        </w:rPr>
+        <w:lastRenderedPageBreak/>
+        <w:t xml:space="preserve">Admin </w:t>
+      </w:r>
+      <w:proofErr w:type="gramStart"/>
+      <w:r>
+        <w:rPr>
+          <w:rFonts w:ascii="Times New Roman" w:hAnsi="Times New Roman" w:cs="Times New Roman"/>
+          <w:sz w:val="26"/>
+          <w:szCs w:val="26"/>
+          <w:u w:val="single"/>
+        </w:rPr>
+        <w:t>Login :</w:t>
+      </w:r>
+      <w:proofErr w:type="gramEnd"/>
+    </w:p>
+    <w:p>
+      <w:pPr>
+        <w:spacing w:line="240" w:lineRule="auto"/>
+        <w:jc w:val="left"/>
+        <w:rPr>
+          <w:sz w:val="26"/>
+          <w:szCs w:val="26"/>
+        </w:rPr>
+      </w:pPr>
+      <w:r>
+        <w:rPr>
+          <w:noProof/>
+          <w:sz w:val="26"/>
+          <w:szCs w:val="26"/>
+        </w:rPr>
+        <w:drawing>
+          <wp:anchor distT="0" distB="0" distL="114300" distR="114300" simplePos="0" relativeHeight="251671552" behindDoc="1" locked="0" layoutInCell="1" allowOverlap="1" wp14:anchorId="1FEF3D85" wp14:editId="04F2802D">
+            <wp:simplePos x="0" y="0"/>
+            <wp:positionH relativeFrom="column">
+              <wp:posOffset>-296069</wp:posOffset>
+            </wp:positionH>
+            <wp:positionV relativeFrom="paragraph">
+              <wp:posOffset>603885</wp:posOffset>
+            </wp:positionV>
+            <wp:extent cx="6400800" cy="2777490"/>
+            <wp:effectExtent l="0" t="0" r="0" b="3810"/>
+            <wp:wrapTight wrapText="bothSides">
+              <wp:wrapPolygon edited="0">
+                <wp:start x="0" y="0"/>
+                <wp:lineTo x="0" y="21481"/>
+                <wp:lineTo x="21536" y="21481"/>
+                <wp:lineTo x="21536" y="0"/>
+                <wp:lineTo x="0" y="0"/>
+              </wp:wrapPolygon>
+            </wp:wrapTight>
+            <wp:docPr id="10" name="Picture 10"/>
+            <wp:cNvGraphicFramePr>
+              <a:graphicFrameLocks xmlns:a="http://schemas.openxmlformats.org/drawingml/2006/main" noChangeAspect="1"/>
+            </wp:cNvGraphicFramePr>
+            <a:graphic xmlns:a="http://schemas.openxmlformats.org/drawingml/2006/main">
+              <a:graphicData uri="http://schemas.openxmlformats.org/drawingml/2006/picture">
+                <pic:pic xmlns:pic="http://schemas.openxmlformats.org/drawingml/2006/picture">
+                  <pic:nvPicPr>
+                    <pic:cNvPr id="10" name="Picture 10"/>
+                    <pic:cNvPicPr/>
+                  </pic:nvPicPr>
+                  <pic:blipFill>
+                    <a:blip r:embed="rId29">
+                      <a:extLst>
+                        <a:ext uri="{28A0092B-C50C-407E-A947-70E740481C1C}">
+                          <a14:useLocalDpi xmlns:a14="http://schemas.microsoft.com/office/drawing/2010/main" val="0"/>
+                        </a:ext>
+                      </a:extLst>
+                    </a:blip>
+                    <a:stretch>
+                      <a:fillRect/>
+                    </a:stretch>
+                  </pic:blipFill>
+                  <pic:spPr>
+                    <a:xfrm>
+                      <a:off x="0" y="0"/>
+                      <a:ext cx="6400800" cy="2777490"/>
+                    </a:xfrm>
+                    <a:prstGeom prst="rect">
+                      <a:avLst/>
+                    </a:prstGeom>
+                  </pic:spPr>
+                </pic:pic>
+              </a:graphicData>
+            </a:graphic>
+          </wp:anchor>
+        </w:drawing>
+      </w:r>
     </w:p>
     <w:sectPr>
-      <w:headerReference w:type="even" r:id="rId31"/>
-      <w:headerReference w:type="default" r:id="rId32"/>
-      <w:footerReference w:type="default" r:id="rId33"/>
+      <w:headerReference w:type="even" r:id="rId30"/>
+      <w:headerReference w:type="default" r:id="rId31"/>
+      <w:footerReference w:type="default" r:id="rId32"/>
       <w:pgSz w:w="11907" w:h="16840" w:code="9"/>
       <w:pgMar w:top="1411" w:right="747" w:bottom="1411" w:left="1080" w:header="288" w:footer="288" w:gutter="0"/>
       <w:pgBorders w:display="firstPage" w:offsetFrom="page">
@@ -10797,7 +10877,7 @@
 </file>
 
 <file path=word/endnotes.xml><?xml version="1.0" encoding="utf-8"?>
-<w:endnotes xmlns:wpc="http://schemas.microsoft.com/office/word/2010/wordprocessingCanvas" xmlns:cx="http://schemas.microsoft.com/office/drawing/2014/chartex" xmlns:cx1="http://schemas.microsoft.com/office/drawing/2015/9/8/chartex" xmlns:cx2="http://schemas.microsoft.com/office/drawing/2015/10/21/chartex" xmlns:cx3="http://schemas.microsoft.com/office/drawing/2016/5/9/chartex" xmlns:cx4="http://schemas.microsoft.com/office/drawing/2016/5/10/chartex" xmlns:cx5="http://schemas.microsoft.com/office/drawing/2016/5/11/chartex" xmlns:cx6="http://schemas.microsoft.com/office/drawing/2016/5/12/chartex" xmlns:cx7="http://schemas.microsoft.com/office/drawing/2016/5/13/chartex" xmlns:cx8="http://schemas.microsoft.com/office/drawing/2016/5/14/chartex" xmlns:mc="http://schemas.openxmlformats.org/markup-compatibility/2006" xmlns:aink="http://schemas.microsoft.com/office/drawing/2016/ink" xmlns:am3d="http://schemas.microsoft.com/office/drawing/2017/model3d" xmlns:o="urn:schemas-microsoft-com:office:office" xmlns:r="http://schemas.openxmlformats.org/officeDocument/2006/relationships" xmlns:m="http://schemas.openxmlformats.org/officeDocument/2006/math" xmlns:v="urn:schemas-microsoft-com:vml" xmlns:wp14="http://schemas.microsoft.com/office/word/2010/wordprocessingDrawing" xmlns:wp="http://schemas.openxmlformats.org/drawingml/2006/wordprocessingDrawing" xmlns:w10="urn:schemas-microsoft-com:office:word" xmlns:w="http://schemas.openxmlformats.org/wordprocessingml/2006/main" xmlns:w14="http://schemas.microsoft.com/office/word/2010/wordml" xmlns:w15="http://schemas.microsoft.com/office/word/2012/wordml" xmlns:w16cid="http://schemas.microsoft.com/office/word/2016/wordml/cid" xmlns:w16se="http://schemas.microsoft.com/office/word/2015/wordml/symex" xmlns:wpg="http://schemas.microsoft.com/office/word/2010/wordprocessingGroup" xmlns:wpi="http://schemas.microsoft.com/office/word/2010/wordprocessingInk" xmlns:wne="http://schemas.microsoft.com/office/word/2006/wordml" xmlns:wps="http://schemas.microsoft.com/office/word/2010/wordprocessingShape" mc:Ignorable="w14 w15 w16se w16cid wp14">
+<w:endnotes xmlns:wpc="http://schemas.microsoft.com/office/word/2010/wordprocessingCanvas" xmlns:cx="http://schemas.microsoft.com/office/drawing/2014/chartex" xmlns:cx1="http://schemas.microsoft.com/office/drawing/2015/9/8/chartex" xmlns:cx2="http://schemas.microsoft.com/office/drawing/2015/10/21/chartex" xmlns:cx3="http://schemas.microsoft.com/office/drawing/2016/5/9/chartex" xmlns:cx4="http://schemas.microsoft.com/office/drawing/2016/5/10/chartex" xmlns:cx5="http://schemas.microsoft.com/office/drawing/2016/5/11/chartex" xmlns:cx6="http://schemas.microsoft.com/office/drawing/2016/5/12/chartex" xmlns:cx7="http://schemas.microsoft.com/office/drawing/2016/5/13/chartex" xmlns:cx8="http://schemas.microsoft.com/office/drawing/2016/5/14/chartex" xmlns:mc="http://schemas.openxmlformats.org/markup-compatibility/2006" xmlns:aink="http://schemas.microsoft.com/office/drawing/2016/ink" xmlns:am3d="http://schemas.microsoft.com/office/drawing/2017/model3d" xmlns:o="urn:schemas-microsoft-com:office:office" xmlns:r="http://schemas.openxmlformats.org/officeDocument/2006/relationships" xmlns:m="http://schemas.openxmlformats.org/officeDocument/2006/math" xmlns:v="urn:schemas-microsoft-com:vml" xmlns:wp14="http://schemas.microsoft.com/office/word/2010/wordprocessingDrawing" xmlns:wp="http://schemas.openxmlformats.org/drawingml/2006/wordprocessingDrawing" xmlns:w10="urn:schemas-microsoft-com:office:word" xmlns:w="http://schemas.openxmlformats.org/wordprocessingml/2006/main" xmlns:w14="http://schemas.microsoft.com/office/word/2010/wordml" xmlns:w15="http://schemas.microsoft.com/office/word/2012/wordml" xmlns:w16cex="http://schemas.microsoft.com/office/word/2018/wordml/cex" xmlns:w16cid="http://schemas.microsoft.com/office/word/2016/wordml/cid" xmlns:w16="http://schemas.microsoft.com/office/word/2018/wordml" xmlns:w16sdtdh="http://schemas.microsoft.com/office/word/2020/wordml/sdtdatahash" xmlns:w16se="http://schemas.microsoft.com/office/word/2015/wordml/symex" xmlns:wpg="http://schemas.microsoft.com/office/word/2010/wordprocessingGroup" xmlns:wpi="http://schemas.microsoft.com/office/word/2010/wordprocessingInk" xmlns:wne="http://schemas.microsoft.com/office/word/2006/wordml" xmlns:wps="http://schemas.microsoft.com/office/word/2010/wordprocessingShape" mc:Ignorable="w14 w15 w16se w16cid w16 w16cex w16sdtdh wp14">
   <w:endnote w:type="separator" w:id="-1">
     <w:p>
       <w:r>
@@ -10820,7 +10900,7 @@
 </file>
 
 <file path=word/footer1.xml><?xml version="1.0" encoding="utf-8"?>
-<w:ftr xmlns:wpc="http://schemas.microsoft.com/office/word/2010/wordprocessingCanvas" xmlns:cx="http://schemas.microsoft.com/office/drawing/2014/chartex" xmlns:cx1="http://schemas.microsoft.com/office/drawing/2015/9/8/chartex" xmlns:cx2="http://schemas.microsoft.com/office/drawing/2015/10/21/chartex" xmlns:cx3="http://schemas.microsoft.com/office/drawing/2016/5/9/chartex" xmlns:cx4="http://schemas.microsoft.com/office/drawing/2016/5/10/chartex" xmlns:cx5="http://schemas.microsoft.com/office/drawing/2016/5/11/chartex" xmlns:cx6="http://schemas.microsoft.com/office/drawing/2016/5/12/chartex" xmlns:cx7="http://schemas.microsoft.com/office/drawing/2016/5/13/chartex" xmlns:cx8="http://schemas.microsoft.com/office/drawing/2016/5/14/chartex" xmlns:mc="http://schemas.openxmlformats.org/markup-compatibility/2006" xmlns:aink="http://schemas.microsoft.com/office/drawing/2016/ink" xmlns:am3d="http://schemas.microsoft.com/office/drawing/2017/model3d" xmlns:o="urn:schemas-microsoft-com:office:office" xmlns:r="http://schemas.openxmlformats.org/officeDocument/2006/relationships" xmlns:m="http://schemas.openxmlformats.org/officeDocument/2006/math" xmlns:v="urn:schemas-microsoft-com:vml" xmlns:wp14="http://schemas.microsoft.com/office/word/2010/wordprocessingDrawing" xmlns:wp="http://schemas.openxmlformats.org/drawingml/2006/wordprocessingDrawing" xmlns:w10="urn:schemas-microsoft-com:office:word" xmlns:w="http://schemas.openxmlformats.org/wordprocessingml/2006/main" xmlns:w14="http://schemas.microsoft.com/office/word/2010/wordml" xmlns:w15="http://schemas.microsoft.com/office/word/2012/wordml" xmlns:w16cid="http://schemas.microsoft.com/office/word/2016/wordml/cid" xmlns:w16se="http://schemas.microsoft.com/office/word/2015/wordml/symex" xmlns:wpg="http://schemas.microsoft.com/office/word/2010/wordprocessingGroup" xmlns:wpi="http://schemas.microsoft.com/office/word/2010/wordprocessingInk" xmlns:wne="http://schemas.microsoft.com/office/word/2006/wordml" xmlns:wps="http://schemas.microsoft.com/office/word/2010/wordprocessingShape" mc:Ignorable="w14 w15 w16se w16cid wp14">
+<w:ftr xmlns:wpc="http://schemas.microsoft.com/office/word/2010/wordprocessingCanvas" xmlns:cx="http://schemas.microsoft.com/office/drawing/2014/chartex" xmlns:cx1="http://schemas.microsoft.com/office/drawing/2015/9/8/chartex" xmlns:cx2="http://schemas.microsoft.com/office/drawing/2015/10/21/chartex" xmlns:cx3="http://schemas.microsoft.com/office/drawing/2016/5/9/chartex" xmlns:cx4="http://schemas.microsoft.com/office/drawing/2016/5/10/chartex" xmlns:cx5="http://schemas.microsoft.com/office/drawing/2016/5/11/chartex" xmlns:cx6="http://schemas.microsoft.com/office/drawing/2016/5/12/chartex" xmlns:cx7="http://schemas.microsoft.com/office/drawing/2016/5/13/chartex" xmlns:cx8="http://schemas.microsoft.com/office/drawing/2016/5/14/chartex" xmlns:mc="http://schemas.openxmlformats.org/markup-compatibility/2006" xmlns:aink="http://schemas.microsoft.com/office/drawing/2016/ink" xmlns:am3d="http://schemas.microsoft.com/office/drawing/2017/model3d" xmlns:o="urn:schemas-microsoft-com:office:office" xmlns:r="http://schemas.openxmlformats.org/officeDocument/2006/relationships" xmlns:m="http://schemas.openxmlformats.org/officeDocument/2006/math" xmlns:v="urn:schemas-microsoft-com:vml" xmlns:wp14="http://schemas.microsoft.com/office/word/2010/wordprocessingDrawing" xmlns:wp="http://schemas.openxmlformats.org/drawingml/2006/wordprocessingDrawing" xmlns:w10="urn:schemas-microsoft-com:office:word" xmlns:w="http://schemas.openxmlformats.org/wordprocessingml/2006/main" xmlns:w14="http://schemas.microsoft.com/office/word/2010/wordml" xmlns:w15="http://schemas.microsoft.com/office/word/2012/wordml" xmlns:w16cex="http://schemas.microsoft.com/office/word/2018/wordml/cex" xmlns:w16cid="http://schemas.microsoft.com/office/word/2016/wordml/cid" xmlns:w16="http://schemas.microsoft.com/office/word/2018/wordml" xmlns:w16sdtdh="http://schemas.microsoft.com/office/word/2020/wordml/sdtdatahash" xmlns:w16se="http://schemas.microsoft.com/office/word/2015/wordml/symex" xmlns:wpg="http://schemas.microsoft.com/office/word/2010/wordprocessingGroup" xmlns:wpi="http://schemas.microsoft.com/office/word/2010/wordprocessingInk" xmlns:wne="http://schemas.microsoft.com/office/word/2006/wordml" xmlns:wps="http://schemas.microsoft.com/office/word/2010/wordprocessingShape" mc:Ignorable="w14 w15 w16se w16cid w16 w16cex w16sdtdh wp14">
   <w:p>
     <w:pPr>
       <w:tabs>
@@ -10890,7 +10970,7 @@
             </wp:anchor>
           </w:drawing>
         </mc:Choice>
-        <mc:Fallback xmlns:w16cex="http://schemas.microsoft.com/office/word/2018/wordml/cex" xmlns:w16="http://schemas.microsoft.com/office/word/2018/wordml" xmlns:w16sdtdh="http://schemas.microsoft.com/office/word/2020/wordml/sdtdatahash">
+        <mc:Fallback>
           <w:pict>
             <v:line w14:anchorId="1C443612" id="Straight Connector 141" o:spid="_x0000_s1026" style="position:absolute;z-index:251657216;visibility:visible;mso-wrap-style:square;mso-width-percent:0;mso-wrap-distance-left:9pt;mso-wrap-distance-top:0;mso-wrap-distance-right:9pt;mso-wrap-distance-bottom:0;mso-position-horizontal:absolute;mso-position-horizontal-relative:text;mso-position-vertical:absolute;mso-position-vertical-relative:text;mso-width-percent:0;mso-width-relative:margin" from="-54pt,-17.85pt" to="542.9pt,-17.85pt" o:gfxdata="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" strokecolor="black [3200]" strokeweight=".25pt">
               <v:stroke joinstyle="miter"/>
@@ -11021,7 +11101,7 @@
 </file>
 
 <file path=word/footnotes.xml><?xml version="1.0" encoding="utf-8"?>
-<w:footnotes xmlns:wpc="http://schemas.microsoft.com/office/word/2010/wordprocessingCanvas" xmlns:cx="http://schemas.microsoft.com/office/drawing/2014/chartex" xmlns:cx1="http://schemas.microsoft.com/office/drawing/2015/9/8/chartex" xmlns:cx2="http://schemas.microsoft.com/office/drawing/2015/10/21/chartex" xmlns:cx3="http://schemas.microsoft.com/office/drawing/2016/5/9/chartex" xmlns:cx4="http://schemas.microsoft.com/office/drawing/2016/5/10/chartex" xmlns:cx5="http://schemas.microsoft.com/office/drawing/2016/5/11/chartex" xmlns:cx6="http://schemas.microsoft.com/office/drawing/2016/5/12/chartex" xmlns:cx7="http://schemas.microsoft.com/office/drawing/2016/5/13/chartex" xmlns:cx8="http://schemas.microsoft.com/office/drawing/2016/5/14/chartex" xmlns:mc="http://schemas.openxmlformats.org/markup-compatibility/2006" xmlns:aink="http://schemas.microsoft.com/office/drawing/2016/ink" xmlns:am3d="http://schemas.microsoft.com/office/drawing/2017/model3d" xmlns:o="urn:schemas-microsoft-com:office:office" xmlns:r="http://schemas.openxmlformats.org/officeDocument/2006/relationships" xmlns:m="http://schemas.openxmlformats.org/officeDocument/2006/math" xmlns:v="urn:schemas-microsoft-com:vml" xmlns:wp14="http://schemas.microsoft.com/office/word/2010/wordprocessingDrawing" xmlns:wp="http://schemas.openxmlformats.org/drawingml/2006/wordprocessingDrawing" xmlns:w10="urn:schemas-microsoft-com:office:word" xmlns:w="http://schemas.openxmlformats.org/wordprocessingml/2006/main" xmlns:w14="http://schemas.microsoft.com/office/word/2010/wordml" xmlns:w15="http://schemas.microsoft.com/office/word/2012/wordml" xmlns:w16cid="http://schemas.microsoft.com/office/word/2016/wordml/cid" xmlns:w16se="http://schemas.microsoft.com/office/word/2015/wordml/symex" xmlns:wpg="http://schemas.microsoft.com/office/word/2010/wordprocessingGroup" xmlns:wpi="http://schemas.microsoft.com/office/word/2010/wordprocessingInk" xmlns:wne="http://schemas.microsoft.com/office/word/2006/wordml" xmlns:wps="http://schemas.microsoft.com/office/word/2010/wordprocessingShape" mc:Ignorable="w14 w15 w16se w16cid wp14">
+<w:footnotes xmlns:wpc="http://schemas.microsoft.com/office/word/2010/wordprocessingCanvas" xmlns:cx="http://schemas.microsoft.com/office/drawing/2014/chartex" xmlns:cx1="http://schemas.microsoft.com/office/drawing/2015/9/8/chartex" xmlns:cx2="http://schemas.microsoft.com/office/drawing/2015/10/21/chartex" xmlns:cx3="http://schemas.microsoft.com/office/drawing/2016/5/9/chartex" xmlns:cx4="http://schemas.microsoft.com/office/drawing/2016/5/10/chartex" xmlns:cx5="http://schemas.microsoft.com/office/drawing/2016/5/11/chartex" xmlns:cx6="http://schemas.microsoft.com/office/drawing/2016/5/12/chartex" xmlns:cx7="http://schemas.microsoft.com/office/drawing/2016/5/13/chartex" xmlns:cx8="http://schemas.microsoft.com/office/drawing/2016/5/14/chartex" xmlns:mc="http://schemas.openxmlformats.org/markup-compatibility/2006" xmlns:aink="http://schemas.microsoft.com/office/drawing/2016/ink" xmlns:am3d="http://schemas.microsoft.com/office/drawing/2017/model3d" xmlns:o="urn:schemas-microsoft-com:office:office" xmlns:r="http://schemas.openxmlformats.org/officeDocument/2006/relationships" xmlns:m="http://schemas.openxmlformats.org/officeDocument/2006/math" xmlns:v="urn:schemas-microsoft-com:vml" xmlns:wp14="http://schemas.microsoft.com/office/word/2010/wordprocessingDrawing" xmlns:wp="http://schemas.openxmlformats.org/drawingml/2006/wordprocessingDrawing" xmlns:w10="urn:schemas-microsoft-com:office:word" xmlns:w="http://schemas.openxmlformats.org/wordprocessingml/2006/main" xmlns:w14="http://schemas.microsoft.com/office/word/2010/wordml" xmlns:w15="http://schemas.microsoft.com/office/word/2012/wordml" xmlns:w16cex="http://schemas.microsoft.com/office/word/2018/wordml/cex" xmlns:w16cid="http://schemas.microsoft.com/office/word/2016/wordml/cid" xmlns:w16="http://schemas.microsoft.com/office/word/2018/wordml" xmlns:w16sdtdh="http://schemas.microsoft.com/office/word/2020/wordml/sdtdatahash" xmlns:w16se="http://schemas.microsoft.com/office/word/2015/wordml/symex" xmlns:wpg="http://schemas.microsoft.com/office/word/2010/wordprocessingGroup" xmlns:wpi="http://schemas.microsoft.com/office/word/2010/wordprocessingInk" xmlns:wne="http://schemas.microsoft.com/office/word/2006/wordml" xmlns:wps="http://schemas.microsoft.com/office/word/2010/wordprocessingShape" mc:Ignorable="w14 w15 w16se w16cid w16 w16cex w16sdtdh wp14">
   <w:footnote w:type="separator" w:id="-1">
     <w:p>
       <w:r>
@@ -11044,14 +11124,14 @@
 </file>
 
 <file path=word/header1.xml><?xml version="1.0" encoding="utf-8"?>
-<w:hdr xmlns:wpc="http://schemas.microsoft.com/office/word/2010/wordprocessingCanvas" xmlns:cx="http://schemas.microsoft.com/office/drawing/2014/chartex" xmlns:cx1="http://schemas.microsoft.com/office/drawing/2015/9/8/chartex" xmlns:cx2="http://schemas.microsoft.com/office/drawing/2015/10/21/chartex" xmlns:cx3="http://schemas.microsoft.com/office/drawing/2016/5/9/chartex" xmlns:cx4="http://schemas.microsoft.com/office/drawing/2016/5/10/chartex" xmlns:cx5="http://schemas.microsoft.com/office/drawing/2016/5/11/chartex" xmlns:cx6="http://schemas.microsoft.com/office/drawing/2016/5/12/chartex" xmlns:cx7="http://schemas.microsoft.com/office/drawing/2016/5/13/chartex" xmlns:cx8="http://schemas.microsoft.com/office/drawing/2016/5/14/chartex" xmlns:mc="http://schemas.openxmlformats.org/markup-compatibility/2006" xmlns:aink="http://schemas.microsoft.com/office/drawing/2016/ink" xmlns:am3d="http://schemas.microsoft.com/office/drawing/2017/model3d" xmlns:o="urn:schemas-microsoft-com:office:office" xmlns:r="http://schemas.openxmlformats.org/officeDocument/2006/relationships" xmlns:m="http://schemas.openxmlformats.org/officeDocument/2006/math" xmlns:v="urn:schemas-microsoft-com:vml" xmlns:wp14="http://schemas.microsoft.com/office/word/2010/wordprocessingDrawing" xmlns:wp="http://schemas.openxmlformats.org/drawingml/2006/wordprocessingDrawing" xmlns:w10="urn:schemas-microsoft-com:office:word" xmlns:w="http://schemas.openxmlformats.org/wordprocessingml/2006/main" xmlns:w14="http://schemas.microsoft.com/office/word/2010/wordml" xmlns:w15="http://schemas.microsoft.com/office/word/2012/wordml" xmlns:w16cid="http://schemas.microsoft.com/office/word/2016/wordml/cid" xmlns:w16se="http://schemas.microsoft.com/office/word/2015/wordml/symex" xmlns:wpg="http://schemas.microsoft.com/office/word/2010/wordprocessingGroup" xmlns:wpi="http://schemas.microsoft.com/office/word/2010/wordprocessingInk" xmlns:wne="http://schemas.microsoft.com/office/word/2006/wordml" xmlns:wps="http://schemas.microsoft.com/office/word/2010/wordprocessingShape" mc:Ignorable="w14 w15 w16se w16cid wp14">
+<w:hdr xmlns:wpc="http://schemas.microsoft.com/office/word/2010/wordprocessingCanvas" xmlns:cx="http://schemas.microsoft.com/office/drawing/2014/chartex" xmlns:cx1="http://schemas.microsoft.com/office/drawing/2015/9/8/chartex" xmlns:cx2="http://schemas.microsoft.com/office/drawing/2015/10/21/chartex" xmlns:cx3="http://schemas.microsoft.com/office/drawing/2016/5/9/chartex" xmlns:cx4="http://schemas.microsoft.com/office/drawing/2016/5/10/chartex" xmlns:cx5="http://schemas.microsoft.com/office/drawing/2016/5/11/chartex" xmlns:cx6="http://schemas.microsoft.com/office/drawing/2016/5/12/chartex" xmlns:cx7="http://schemas.microsoft.com/office/drawing/2016/5/13/chartex" xmlns:cx8="http://schemas.microsoft.com/office/drawing/2016/5/14/chartex" xmlns:mc="http://schemas.openxmlformats.org/markup-compatibility/2006" xmlns:aink="http://schemas.microsoft.com/office/drawing/2016/ink" xmlns:am3d="http://schemas.microsoft.com/office/drawing/2017/model3d" xmlns:o="urn:schemas-microsoft-com:office:office" xmlns:r="http://schemas.openxmlformats.org/officeDocument/2006/relationships" xmlns:m="http://schemas.openxmlformats.org/officeDocument/2006/math" xmlns:v="urn:schemas-microsoft-com:vml" xmlns:wp14="http://schemas.microsoft.com/office/word/2010/wordprocessingDrawing" xmlns:wp="http://schemas.openxmlformats.org/drawingml/2006/wordprocessingDrawing" xmlns:w10="urn:schemas-microsoft-com:office:word" xmlns:w="http://schemas.openxmlformats.org/wordprocessingml/2006/main" xmlns:w14="http://schemas.microsoft.com/office/word/2010/wordml" xmlns:w15="http://schemas.microsoft.com/office/word/2012/wordml" xmlns:w16cex="http://schemas.microsoft.com/office/word/2018/wordml/cex" xmlns:w16cid="http://schemas.microsoft.com/office/word/2016/wordml/cid" xmlns:w16="http://schemas.microsoft.com/office/word/2018/wordml" xmlns:w16sdtdh="http://schemas.microsoft.com/office/word/2020/wordml/sdtdatahash" xmlns:w16se="http://schemas.microsoft.com/office/word/2015/wordml/symex" xmlns:wpg="http://schemas.microsoft.com/office/word/2010/wordprocessingGroup" xmlns:wpi="http://schemas.microsoft.com/office/word/2010/wordprocessingInk" xmlns:wne="http://schemas.microsoft.com/office/word/2006/wordml" xmlns:wps="http://schemas.microsoft.com/office/word/2010/wordprocessingShape" mc:Ignorable="w14 w15 w16se w16cid w16 w16cex w16sdtdh wp14">
   <w:p/>
   <w:p/>
 </w:hdr>
 </file>
 
 <file path=word/header2.xml><?xml version="1.0" encoding="utf-8"?>
-<w:hdr xmlns:wpc="http://schemas.microsoft.com/office/word/2010/wordprocessingCanvas" xmlns:cx="http://schemas.microsoft.com/office/drawing/2014/chartex" xmlns:cx1="http://schemas.microsoft.com/office/drawing/2015/9/8/chartex" xmlns:cx2="http://schemas.microsoft.com/office/drawing/2015/10/21/chartex" xmlns:cx3="http://schemas.microsoft.com/office/drawing/2016/5/9/chartex" xmlns:cx4="http://schemas.microsoft.com/office/drawing/2016/5/10/chartex" xmlns:cx5="http://schemas.microsoft.com/office/drawing/2016/5/11/chartex" xmlns:cx6="http://schemas.microsoft.com/office/drawing/2016/5/12/chartex" xmlns:cx7="http://schemas.microsoft.com/office/drawing/2016/5/13/chartex" xmlns:cx8="http://schemas.microsoft.com/office/drawing/2016/5/14/chartex" xmlns:mc="http://schemas.openxmlformats.org/markup-compatibility/2006" xmlns:aink="http://schemas.microsoft.com/office/drawing/2016/ink" xmlns:am3d="http://schemas.microsoft.com/office/drawing/2017/model3d" xmlns:o="urn:schemas-microsoft-com:office:office" xmlns:r="http://schemas.openxmlformats.org/officeDocument/2006/relationships" xmlns:m="http://schemas.openxmlformats.org/officeDocument/2006/math" xmlns:v="urn:schemas-microsoft-com:vml" xmlns:wp14="http://schemas.microsoft.com/office/word/2010/wordprocessingDrawing" xmlns:wp="http://schemas.openxmlformats.org/drawingml/2006/wordprocessingDrawing" xmlns:w10="urn:schemas-microsoft-com:office:word" xmlns:w="http://schemas.openxmlformats.org/wordprocessingml/2006/main" xmlns:w14="http://schemas.microsoft.com/office/word/2010/wordml" xmlns:w15="http://schemas.microsoft.com/office/word/2012/wordml" xmlns:w16cid="http://schemas.microsoft.com/office/word/2016/wordml/cid" xmlns:w16se="http://schemas.microsoft.com/office/word/2015/wordml/symex" xmlns:wpg="http://schemas.microsoft.com/office/word/2010/wordprocessingGroup" xmlns:wpi="http://schemas.microsoft.com/office/word/2010/wordprocessingInk" xmlns:wne="http://schemas.microsoft.com/office/word/2006/wordml" xmlns:wps="http://schemas.microsoft.com/office/word/2010/wordprocessingShape" mc:Ignorable="w14 w15 w16se w16cid wp14">
+<w:hdr xmlns:wpc="http://schemas.microsoft.com/office/word/2010/wordprocessingCanvas" xmlns:cx="http://schemas.microsoft.com/office/drawing/2014/chartex" xmlns:cx1="http://schemas.microsoft.com/office/drawing/2015/9/8/chartex" xmlns:cx2="http://schemas.microsoft.com/office/drawing/2015/10/21/chartex" xmlns:cx3="http://schemas.microsoft.com/office/drawing/2016/5/9/chartex" xmlns:cx4="http://schemas.microsoft.com/office/drawing/2016/5/10/chartex" xmlns:cx5="http://schemas.microsoft.com/office/drawing/2016/5/11/chartex" xmlns:cx6="http://schemas.microsoft.com/office/drawing/2016/5/12/chartex" xmlns:cx7="http://schemas.microsoft.com/office/drawing/2016/5/13/chartex" xmlns:cx8="http://schemas.microsoft.com/office/drawing/2016/5/14/chartex" xmlns:mc="http://schemas.openxmlformats.org/markup-compatibility/2006" xmlns:aink="http://schemas.microsoft.com/office/drawing/2016/ink" xmlns:am3d="http://schemas.microsoft.com/office/drawing/2017/model3d" xmlns:o="urn:schemas-microsoft-com:office:office" xmlns:r="http://schemas.openxmlformats.org/officeDocument/2006/relationships" xmlns:m="http://schemas.openxmlformats.org/officeDocument/2006/math" xmlns:v="urn:schemas-microsoft-com:vml" xmlns:wp14="http://schemas.microsoft.com/office/word/2010/wordprocessingDrawing" xmlns:wp="http://schemas.openxmlformats.org/drawingml/2006/wordprocessingDrawing" xmlns:w10="urn:schemas-microsoft-com:office:word" xmlns:w="http://schemas.openxmlformats.org/wordprocessingml/2006/main" xmlns:w14="http://schemas.microsoft.com/office/word/2010/wordml" xmlns:w15="http://schemas.microsoft.com/office/word/2012/wordml" xmlns:w16cex="http://schemas.microsoft.com/office/word/2018/wordml/cex" xmlns:w16cid="http://schemas.microsoft.com/office/word/2016/wordml/cid" xmlns:w16="http://schemas.microsoft.com/office/word/2018/wordml" xmlns:w16sdtdh="http://schemas.microsoft.com/office/word/2020/wordml/sdtdatahash" xmlns:w16se="http://schemas.microsoft.com/office/word/2015/wordml/symex" xmlns:wpg="http://schemas.microsoft.com/office/word/2010/wordprocessingGroup" xmlns:wpi="http://schemas.microsoft.com/office/word/2010/wordprocessingInk" xmlns:wne="http://schemas.microsoft.com/office/word/2006/wordml" xmlns:wps="http://schemas.microsoft.com/office/word/2010/wordprocessingShape" mc:Ignorable="w14 w15 w16se w16cid w16 w16cex w16sdtdh wp14">
   <w:p>
     <w:pPr>
       <w:pStyle w:val="Header"/>
@@ -11125,7 +11205,7 @@
             </wp:anchor>
           </w:drawing>
         </mc:Choice>
-        <mc:Fallback xmlns:w16cex="http://schemas.microsoft.com/office/word/2018/wordml/cex" xmlns:w16="http://schemas.microsoft.com/office/word/2018/wordml" xmlns:w16sdtdh="http://schemas.microsoft.com/office/word/2020/wordml/sdtdatahash">
+        <mc:Fallback>
           <w:pict>
             <v:line w14:anchorId="53F5C142" id="Straight Connector 142" o:spid="_x0000_s1026" style="position:absolute;z-index:251660288;visibility:visible;mso-wrap-style:square;mso-width-percent:0;mso-wrap-distance-left:9pt;mso-wrap-distance-top:0;mso-wrap-distance-right:9pt;mso-wrap-distance-bottom:0;mso-position-horizontal:absolute;mso-position-horizontal-relative:margin;mso-position-vertical:absolute;mso-position-vertical-relative:text;mso-width-percent:0;mso-width-relative:margin" from="-54pt,28.2pt" to="542.9pt,28.2pt" o:gfxdata="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" strokecolor="black [3200]" strokeweight=".25pt">
               <v:stroke joinstyle="miter"/>
@@ -11174,7 +11254,7 @@
 </file>
 
 <file path=word/numbering.xml><?xml version="1.0" encoding="utf-8"?>
-<w:numbering xmlns:wpc="http://schemas.microsoft.com/office/word/2010/wordprocessingCanvas" xmlns:cx="http://schemas.microsoft.com/office/drawing/2014/chartex" xmlns:cx1="http://schemas.microsoft.com/office/drawing/2015/9/8/chartex" xmlns:cx2="http://schemas.microsoft.com/office/drawing/2015/10/21/chartex" xmlns:cx3="http://schemas.microsoft.com/office/drawing/2016/5/9/chartex" xmlns:cx4="http://schemas.microsoft.com/office/drawing/2016/5/10/chartex" xmlns:cx5="http://schemas.microsoft.com/office/drawing/2016/5/11/chartex" xmlns:cx6="http://schemas.microsoft.com/office/drawing/2016/5/12/chartex" xmlns:cx7="http://schemas.microsoft.com/office/drawing/2016/5/13/chartex" xmlns:cx8="http://schemas.microsoft.com/office/drawing/2016/5/14/chartex" xmlns:mc="http://schemas.openxmlformats.org/markup-compatibility/2006" xmlns:aink="http://schemas.microsoft.com/office/drawing/2016/ink" xmlns:am3d="http://schemas.microsoft.com/office/drawing/2017/model3d" xmlns:o="urn:schemas-microsoft-com:office:office" xmlns:r="http://schemas.openxmlformats.org/officeDocument/2006/relationships" xmlns:m="http://schemas.openxmlformats.org/officeDocument/2006/math" xmlns:v="urn:schemas-microsoft-com:vml" xmlns:wp14="http://schemas.microsoft.com/office/word/2010/wordprocessingDrawing" xmlns:wp="http://schemas.openxmlformats.org/drawingml/2006/wordprocessingDrawing" xmlns:w10="urn:schemas-microsoft-com:office:word" xmlns:w="http://schemas.openxmlformats.org/wordprocessingml/2006/main" xmlns:w14="http://schemas.microsoft.com/office/word/2010/wordml" xmlns:w15="http://schemas.microsoft.com/office/word/2012/wordml" xmlns:w16cid="http://schemas.microsoft.com/office/word/2016/wordml/cid" xmlns:w16se="http://schemas.microsoft.com/office/word/2015/wordml/symex" xmlns:wpg="http://schemas.microsoft.com/office/word/2010/wordprocessingGroup" xmlns:wpi="http://schemas.microsoft.com/office/word/2010/wordprocessingInk" xmlns:wne="http://schemas.microsoft.com/office/word/2006/wordml" xmlns:wps="http://schemas.microsoft.com/office/word/2010/wordprocessingShape" mc:Ignorable="w14 w15 w16se w16cid wp14">
+<w:numbering xmlns:wpc="http://schemas.microsoft.com/office/word/2010/wordprocessingCanvas" xmlns:cx="http://schemas.microsoft.com/office/drawing/2014/chartex" xmlns:cx1="http://schemas.microsoft.com/office/drawing/2015/9/8/chartex" xmlns:cx2="http://schemas.microsoft.com/office/drawing/2015/10/21/chartex" xmlns:cx3="http://schemas.microsoft.com/office/drawing/2016/5/9/chartex" xmlns:cx4="http://schemas.microsoft.com/office/drawing/2016/5/10/chartex" xmlns:cx5="http://schemas.microsoft.com/office/drawing/2016/5/11/chartex" xmlns:cx6="http://schemas.microsoft.com/office/drawing/2016/5/12/chartex" xmlns:cx7="http://schemas.microsoft.com/office/drawing/2016/5/13/chartex" xmlns:cx8="http://schemas.microsoft.com/office/drawing/2016/5/14/chartex" xmlns:mc="http://schemas.openxmlformats.org/markup-compatibility/2006" xmlns:aink="http://schemas.microsoft.com/office/drawing/2016/ink" xmlns:am3d="http://schemas.microsoft.com/office/drawing/2017/model3d" xmlns:o="urn:schemas-microsoft-com:office:office" xmlns:r="http://schemas.openxmlformats.org/officeDocument/2006/relationships" xmlns:m="http://schemas.openxmlformats.org/officeDocument/2006/math" xmlns:v="urn:schemas-microsoft-com:vml" xmlns:wp14="http://schemas.microsoft.com/office/word/2010/wordprocessingDrawing" xmlns:wp="http://schemas.openxmlformats.org/drawingml/2006/wordprocessingDrawing" xmlns:w10="urn:schemas-microsoft-com:office:word" xmlns:w="http://schemas.openxmlformats.org/wordprocessingml/2006/main" xmlns:w14="http://schemas.microsoft.com/office/word/2010/wordml" xmlns:w15="http://schemas.microsoft.com/office/word/2012/wordml" xmlns:w16cex="http://schemas.microsoft.com/office/word/2018/wordml/cex" xmlns:w16cid="http://schemas.microsoft.com/office/word/2016/wordml/cid" xmlns:w16="http://schemas.microsoft.com/office/word/2018/wordml" xmlns:w16sdtdh="http://schemas.microsoft.com/office/word/2020/wordml/sdtdatahash" xmlns:w16se="http://schemas.microsoft.com/office/word/2015/wordml/symex" xmlns:wpg="http://schemas.microsoft.com/office/word/2010/wordprocessingGroup" xmlns:wpi="http://schemas.microsoft.com/office/word/2010/wordprocessingInk" xmlns:wne="http://schemas.microsoft.com/office/word/2006/wordml" xmlns:wps="http://schemas.microsoft.com/office/word/2010/wordprocessingShape" mc:Ignorable="w14 w15 w16se w16cid w16 w16cex w16sdtdh wp14">
   <w:abstractNum w:abstractNumId="0" w15:restartNumberingAfterBreak="0">
     <w:nsid w:val="00236349"/>
     <w:multiLevelType w:val="hybridMultilevel"/>
@@ -14836,7 +14916,7 @@
 </file>
 
 <file path=word/styles.xml><?xml version="1.0" encoding="utf-8"?>
-<w:styles xmlns:mc="http://schemas.openxmlformats.org/markup-compatibility/2006" xmlns:r="http://schemas.openxmlformats.org/officeDocument/2006/relationships" xmlns:w="http://schemas.openxmlformats.org/wordprocessingml/2006/main" xmlns:w14="http://schemas.microsoft.com/office/word/2010/wordml" xmlns:w15="http://schemas.microsoft.com/office/word/2012/wordml" xmlns:w16cid="http://schemas.microsoft.com/office/word/2016/wordml/cid" xmlns:w16se="http://schemas.microsoft.com/office/word/2015/wordml/symex" mc:Ignorable="w14 w15 w16se w16cid">
+<w:styles xmlns:mc="http://schemas.openxmlformats.org/markup-compatibility/2006" xmlns:r="http://schemas.openxmlformats.org/officeDocument/2006/relationships" xmlns:w="http://schemas.openxmlformats.org/wordprocessingml/2006/main" xmlns:w14="http://schemas.microsoft.com/office/word/2010/wordml" xmlns:w15="http://schemas.microsoft.com/office/word/2012/wordml" xmlns:w16cex="http://schemas.microsoft.com/office/word/2018/wordml/cex" xmlns:w16cid="http://schemas.microsoft.com/office/word/2016/wordml/cid" xmlns:w16="http://schemas.microsoft.com/office/word/2018/wordml" xmlns:w16sdtdh="http://schemas.microsoft.com/office/word/2020/wordml/sdtdatahash" xmlns:w16se="http://schemas.microsoft.com/office/word/2015/wordml/symex" mc:Ignorable="w14 w15 w16se w16cid w16 w16cex w16sdtdh">
   <w:docDefaults>
     <w:rPrDefault>
       <w:rPr>
@@ -14846,7 +14926,7 @@
     </w:rPrDefault>
     <w:pPrDefault/>
   </w:docDefaults>
-  <w:latentStyles w:defLockedState="0" w:defUIPriority="0" w:defSemiHidden="0" w:defUnhideWhenUsed="0" w:defQFormat="0" w:count="375">
+  <w:latentStyles w:defLockedState="0" w:defUIPriority="0" w:defSemiHidden="0" w:defUnhideWhenUsed="0" w:defQFormat="0" w:count="376">
     <w:lsdException w:name="Normal" w:qFormat="1"/>
     <w:lsdException w:name="heading 1" w:qFormat="1"/>
     <w:lsdException w:name="heading 2" w:uiPriority="9" w:qFormat="1"/>
@@ -14944,7 +15024,6 @@
     <w:lsdException w:name="HTML Sample" w:semiHidden="1" w:unhideWhenUsed="1"/>
     <w:lsdException w:name="HTML Typewriter" w:semiHidden="1" w:unhideWhenUsed="1"/>
     <w:lsdException w:name="HTML Variable" w:semiHidden="1" w:unhideWhenUsed="1"/>
-    <w:lsdException w:name="Normal Table" w:semiHidden="1" w:unhideWhenUsed="1"/>
     <w:lsdException w:name="annotation subject" w:semiHidden="1" w:unhideWhenUsed="1"/>
     <w:lsdException w:name="No List" w:semiHidden="1" w:unhideWhenUsed="1"/>
     <w:lsdException w:name="Outline List 1" w:semiHidden="1" w:unhideWhenUsed="1"/>
@@ -14991,9 +15070,8 @@
     <w:lsdException w:name="Table Subtle 2" w:semiHidden="1" w:unhideWhenUsed="1"/>
     <w:lsdException w:name="Table Web 1" w:semiHidden="1" w:unhideWhenUsed="1"/>
     <w:lsdException w:name="Table Web 2" w:semiHidden="1" w:unhideWhenUsed="1"/>
-    <w:lsdException w:name="Table Web 3" w:semiHidden="1" w:unhideWhenUsed="1"/>
+    <w:lsdException w:name="Balloon Text" w:semiHidden="1" w:unhideWhenUsed="1"/>
     <w:lsdException w:name="Table Grid" w:uiPriority="59"/>
-    <w:lsdException w:name="Table Theme" w:semiHidden="1" w:unhideWhenUsed="1"/>
     <w:lsdException w:name="Placeholder Text" w:semiHidden="1" w:uiPriority="99"/>
     <w:lsdException w:name="No Spacing" w:uiPriority="1"/>
     <w:lsdException w:name="Light Shading" w:uiPriority="60"/>
@@ -15213,6 +15291,7 @@
     <w:lsdException w:name="Smart Hyperlink" w:semiHidden="1" w:uiPriority="99" w:unhideWhenUsed="1"/>
     <w:lsdException w:name="Hashtag" w:semiHidden="1" w:uiPriority="99" w:unhideWhenUsed="1"/>
     <w:lsdException w:name="Unresolved Mention" w:semiHidden="1" w:uiPriority="99" w:unhideWhenUsed="1"/>
+    <w:lsdException w:name="Smart Link" w:semiHidden="1" w:uiPriority="99" w:unhideWhenUsed="1"/>
   </w:latentStyles>
   <w:style w:type="paragraph" w:default="1" w:styleId="Normal">
     <w:name w:val="Normal"/>

</xml_diff>

<commit_message>
EPRJ_3 | Document-DFD contact | Thien
</commit_message>
<xml_diff>
--- a/Document/Clinic_Management_Doccument.docx
+++ b/Document/Clinic_Management_Doccument.docx
@@ -10766,27 +10766,19 @@
           <w:u w:val="single"/>
         </w:rPr>
         <w:lastRenderedPageBreak/>
-        <w:t xml:space="preserve">Admin </w:t>
-      </w:r>
-      <w:proofErr w:type="gramStart"/>
-      <w:r>
+        <w:t>Admin Login:</w:t>
+      </w:r>
+    </w:p>
+    <w:p>
+      <w:pPr>
+        <w:pStyle w:val="ListParagraph"/>
+        <w:spacing w:line="240" w:lineRule="auto"/>
+        <w:ind w:left="1800"/>
+        <w:jc w:val="left"/>
         <w:rPr>
           <w:rFonts w:ascii="Times New Roman" w:hAnsi="Times New Roman" w:cs="Times New Roman"/>
           <w:sz w:val="26"/>
           <w:szCs w:val="26"/>
-          <w:u w:val="single"/>
-        </w:rPr>
-        <w:t>Login :</w:t>
-      </w:r>
-      <w:proofErr w:type="gramEnd"/>
-    </w:p>
-    <w:p>
-      <w:pPr>
-        <w:spacing w:line="240" w:lineRule="auto"/>
-        <w:jc w:val="left"/>
-        <w:rPr>
-          <w:sz w:val="26"/>
-          <w:szCs w:val="26"/>
         </w:rPr>
       </w:pPr>
       <w:r>
@@ -10796,13 +10788,13 @@
           <w:szCs w:val="26"/>
         </w:rPr>
         <w:drawing>
-          <wp:anchor distT="0" distB="0" distL="114300" distR="114300" simplePos="0" relativeHeight="251671552" behindDoc="1" locked="0" layoutInCell="1" allowOverlap="1" wp14:anchorId="1FEF3D85" wp14:editId="04F2802D">
+          <wp:anchor distT="0" distB="0" distL="114300" distR="114300" simplePos="0" relativeHeight="251672576" behindDoc="1" locked="0" layoutInCell="1" allowOverlap="1" wp14:anchorId="22D39792" wp14:editId="29BB60B9">
             <wp:simplePos x="0" y="0"/>
-            <wp:positionH relativeFrom="column">
-              <wp:posOffset>-296069</wp:posOffset>
+            <wp:positionH relativeFrom="margin">
+              <wp:align>right</wp:align>
             </wp:positionH>
             <wp:positionV relativeFrom="paragraph">
-              <wp:posOffset>603885</wp:posOffset>
+              <wp:posOffset>311785</wp:posOffset>
             </wp:positionV>
             <wp:extent cx="6400800" cy="2777490"/>
             <wp:effectExtent l="0" t="0" r="0" b="3810"/>
@@ -10854,10 +10846,163 @@
         </w:drawing>
       </w:r>
     </w:p>
+    <w:p>
+      <w:pPr>
+        <w:pStyle w:val="ListParagraph"/>
+        <w:numPr>
+          <w:ilvl w:val="0"/>
+          <w:numId w:val="38"/>
+        </w:numPr>
+        <w:spacing w:line="240" w:lineRule="auto"/>
+        <w:jc w:val="left"/>
+        <w:rPr>
+          <w:rFonts w:ascii="Times New Roman" w:hAnsi="Times New Roman" w:cs="Times New Roman"/>
+          <w:sz w:val="26"/>
+          <w:szCs w:val="26"/>
+          <w:u w:val="single"/>
+        </w:rPr>
+      </w:pPr>
+      <w:r>
+        <w:rPr>
+          <w:rFonts w:ascii="Times New Roman" w:hAnsi="Times New Roman" w:cs="Times New Roman"/>
+          <w:sz w:val="26"/>
+          <w:szCs w:val="26"/>
+          <w:u w:val="single"/>
+        </w:rPr>
+        <w:drawing>
+          <wp:anchor distT="0" distB="0" distL="114300" distR="114300" simplePos="0" relativeHeight="251673600" behindDoc="0" locked="0" layoutInCell="1" allowOverlap="1" wp14:anchorId="53065312" wp14:editId="0E70690A">
+            <wp:simplePos x="0" y="0"/>
+            <wp:positionH relativeFrom="margin">
+              <wp:align>right</wp:align>
+            </wp:positionH>
+            <wp:positionV relativeFrom="paragraph">
+              <wp:posOffset>3372485</wp:posOffset>
+            </wp:positionV>
+            <wp:extent cx="6400800" cy="1687195"/>
+            <wp:effectExtent l="0" t="0" r="0" b="8255"/>
+            <wp:wrapSquare wrapText="bothSides"/>
+            <wp:docPr id="13" name="Picture 13"/>
+            <wp:cNvGraphicFramePr>
+              <a:graphicFrameLocks xmlns:a="http://schemas.openxmlformats.org/drawingml/2006/main" noChangeAspect="1"/>
+            </wp:cNvGraphicFramePr>
+            <a:graphic xmlns:a="http://schemas.openxmlformats.org/drawingml/2006/main">
+              <a:graphicData uri="http://schemas.openxmlformats.org/drawingml/2006/picture">
+                <pic:pic xmlns:pic="http://schemas.openxmlformats.org/drawingml/2006/picture">
+                  <pic:nvPicPr>
+                    <pic:cNvPr id="1" name=""/>
+                    <pic:cNvPicPr/>
+                  </pic:nvPicPr>
+                  <pic:blipFill>
+                    <a:blip r:embed="rId30">
+                      <a:extLst>
+                        <a:ext uri="{28A0092B-C50C-407E-A947-70E740481C1C}">
+                          <a14:useLocalDpi xmlns:a14="http://schemas.microsoft.com/office/drawing/2010/main" val="0"/>
+                        </a:ext>
+                      </a:extLst>
+                    </a:blip>
+                    <a:stretch>
+                      <a:fillRect/>
+                    </a:stretch>
+                  </pic:blipFill>
+                  <pic:spPr>
+                    <a:xfrm>
+                      <a:off x="0" y="0"/>
+                      <a:ext cx="6400800" cy="1687195"/>
+                    </a:xfrm>
+                    <a:prstGeom prst="rect">
+                      <a:avLst/>
+                    </a:prstGeom>
+                  </pic:spPr>
+                </pic:pic>
+              </a:graphicData>
+            </a:graphic>
+            <wp14:sizeRelH relativeFrom="page">
+              <wp14:pctWidth>0</wp14:pctWidth>
+            </wp14:sizeRelH>
+            <wp14:sizeRelV relativeFrom="page">
+              <wp14:pctHeight>0</wp14:pctHeight>
+            </wp14:sizeRelV>
+          </wp:anchor>
+        </w:drawing>
+      </w:r>
+      <w:r>
+        <w:rPr>
+          <w:rFonts w:ascii="Times New Roman" w:hAnsi="Times New Roman" w:cs="Times New Roman"/>
+          <w:sz w:val="26"/>
+          <w:szCs w:val="26"/>
+          <w:u w:val="single"/>
+        </w:rPr>
+        <w:t>Contact US:</w:t>
+      </w:r>
+    </w:p>
+    <w:p>
+      <w:pPr>
+        <w:pStyle w:val="ListParagraph"/>
+        <w:rPr>
+          <w:rFonts w:ascii="Times New Roman" w:hAnsi="Times New Roman" w:cs="Times New Roman"/>
+          <w:sz w:val="26"/>
+          <w:szCs w:val="26"/>
+          <w:u w:val="single"/>
+        </w:rPr>
+      </w:pPr>
+    </w:p>
+    <w:p>
+      <w:pPr>
+        <w:pStyle w:val="ListParagraph"/>
+        <w:numPr>
+          <w:ilvl w:val="0"/>
+          <w:numId w:val="38"/>
+        </w:numPr>
+        <w:spacing w:line="240" w:lineRule="auto"/>
+        <w:jc w:val="left"/>
+        <w:rPr>
+          <w:rFonts w:ascii="Times New Roman" w:hAnsi="Times New Roman" w:cs="Times New Roman"/>
+          <w:sz w:val="26"/>
+          <w:szCs w:val="26"/>
+          <w:u w:val="single"/>
+        </w:rPr>
+      </w:pPr>
+    </w:p>
+    <w:p>
+      <w:pPr>
+        <w:pStyle w:val="ListParagraph"/>
+        <w:rPr>
+          <w:rFonts w:ascii="Times New Roman" w:hAnsi="Times New Roman" w:cs="Times New Roman"/>
+          <w:sz w:val="26"/>
+          <w:szCs w:val="26"/>
+        </w:rPr>
+      </w:pPr>
+    </w:p>
+    <w:p>
+      <w:pPr>
+        <w:pStyle w:val="ListParagraph"/>
+        <w:numPr>
+          <w:ilvl w:val="0"/>
+          <w:numId w:val="38"/>
+        </w:numPr>
+        <w:spacing w:line="240" w:lineRule="auto"/>
+        <w:jc w:val="left"/>
+        <w:rPr>
+          <w:rFonts w:ascii="Times New Roman" w:hAnsi="Times New Roman" w:cs="Times New Roman"/>
+          <w:sz w:val="26"/>
+          <w:szCs w:val="26"/>
+        </w:rPr>
+      </w:pPr>
+    </w:p>
+    <w:p>
+      <w:pPr>
+        <w:spacing w:line="240" w:lineRule="auto"/>
+        <w:jc w:val="left"/>
+        <w:rPr>
+          <w:sz w:val="26"/>
+          <w:szCs w:val="26"/>
+        </w:rPr>
+      </w:pPr>
+    </w:p>
     <w:sectPr>
-      <w:headerReference w:type="even" r:id="rId30"/>
-      <w:headerReference w:type="default" r:id="rId31"/>
-      <w:footerReference w:type="default" r:id="rId32"/>
+      <w:headerReference w:type="even" r:id="rId31"/>
+      <w:headerReference w:type="default" r:id="rId32"/>
+      <w:footerReference w:type="default" r:id="rId33"/>
       <w:pgSz w:w="11907" w:h="16840" w:code="9"/>
       <w:pgMar w:top="1411" w:right="747" w:bottom="1411" w:left="1080" w:header="288" w:footer="288" w:gutter="0"/>
       <w:pgBorders w:display="firstPage" w:offsetFrom="page">
@@ -15024,6 +15169,7 @@
     <w:lsdException w:name="HTML Sample" w:semiHidden="1" w:unhideWhenUsed="1"/>
     <w:lsdException w:name="HTML Typewriter" w:semiHidden="1" w:unhideWhenUsed="1"/>
     <w:lsdException w:name="HTML Variable" w:semiHidden="1" w:unhideWhenUsed="1"/>
+    <w:lsdException w:name="Normal Table" w:semiHidden="1" w:unhideWhenUsed="1"/>
     <w:lsdException w:name="annotation subject" w:semiHidden="1" w:unhideWhenUsed="1"/>
     <w:lsdException w:name="No List" w:semiHidden="1" w:unhideWhenUsed="1"/>
     <w:lsdException w:name="Outline List 1" w:semiHidden="1" w:unhideWhenUsed="1"/>
@@ -15070,8 +15216,10 @@
     <w:lsdException w:name="Table Subtle 2" w:semiHidden="1" w:unhideWhenUsed="1"/>
     <w:lsdException w:name="Table Web 1" w:semiHidden="1" w:unhideWhenUsed="1"/>
     <w:lsdException w:name="Table Web 2" w:semiHidden="1" w:unhideWhenUsed="1"/>
+    <w:lsdException w:name="Table Web 3" w:semiHidden="1" w:unhideWhenUsed="1"/>
     <w:lsdException w:name="Balloon Text" w:semiHidden="1" w:unhideWhenUsed="1"/>
     <w:lsdException w:name="Table Grid" w:uiPriority="59"/>
+    <w:lsdException w:name="Table Theme" w:semiHidden="1" w:unhideWhenUsed="1"/>
     <w:lsdException w:name="Placeholder Text" w:semiHidden="1" w:uiPriority="99"/>
     <w:lsdException w:name="No Spacing" w:uiPriority="1"/>
     <w:lsdException w:name="Light Shading" w:uiPriority="60"/>

</xml_diff>

<commit_message>
Update dfd customer login
</commit_message>
<xml_diff>
--- a/Document/Clinic_Management_Doccument.docx
+++ b/Document/Clinic_Management_Doccument.docx
@@ -10865,6 +10865,7 @@
       <w:r>
         <w:rPr>
           <w:rFonts w:ascii="Times New Roman" w:hAnsi="Times New Roman" w:cs="Times New Roman"/>
+          <w:noProof/>
           <w:sz w:val="26"/>
           <w:szCs w:val="26"/>
           <w:u w:val="single"/>
@@ -10948,6 +10949,29 @@
     </w:p>
     <w:p>
       <w:pPr>
+        <w:spacing w:line="240" w:lineRule="auto"/>
+        <w:jc w:val="left"/>
+        <w:rPr>
+          <w:b/>
+          <w:bCs/>
+          <w:color w:val="0D0D0D"/>
+          <w:sz w:val="26"/>
+          <w:szCs w:val="26"/>
+          <w:u w:val="single"/>
+          <w:lang w:eastAsia="en-US"/>
+        </w:rPr>
+      </w:pPr>
+      <w:r>
+        <w:rPr>
+          <w:sz w:val="26"/>
+          <w:szCs w:val="26"/>
+          <w:u w:val="single"/>
+        </w:rPr>
+        <w:br w:type="page"/>
+      </w:r>
+    </w:p>
+    <w:p>
+      <w:pPr>
         <w:pStyle w:val="ListParagraph"/>
         <w:numPr>
           <w:ilvl w:val="0"/>
@@ -10962,6 +10986,76 @@
           <w:u w:val="single"/>
         </w:rPr>
       </w:pPr>
+      <w:r>
+        <w:rPr>
+          <w:rFonts w:ascii="Times New Roman" w:hAnsi="Times New Roman" w:cs="Times New Roman"/>
+          <w:sz w:val="26"/>
+          <w:szCs w:val="26"/>
+          <w:u w:val="single"/>
+        </w:rPr>
+        <w:lastRenderedPageBreak/>
+        <w:t>Customer Login:</w:t>
+      </w:r>
+    </w:p>
+    <w:p>
+      <w:pPr>
+        <w:pStyle w:val="ListParagraph"/>
+        <w:ind w:left="1124"/>
+        <w:rPr>
+          <w:rFonts w:ascii="Times New Roman" w:hAnsi="Times New Roman" w:cs="Times New Roman"/>
+          <w:sz w:val="26"/>
+          <w:szCs w:val="26"/>
+        </w:rPr>
+      </w:pPr>
+      <w:r>
+        <w:rPr>
+          <w:rFonts w:ascii="Times New Roman" w:hAnsi="Times New Roman" w:cs="Times New Roman"/>
+          <w:noProof/>
+          <w:sz w:val="26"/>
+          <w:szCs w:val="26"/>
+        </w:rPr>
+        <w:drawing>
+          <wp:inline distT="0" distB="0" distL="0" distR="0" wp14:anchorId="05D1489C" wp14:editId="3F766A29">
+            <wp:extent cx="5647836" cy="3850391"/>
+            <wp:effectExtent l="0" t="0" r="0" b="0"/>
+            <wp:docPr id="12" name="Picture 12"/>
+            <wp:cNvGraphicFramePr>
+              <a:graphicFrameLocks xmlns:a="http://schemas.openxmlformats.org/drawingml/2006/main" noChangeAspect="1"/>
+            </wp:cNvGraphicFramePr>
+            <a:graphic xmlns:a="http://schemas.openxmlformats.org/drawingml/2006/main">
+              <a:graphicData uri="http://schemas.openxmlformats.org/drawingml/2006/picture">
+                <pic:pic xmlns:pic="http://schemas.openxmlformats.org/drawingml/2006/picture">
+                  <pic:nvPicPr>
+                    <pic:cNvPr id="12" name="Picture 12"/>
+                    <pic:cNvPicPr/>
+                  </pic:nvPicPr>
+                  <pic:blipFill>
+                    <a:blip r:embed="rId31">
+                      <a:extLst>
+                        <a:ext uri="{28A0092B-C50C-407E-A947-70E740481C1C}">
+                          <a14:useLocalDpi xmlns:a14="http://schemas.microsoft.com/office/drawing/2010/main" val="0"/>
+                        </a:ext>
+                      </a:extLst>
+                    </a:blip>
+                    <a:stretch>
+                      <a:fillRect/>
+                    </a:stretch>
+                  </pic:blipFill>
+                  <pic:spPr>
+                    <a:xfrm>
+                      <a:off x="0" y="0"/>
+                      <a:ext cx="5663591" cy="3861132"/>
+                    </a:xfrm>
+                    <a:prstGeom prst="rect">
+                      <a:avLst/>
+                    </a:prstGeom>
+                  </pic:spPr>
+                </pic:pic>
+              </a:graphicData>
+            </a:graphic>
+          </wp:inline>
+        </w:drawing>
+      </w:r>
     </w:p>
     <w:p>
       <w:pPr>
@@ -11000,9 +11094,9 @@
       </w:pPr>
     </w:p>
     <w:sectPr>
-      <w:headerReference w:type="even" r:id="rId31"/>
-      <w:headerReference w:type="default" r:id="rId32"/>
-      <w:footerReference w:type="default" r:id="rId33"/>
+      <w:headerReference w:type="even" r:id="rId32"/>
+      <w:headerReference w:type="default" r:id="rId33"/>
+      <w:footerReference w:type="default" r:id="rId34"/>
       <w:pgSz w:w="11907" w:h="16840" w:code="9"/>
       <w:pgMar w:top="1411" w:right="747" w:bottom="1411" w:left="1080" w:header="288" w:footer="288" w:gutter="0"/>
       <w:pgBorders w:display="firstPage" w:offsetFrom="page">

</xml_diff>

<commit_message>
EPRJ_3 | Document-UseCaseCustomer | Thien
</commit_message>
<xml_diff>
--- a/Document/Clinic_Management_Doccument.docx
+++ b/Document/Clinic_Management_Doccument.docx
@@ -11343,7 +11343,6 @@
           <w:szCs w:val="26"/>
         </w:rPr>
       </w:pPr>
-      <w:proofErr w:type="gramStart"/>
       <w:r>
         <w:rPr>
           <w:rFonts w:ascii="Times New Roman" w:hAnsi="Times New Roman" w:cs="Times New Roman"/>
@@ -11351,9 +11350,8 @@
           <w:szCs w:val="26"/>
           <w:u w:val="single"/>
         </w:rPr>
-        <w:t>Admin :</w:t>
-      </w:r>
-      <w:proofErr w:type="gramEnd"/>
+        <w:t>Admin:</w:t>
+      </w:r>
     </w:p>
     <w:p>
       <w:pPr>
@@ -11707,7 +11705,6 @@
         <w:lastRenderedPageBreak/>
         <w:t xml:space="preserve"> </w:t>
       </w:r>
-      <w:proofErr w:type="gramStart"/>
       <w:r>
         <w:rPr>
           <w:rFonts w:ascii="Times New Roman" w:hAnsi="Times New Roman" w:cs="Times New Roman"/>
@@ -11724,9 +11721,8 @@
           <w:szCs w:val="26"/>
           <w:u w:val="single"/>
         </w:rPr>
-        <w:t xml:space="preserve"> :</w:t>
-      </w:r>
-      <w:proofErr w:type="gramEnd"/>
+        <w:t>:</w:t>
+      </w:r>
     </w:p>
     <w:p>
       <w:pPr>
@@ -11757,6 +11753,69 @@
           <w:u w:val="single"/>
         </w:rPr>
       </w:pPr>
+      <w:r>
+        <w:rPr>
+          <w:rFonts w:ascii="Times New Roman" w:hAnsi="Times New Roman" w:cs="Times New Roman"/>
+          <w:sz w:val="26"/>
+          <w:szCs w:val="26"/>
+          <w:u w:val="single"/>
+        </w:rPr>
+        <w:drawing>
+          <wp:anchor distT="0" distB="0" distL="114300" distR="114300" simplePos="0" relativeHeight="251677696" behindDoc="0" locked="0" layoutInCell="1" allowOverlap="1" wp14:anchorId="3630320B" wp14:editId="437E3F44">
+            <wp:simplePos x="0" y="0"/>
+            <wp:positionH relativeFrom="margin">
+              <wp:align>right</wp:align>
+            </wp:positionH>
+            <wp:positionV relativeFrom="paragraph">
+              <wp:posOffset>320675</wp:posOffset>
+            </wp:positionV>
+            <wp:extent cx="6400800" cy="5175885"/>
+            <wp:effectExtent l="0" t="0" r="0" b="5715"/>
+            <wp:wrapTopAndBottom/>
+            <wp:docPr id="16" name="Picture 16"/>
+            <wp:cNvGraphicFramePr>
+              <a:graphicFrameLocks xmlns:a="http://schemas.openxmlformats.org/drawingml/2006/main" noChangeAspect="1"/>
+            </wp:cNvGraphicFramePr>
+            <a:graphic xmlns:a="http://schemas.openxmlformats.org/drawingml/2006/main">
+              <a:graphicData uri="http://schemas.openxmlformats.org/drawingml/2006/picture">
+                <pic:pic xmlns:pic="http://schemas.openxmlformats.org/drawingml/2006/picture">
+                  <pic:nvPicPr>
+                    <pic:cNvPr id="1" name=""/>
+                    <pic:cNvPicPr/>
+                  </pic:nvPicPr>
+                  <pic:blipFill>
+                    <a:blip r:embed="rId33">
+                      <a:extLst>
+                        <a:ext uri="{28A0092B-C50C-407E-A947-70E740481C1C}">
+                          <a14:useLocalDpi xmlns:a14="http://schemas.microsoft.com/office/drawing/2010/main" val="0"/>
+                        </a:ext>
+                      </a:extLst>
+                    </a:blip>
+                    <a:stretch>
+                      <a:fillRect/>
+                    </a:stretch>
+                  </pic:blipFill>
+                  <pic:spPr>
+                    <a:xfrm>
+                      <a:off x="0" y="0"/>
+                      <a:ext cx="6400800" cy="5175885"/>
+                    </a:xfrm>
+                    <a:prstGeom prst="rect">
+                      <a:avLst/>
+                    </a:prstGeom>
+                  </pic:spPr>
+                </pic:pic>
+              </a:graphicData>
+            </a:graphic>
+            <wp14:sizeRelH relativeFrom="page">
+              <wp14:pctWidth>0</wp14:pctWidth>
+            </wp14:sizeRelH>
+            <wp14:sizeRelV relativeFrom="page">
+              <wp14:pctHeight>0</wp14:pctHeight>
+            </wp14:sizeRelV>
+          </wp:anchor>
+        </w:drawing>
+      </w:r>
     </w:p>
     <w:p>
       <w:pPr>
@@ -12366,6 +12425,7 @@
           <w:sz w:val="40"/>
           <w:szCs w:val="40"/>
         </w:rPr>
+        <w:lastRenderedPageBreak/>
         <w:drawing>
           <wp:anchor distT="0" distB="0" distL="114300" distR="114300" simplePos="0" relativeHeight="251676672" behindDoc="0" locked="0" layoutInCell="1" allowOverlap="1" wp14:anchorId="7EF3B971" wp14:editId="733A7718">
             <wp:simplePos x="0" y="0"/>
@@ -12390,7 +12450,7 @@
                     <pic:cNvPicPr/>
                   </pic:nvPicPr>
                   <pic:blipFill>
-                    <a:blip r:embed="rId33">
+                    <a:blip r:embed="rId34">
                       <a:extLst>
                         <a:ext uri="{28A0092B-C50C-407E-A947-70E740481C1C}">
                           <a14:useLocalDpi xmlns:a14="http://schemas.microsoft.com/office/drawing/2010/main" val="0"/>
@@ -12615,6 +12675,7 @@
           <w:szCs w:val="40"/>
           <w:lang w:val="en-US" w:eastAsia="en-US"/>
         </w:rPr>
+        <w:lastRenderedPageBreak/>
         <w:t>Task Sheet Review I</w:t>
       </w:r>
       <w:r>
@@ -14101,25 +14162,7 @@
                 <w:sz w:val="26"/>
                 <w:szCs w:val="26"/>
               </w:rPr>
-              <w:t xml:space="preserve">Nguyen Hoang </w:t>
-            </w:r>
-            <w:proofErr w:type="spellStart"/>
-            <w:r>
-              <w:rPr>
-                <w:rFonts w:eastAsia="Arial"/>
-                <w:sz w:val="26"/>
-                <w:szCs w:val="26"/>
-              </w:rPr>
-              <w:t>Thien</w:t>
-            </w:r>
-            <w:proofErr w:type="spellEnd"/>
-            <w:r>
-              <w:rPr>
-                <w:rFonts w:eastAsia="Arial"/>
-                <w:sz w:val="26"/>
-                <w:szCs w:val="26"/>
-              </w:rPr>
-              <w:t xml:space="preserve"> An</w:t>
+              <w:t>Nguyen Hoang Thien An</w:t>
             </w:r>
           </w:p>
         </w:tc>
@@ -14234,9 +14277,9 @@
       </w:pPr>
     </w:p>
     <w:sectPr>
-      <w:headerReference w:type="even" r:id="rId34"/>
-      <w:headerReference w:type="default" r:id="rId35"/>
-      <w:footerReference w:type="default" r:id="rId36"/>
+      <w:headerReference w:type="even" r:id="rId35"/>
+      <w:headerReference w:type="default" r:id="rId36"/>
+      <w:footerReference w:type="default" r:id="rId37"/>
       <w:pgSz w:w="11907" w:h="16840" w:code="9"/>
       <w:pgMar w:top="1411" w:right="747" w:bottom="1411" w:left="1080" w:header="288" w:footer="288" w:gutter="0"/>
       <w:pgBorders w:display="firstPage" w:offsetFrom="page">

</xml_diff>